<commit_message>
Added project documentation files
</commit_message>
<xml_diff>
--- a/1. Analysis of the problem/8_декомпозиция_сложной_системы_на_подсистемы.docx
+++ b/1. Analysis of the problem/8_декомпозиция_сложной_системы_на_подсистемы.docx
@@ -1,29 +1,26 @@
 
 <file path=word/document.xml><?xml version="1.0" encoding="utf-8"?>
-<w:document xmlns:o="urn:schemas-microsoft-com:office:office" xmlns:r="http://schemas.openxmlformats.org/officeDocument/2006/relationships" xmlns:v="urn:schemas-microsoft-com:vml" xmlns:w="http://schemas.openxmlformats.org/wordprocessingml/2006/main" xmlns:w10="urn:schemas-microsoft-com:office:word" xmlns:wp="http://schemas.openxmlformats.org/drawingml/2006/wordprocessingDrawing" xmlns:wps="http://schemas.microsoft.com/office/word/2010/wordprocessingShape" xmlns:wpg="http://schemas.microsoft.com/office/word/2010/wordprocessingGroup" xmlns:mc="http://schemas.openxmlformats.org/markup-compatibility/2006" xmlns:wp14="http://schemas.microsoft.com/office/word/2010/wordprocessingDrawing" xmlns:w14="http://schemas.microsoft.com/office/word/2010/wordml" mc:Ignorable="w14 wp14">
+<w:document xmlns:wpc="http://schemas.microsoft.com/office/word/2010/wordprocessingCanvas" xmlns:cx="http://schemas.microsoft.com/office/drawing/2014/chartex" xmlns:cx1="http://schemas.microsoft.com/office/drawing/2015/9/8/chartex" xmlns:cx2="http://schemas.microsoft.com/office/drawing/2015/10/21/chartex" xmlns:cx3="http://schemas.microsoft.com/office/drawing/2016/5/9/chartex" xmlns:cx4="http://schemas.microsoft.com/office/drawing/2016/5/10/chartex" xmlns:cx5="http://schemas.microsoft.com/office/drawing/2016/5/11/chartex" xmlns:cx6="http://schemas.microsoft.com/office/drawing/2016/5/12/chartex" xmlns:cx7="http://schemas.microsoft.com/office/drawing/2016/5/13/chartex" xmlns:cx8="http://schemas.microsoft.com/office/drawing/2016/5/14/chartex" xmlns:mc="http://schemas.openxmlformats.org/markup-compatibility/2006" xmlns:aink="http://schemas.microsoft.com/office/drawing/2016/ink" xmlns:am3d="http://schemas.microsoft.com/office/drawing/2017/model3d" xmlns:o="urn:schemas-microsoft-com:office:office" xmlns:r="http://schemas.openxmlformats.org/officeDocument/2006/relationships" xmlns:m="http://schemas.openxmlformats.org/officeDocument/2006/math" xmlns:v="urn:schemas-microsoft-com:vml" xmlns:wp14="http://schemas.microsoft.com/office/word/2010/wordprocessingDrawing" xmlns:wp="http://schemas.openxmlformats.org/drawingml/2006/wordprocessingDrawing" xmlns:w10="urn:schemas-microsoft-com:office:word" xmlns:w="http://schemas.openxmlformats.org/wordprocessingml/2006/main" xmlns:w14="http://schemas.microsoft.com/office/word/2010/wordml" xmlns:w15="http://schemas.microsoft.com/office/word/2012/wordml" xmlns:w16cid="http://schemas.microsoft.com/office/word/2016/wordml/cid" xmlns:w16se="http://schemas.microsoft.com/office/word/2015/wordml/symex" xmlns:wpg="http://schemas.microsoft.com/office/word/2010/wordprocessingGroup" xmlns:wpi="http://schemas.microsoft.com/office/word/2010/wordprocessingInk" xmlns:wne="http://schemas.microsoft.com/office/word/2006/wordml" xmlns:wps="http://schemas.microsoft.com/office/word/2010/wordprocessingShape" mc:Ignorable="w14 w15 w16se w16cid wp14">
   <w:body>
     <w:p>
       <w:pPr>
+        <w:spacing w:line="240" w:lineRule="auto"/>
         <w:sectPr>
-          <w:type w:val="nextPage"/>
           <w:pgSz w:w="11906" w:h="16838"/>
-          <w:pgMar w:left="1701" w:right="850" w:header="0" w:top="1134" w:footer="0" w:bottom="1134" w:gutter="0"/>
-          <w:pgNumType w:fmt="decimal"/>
-          <w:formProt w:val="false"/>
-          <w:textDirection w:val="lrTb"/>
-          <w:docGrid w:type="default" w:linePitch="360" w:charSpace="4096"/>
+          <w:pgMar w:top="1134" w:right="850" w:bottom="1134" w:left="1701" w:header="0" w:footer="0" w:gutter="0"/>
+          <w:cols w:space="720"/>
+          <w:formProt w:val="0"/>
+          <w:docGrid w:linePitch="360" w:charSpace="4096"/>
         </w:sectPr>
-        <w:pStyle w:val="Normal"/>
-        <w:spacing w:lineRule="auto" w:line="240"/>
-        <w:ind w:hanging="0"/>
-        <w:rPr/>
       </w:pPr>
       <w:r>
-        <w:rPr/>
+        <w:rPr>
+          <w:noProof/>
+        </w:rPr>
         <mc:AlternateContent>
           <mc:Choice Requires="wpg">
             <w:drawing>
-              <wp:anchor behindDoc="0" distT="0" distB="0" distL="114300" distR="113665" simplePos="0" locked="0" layoutInCell="1" allowOverlap="1" relativeHeight="2" wp14:anchorId="32D76B2F">
+              <wp:anchor distT="0" distB="0" distL="114300" distR="113665" simplePos="0" relativeHeight="2" behindDoc="0" locked="0" layoutInCell="1" allowOverlap="1" wp14:anchorId="32D76B2F">
                 <wp:simplePos x="0" y="0"/>
                 <wp:positionH relativeFrom="column">
                   <wp:posOffset>-229235</wp:posOffset>
@@ -90,6 +87,7 @@
                   </wp:wrapPolygon>
                 </wp:wrapTight>
                 <wp:docPr id="1" name="Группа 4"/>
+                <wp:cNvGraphicFramePr/>
                 <a:graphic xmlns:a="http://schemas.openxmlformats.org/drawingml/2006/main">
                   <a:graphicData uri="http://schemas.microsoft.com/office/word/2010/wordprocessingGroup">
                     <wpg:wgp>
@@ -98,25 +96,34 @@
                         <a:xfrm>
                           <a:off x="0" y="0"/>
                           <a:ext cx="5819760" cy="7254360"/>
+                          <a:chOff x="0" y="0"/>
+                          <a:chExt cx="0" cy="0"/>
                         </a:xfrm>
                       </wpg:grpSpPr>
                       <wpg:grpSp>
+                        <wpg:cNvPr id="2" name="Group 2"/>
                         <wpg:cNvGrpSpPr/>
                         <wpg:grpSpPr>
                           <a:xfrm>
                             <a:off x="4587120" y="0"/>
                             <a:ext cx="1232640" cy="1402200"/>
+                            <a:chOff x="0" y="0"/>
+                            <a:chExt cx="0" cy="0"/>
                           </a:xfrm>
                         </wpg:grpSpPr>
                         <wpg:grpSp>
+                          <wpg:cNvPr id="3" name="Group 3"/>
                           <wpg:cNvGrpSpPr/>
                           <wpg:grpSpPr>
                             <a:xfrm>
                               <a:off x="293400" y="0"/>
                               <a:ext cx="663120" cy="971640"/>
+                              <a:chOff x="0" y="0"/>
+                              <a:chExt cx="0" cy="0"/>
                             </a:xfrm>
                           </wpg:grpSpPr>
                           <wps:wsp>
+                            <wps:cNvPr id="4" name="Oval 4"/>
                             <wps:cNvSpPr/>
                             <wps:spPr>
                               <a:xfrm>
@@ -127,7 +134,7 @@
                                 <a:avLst/>
                               </a:prstGeom>
                               <a:solidFill>
-                                <a:srgbClr val="ffffff"/>
+                                <a:srgbClr val="FFFFFF"/>
                               </a:solidFill>
                               <a:ln w="9360">
                                 <a:solidFill>
@@ -137,14 +144,21 @@
                               </a:ln>
                             </wps:spPr>
                             <wps:style>
-                              <a:lnRef idx="0"/>
-                              <a:fillRef idx="0"/>
-                              <a:effectRef idx="0"/>
+                              <a:lnRef idx="0">
+                                <a:scrgbClr r="0" g="0" b="0"/>
+                              </a:lnRef>
+                              <a:fillRef idx="0">
+                                <a:scrgbClr r="0" g="0" b="0"/>
+                              </a:fillRef>
+                              <a:effectRef idx="0">
+                                <a:scrgbClr r="0" g="0" b="0"/>
+                              </a:effectRef>
                               <a:fontRef idx="minor"/>
                             </wps:style>
                             <wps:bodyPr/>
                           </wps:wsp>
                           <wps:wsp>
+                            <wps:cNvPr id="5" name="Freeform: Shape 5"/>
                             <wps:cNvSpPr/>
                             <wps:spPr>
                               <a:xfrm flipH="1">
@@ -155,6 +169,7 @@
                                 <a:avLst/>
                                 <a:gdLst/>
                                 <a:ahLst/>
+                                <a:cxnLst/>
                                 <a:rect l="l" t="t" r="r" b="b"/>
                                 <a:pathLst>
                                   <a:path w="21600" h="21600">
@@ -176,14 +191,21 @@
                               </a:ln>
                             </wps:spPr>
                             <wps:style>
-                              <a:lnRef idx="0"/>
-                              <a:fillRef idx="0"/>
-                              <a:effectRef idx="0"/>
+                              <a:lnRef idx="0">
+                                <a:scrgbClr r="0" g="0" b="0"/>
+                              </a:lnRef>
+                              <a:fillRef idx="0">
+                                <a:scrgbClr r="0" g="0" b="0"/>
+                              </a:fillRef>
+                              <a:effectRef idx="0">
+                                <a:scrgbClr r="0" g="0" b="0"/>
+                              </a:effectRef>
                               <a:fontRef idx="minor"/>
                             </wps:style>
                             <wps:bodyPr/>
                           </wps:wsp>
                           <wps:wsp>
+                            <wps:cNvPr id="6" name="Freeform: Shape 6"/>
                             <wps:cNvSpPr/>
                             <wps:spPr>
                               <a:xfrm>
@@ -194,6 +216,7 @@
                                 <a:avLst/>
                                 <a:gdLst/>
                                 <a:ahLst/>
+                                <a:cxnLst/>
                                 <a:rect l="l" t="t" r="r" b="b"/>
                                 <a:pathLst>
                                   <a:path w="21600" h="21600">
@@ -215,14 +238,21 @@
                               </a:ln>
                             </wps:spPr>
                             <wps:style>
-                              <a:lnRef idx="0"/>
-                              <a:fillRef idx="0"/>
-                              <a:effectRef idx="0"/>
+                              <a:lnRef idx="0">
+                                <a:scrgbClr r="0" g="0" b="0"/>
+                              </a:lnRef>
+                              <a:fillRef idx="0">
+                                <a:scrgbClr r="0" g="0" b="0"/>
+                              </a:fillRef>
+                              <a:effectRef idx="0">
+                                <a:scrgbClr r="0" g="0" b="0"/>
+                              </a:effectRef>
                               <a:fontRef idx="minor"/>
                             </wps:style>
                             <wps:bodyPr/>
                           </wps:wsp>
                           <wps:wsp>
+                            <wps:cNvPr id="7" name="Freeform: Shape 7"/>
                             <wps:cNvSpPr/>
                             <wps:spPr>
                               <a:xfrm>
@@ -233,6 +263,7 @@
                                 <a:avLst/>
                                 <a:gdLst/>
                                 <a:ahLst/>
+                                <a:cxnLst/>
                                 <a:rect l="l" t="t" r="r" b="b"/>
                                 <a:pathLst>
                                   <a:path w="21600" h="21600">
@@ -254,14 +285,21 @@
                               </a:ln>
                             </wps:spPr>
                             <wps:style>
-                              <a:lnRef idx="0"/>
-                              <a:fillRef idx="0"/>
-                              <a:effectRef idx="0"/>
+                              <a:lnRef idx="0">
+                                <a:scrgbClr r="0" g="0" b="0"/>
+                              </a:lnRef>
+                              <a:fillRef idx="0">
+                                <a:scrgbClr r="0" g="0" b="0"/>
+                              </a:fillRef>
+                              <a:effectRef idx="0">
+                                <a:scrgbClr r="0" g="0" b="0"/>
+                              </a:effectRef>
                               <a:fontRef idx="minor"/>
                             </wps:style>
                             <wps:bodyPr/>
                           </wps:wsp>
                           <wps:wsp>
+                            <wps:cNvPr id="8" name="Freeform: Shape 8"/>
                             <wps:cNvSpPr/>
                             <wps:spPr>
                               <a:xfrm flipH="1">
@@ -272,6 +310,7 @@
                                 <a:avLst/>
                                 <a:gdLst/>
                                 <a:ahLst/>
+                                <a:cxnLst/>
                                 <a:rect l="l" t="t" r="r" b="b"/>
                                 <a:pathLst>
                                   <a:path w="21600" h="21600">
@@ -293,15 +332,22 @@
                               </a:ln>
                             </wps:spPr>
                             <wps:style>
-                              <a:lnRef idx="0"/>
-                              <a:fillRef idx="0"/>
-                              <a:effectRef idx="0"/>
+                              <a:lnRef idx="0">
+                                <a:scrgbClr r="0" g="0" b="0"/>
+                              </a:lnRef>
+                              <a:fillRef idx="0">
+                                <a:scrgbClr r="0" g="0" b="0"/>
+                              </a:fillRef>
+                              <a:effectRef idx="0">
+                                <a:scrgbClr r="0" g="0" b="0"/>
+                              </a:effectRef>
                               <a:fontRef idx="minor"/>
                             </wps:style>
                             <wps:bodyPr/>
                           </wps:wsp>
                         </wpg:grpSp>
                         <wps:wsp>
+                          <wps:cNvPr id="9" name="Rectangle 9"/>
                           <wps:cNvSpPr/>
                           <wps:spPr>
                             <a:xfrm>
@@ -312,84 +358,79 @@
                               <a:avLst/>
                             </a:prstGeom>
                             <a:solidFill>
-                              <a:srgbClr val="ffffff"/>
+                              <a:srgbClr val="FFFFFF"/>
                             </a:solidFill>
                             <a:ln>
                               <a:noFill/>
                             </a:ln>
                           </wps:spPr>
                           <wps:style>
-                            <a:lnRef idx="0"/>
-                            <a:fillRef idx="0"/>
-                            <a:effectRef idx="0"/>
+                            <a:lnRef idx="0">
+                              <a:scrgbClr r="0" g="0" b="0"/>
+                            </a:lnRef>
+                            <a:fillRef idx="0">
+                              <a:scrgbClr r="0" g="0" b="0"/>
+                            </a:fillRef>
+                            <a:effectRef idx="0">
+                              <a:scrgbClr r="0" g="0" b="0"/>
+                            </a:effectRef>
                             <a:fontRef idx="minor"/>
                           </wps:style>
                           <wps:txbx>
                             <w:txbxContent>
                               <w:p>
                                 <w:pPr>
-                                  <w:overflowPunct w:val="false"/>
-                                  <w:spacing w:before="0" w:after="0" w:lineRule="auto" w:line="240"/>
+                                  <w:overflowPunct w:val="0"/>
+                                  <w:spacing w:after="0" w:line="240" w:lineRule="auto"/>
                                   <w:jc w:val="center"/>
-                                  <w:rPr/>
                                 </w:pPr>
                                 <w:r>
                                   <w:rPr>
-                                    <w:sz w:val="28"/>
-                                    <w:b w:val="false"/>
-                                    <w:u w:val="none"/>
-                                    <w:dstrike w:val="false"/>
-                                    <w:strike w:val="false"/>
-                                    <w:i w:val="false"/>
-                                    <w:vertAlign w:val="baseline"/>
-                                    <w:position w:val="0"/>
-                                    <w:spacing w:val="0"/>
-                                    <w:szCs w:val="28"/>
-                                    <w:bCs w:val="false"/>
-                                    <w:iCs w:val="false"/>
-                                    <w:smallCaps w:val="false"/>
-                                    <w:caps w:val="false"/>
                                     <w:rFonts w:ascii="Times New Roman" w:hAnsi="Times New Roman" w:cs="Times New Roman"/>
                                     <w:color w:val="00000A"/>
+                                    <w:sz w:val="28"/>
+                                    <w:szCs w:val="28"/>
                                   </w:rPr>
                                   <w:t>Рекламодатель</w:t>
                                 </w:r>
                               </w:p>
                               <w:p>
                                 <w:pPr>
-                                  <w:overflowPunct w:val="false"/>
-                                  <w:spacing w:before="0" w:after="0" w:lineRule="auto" w:line="240"/>
-                                  <w:jc w:val="left"/>
-                                  <w:rPr/>
+                                  <w:overflowPunct w:val="0"/>
+                                  <w:spacing w:after="0" w:line="240" w:lineRule="auto"/>
                                 </w:pPr>
-                                <w:r>
-                                  <w:rPr/>
-                                </w:r>
                               </w:p>
                             </w:txbxContent>
                           </wps:txbx>
-                          <wps:bodyPr lIns="0" rIns="0" tIns="0" bIns="0">
+                          <wps:bodyPr lIns="0" tIns="0" rIns="0" bIns="0">
                             <a:noAutofit/>
                           </wps:bodyPr>
                         </wps:wsp>
                       </wpg:grpSp>
                       <wpg:grpSp>
+                        <wpg:cNvPr id="10" name="Group 10"/>
                         <wpg:cNvGrpSpPr/>
                         <wpg:grpSpPr>
                           <a:xfrm>
                             <a:off x="0" y="57240"/>
                             <a:ext cx="1352520" cy="1378440"/>
+                            <a:chOff x="0" y="0"/>
+                            <a:chExt cx="0" cy="0"/>
                           </a:xfrm>
                         </wpg:grpSpPr>
                         <wpg:grpSp>
+                          <wpg:cNvPr id="11" name="Group 11"/>
                           <wpg:cNvGrpSpPr/>
                           <wpg:grpSpPr>
                             <a:xfrm>
                               <a:off x="311040" y="0"/>
                               <a:ext cx="663120" cy="971640"/>
+                              <a:chOff x="0" y="0"/>
+                              <a:chExt cx="0" cy="0"/>
                             </a:xfrm>
                           </wpg:grpSpPr>
                           <wps:wsp>
+                            <wps:cNvPr id="12" name="Oval 12"/>
                             <wps:cNvSpPr/>
                             <wps:spPr>
                               <a:xfrm>
@@ -400,7 +441,7 @@
                                 <a:avLst/>
                               </a:prstGeom>
                               <a:solidFill>
-                                <a:srgbClr val="ffffff"/>
+                                <a:srgbClr val="FFFFFF"/>
                               </a:solidFill>
                               <a:ln w="9360">
                                 <a:solidFill>
@@ -410,14 +451,21 @@
                               </a:ln>
                             </wps:spPr>
                             <wps:style>
-                              <a:lnRef idx="0"/>
-                              <a:fillRef idx="0"/>
-                              <a:effectRef idx="0"/>
+                              <a:lnRef idx="0">
+                                <a:scrgbClr r="0" g="0" b="0"/>
+                              </a:lnRef>
+                              <a:fillRef idx="0">
+                                <a:scrgbClr r="0" g="0" b="0"/>
+                              </a:fillRef>
+                              <a:effectRef idx="0">
+                                <a:scrgbClr r="0" g="0" b="0"/>
+                              </a:effectRef>
                               <a:fontRef idx="minor"/>
                             </wps:style>
                             <wps:bodyPr/>
                           </wps:wsp>
                           <wps:wsp>
+                            <wps:cNvPr id="13" name="Freeform: Shape 13"/>
                             <wps:cNvSpPr/>
                             <wps:spPr>
                               <a:xfrm flipH="1">
@@ -428,6 +476,7 @@
                                 <a:avLst/>
                                 <a:gdLst/>
                                 <a:ahLst/>
+                                <a:cxnLst/>
                                 <a:rect l="l" t="t" r="r" b="b"/>
                                 <a:pathLst>
                                   <a:path w="21600" h="21600">
@@ -449,14 +498,21 @@
                               </a:ln>
                             </wps:spPr>
                             <wps:style>
-                              <a:lnRef idx="0"/>
-                              <a:fillRef idx="0"/>
-                              <a:effectRef idx="0"/>
+                              <a:lnRef idx="0">
+                                <a:scrgbClr r="0" g="0" b="0"/>
+                              </a:lnRef>
+                              <a:fillRef idx="0">
+                                <a:scrgbClr r="0" g="0" b="0"/>
+                              </a:fillRef>
+                              <a:effectRef idx="0">
+                                <a:scrgbClr r="0" g="0" b="0"/>
+                              </a:effectRef>
                               <a:fontRef idx="minor"/>
                             </wps:style>
                             <wps:bodyPr/>
                           </wps:wsp>
                           <wps:wsp>
+                            <wps:cNvPr id="14" name="Freeform: Shape 14"/>
                             <wps:cNvSpPr/>
                             <wps:spPr>
                               <a:xfrm>
@@ -467,6 +523,7 @@
                                 <a:avLst/>
                                 <a:gdLst/>
                                 <a:ahLst/>
+                                <a:cxnLst/>
                                 <a:rect l="l" t="t" r="r" b="b"/>
                                 <a:pathLst>
                                   <a:path w="21600" h="21600">
@@ -488,14 +545,21 @@
                               </a:ln>
                             </wps:spPr>
                             <wps:style>
-                              <a:lnRef idx="0"/>
-                              <a:fillRef idx="0"/>
-                              <a:effectRef idx="0"/>
+                              <a:lnRef idx="0">
+                                <a:scrgbClr r="0" g="0" b="0"/>
+                              </a:lnRef>
+                              <a:fillRef idx="0">
+                                <a:scrgbClr r="0" g="0" b="0"/>
+                              </a:fillRef>
+                              <a:effectRef idx="0">
+                                <a:scrgbClr r="0" g="0" b="0"/>
+                              </a:effectRef>
                               <a:fontRef idx="minor"/>
                             </wps:style>
                             <wps:bodyPr/>
                           </wps:wsp>
                           <wps:wsp>
+                            <wps:cNvPr id="15" name="Freeform: Shape 15"/>
                             <wps:cNvSpPr/>
                             <wps:spPr>
                               <a:xfrm>
@@ -506,6 +570,7 @@
                                 <a:avLst/>
                                 <a:gdLst/>
                                 <a:ahLst/>
+                                <a:cxnLst/>
                                 <a:rect l="l" t="t" r="r" b="b"/>
                                 <a:pathLst>
                                   <a:path w="21600" h="21600">
@@ -527,14 +592,21 @@
                               </a:ln>
                             </wps:spPr>
                             <wps:style>
-                              <a:lnRef idx="0"/>
-                              <a:fillRef idx="0"/>
-                              <a:effectRef idx="0"/>
+                              <a:lnRef idx="0">
+                                <a:scrgbClr r="0" g="0" b="0"/>
+                              </a:lnRef>
+                              <a:fillRef idx="0">
+                                <a:scrgbClr r="0" g="0" b="0"/>
+                              </a:fillRef>
+                              <a:effectRef idx="0">
+                                <a:scrgbClr r="0" g="0" b="0"/>
+                              </a:effectRef>
                               <a:fontRef idx="minor"/>
                             </wps:style>
                             <wps:bodyPr/>
                           </wps:wsp>
                           <wps:wsp>
+                            <wps:cNvPr id="16" name="Freeform: Shape 16"/>
                             <wps:cNvSpPr/>
                             <wps:spPr>
                               <a:xfrm flipH="1">
@@ -545,6 +617,7 @@
                                 <a:avLst/>
                                 <a:gdLst/>
                                 <a:ahLst/>
+                                <a:cxnLst/>
                                 <a:rect l="l" t="t" r="r" b="b"/>
                                 <a:pathLst>
                                   <a:path w="21600" h="21600">
@@ -566,15 +639,22 @@
                               </a:ln>
                             </wps:spPr>
                             <wps:style>
-                              <a:lnRef idx="0"/>
-                              <a:fillRef idx="0"/>
-                              <a:effectRef idx="0"/>
+                              <a:lnRef idx="0">
+                                <a:scrgbClr r="0" g="0" b="0"/>
+                              </a:lnRef>
+                              <a:fillRef idx="0">
+                                <a:scrgbClr r="0" g="0" b="0"/>
+                              </a:fillRef>
+                              <a:effectRef idx="0">
+                                <a:scrgbClr r="0" g="0" b="0"/>
+                              </a:effectRef>
                               <a:fontRef idx="minor"/>
                             </wps:style>
                             <wps:bodyPr/>
                           </wps:wsp>
                         </wpg:grpSp>
                         <wps:wsp>
+                          <wps:cNvPr id="17" name="Rectangle 17"/>
                           <wps:cNvSpPr/>
                           <wps:spPr>
                             <a:xfrm>
@@ -585,57 +665,51 @@
                               <a:avLst/>
                             </a:prstGeom>
                             <a:solidFill>
-                              <a:srgbClr val="ffffff"/>
+                              <a:srgbClr val="FFFFFF"/>
                             </a:solidFill>
                             <a:ln>
                               <a:noFill/>
                             </a:ln>
                           </wps:spPr>
                           <wps:style>
-                            <a:lnRef idx="0"/>
-                            <a:fillRef idx="0"/>
-                            <a:effectRef idx="0"/>
+                            <a:lnRef idx="0">
+                              <a:scrgbClr r="0" g="0" b="0"/>
+                            </a:lnRef>
+                            <a:fillRef idx="0">
+                              <a:scrgbClr r="0" g="0" b="0"/>
+                            </a:fillRef>
+                            <a:effectRef idx="0">
+                              <a:scrgbClr r="0" g="0" b="0"/>
+                            </a:effectRef>
                             <a:fontRef idx="minor"/>
                           </wps:style>
                           <wps:txbx>
                             <w:txbxContent>
                               <w:p>
                                 <w:pPr>
-                                  <w:overflowPunct w:val="false"/>
-                                  <w:spacing w:before="0" w:after="0" w:lineRule="auto" w:line="240"/>
+                                  <w:overflowPunct w:val="0"/>
+                                  <w:spacing w:after="0" w:line="240" w:lineRule="auto"/>
                                   <w:jc w:val="center"/>
-                                  <w:rPr/>
                                 </w:pPr>
                                 <w:r>
                                   <w:rPr>
-                                    <w:sz w:val="28"/>
-                                    <w:b w:val="false"/>
-                                    <w:u w:val="none"/>
-                                    <w:dstrike w:val="false"/>
-                                    <w:strike w:val="false"/>
-                                    <w:i w:val="false"/>
-                                    <w:vertAlign w:val="baseline"/>
-                                    <w:position w:val="0"/>
-                                    <w:spacing w:val="0"/>
-                                    <w:szCs w:val="28"/>
-                                    <w:bCs w:val="false"/>
-                                    <w:iCs w:val="false"/>
-                                    <w:smallCaps w:val="false"/>
-                                    <w:caps w:val="false"/>
                                     <w:rFonts w:ascii="Times New Roman" w:hAnsi="Times New Roman" w:cs="Times New Roman"/>
                                     <w:color w:val="00000A"/>
+                                    <w:sz w:val="28"/>
+                                    <w:szCs w:val="28"/>
                                   </w:rPr>
-                                  <w:t>Лектор</w:t>
+                                  <w:t>Автор</w:t>
                                 </w:r>
                               </w:p>
                             </w:txbxContent>
                           </wps:txbx>
-                          <wps:bodyPr lIns="0" rIns="0" tIns="0" bIns="0">
+                          <wps:bodyPr lIns="0" tIns="0" rIns="0" bIns="0">
                             <a:noAutofit/>
                           </wps:bodyPr>
                         </wps:wsp>
                       </wpg:grpSp>
                       <wps:wsp>
+                        <wps:cNvPr id="18" name="Freeform: Shape 18"/>
                         <wps:cNvSpPr/>
                         <wps:spPr>
                           <a:xfrm>
@@ -646,6 +720,7 @@
                             <a:avLst/>
                             <a:gdLst/>
                             <a:ahLst/>
+                            <a:cxnLst/>
                             <a:rect l="l" t="t" r="r" b="b"/>
                             <a:pathLst>
                               <a:path w="21600" h="21600">
@@ -661,7 +736,7 @@
                           <a:noFill/>
                           <a:ln>
                             <a:round/>
-                            <a:tailEnd len="med" type="triangle" w="med"/>
+                            <a:tailEnd type="triangle" w="med" len="med"/>
                           </a:ln>
                         </wps:spPr>
                         <wps:style>
@@ -679,6 +754,7 @@
                         <wps:bodyPr/>
                       </wps:wsp>
                       <wps:wsp>
+                        <wps:cNvPr id="19" name="Freeform: Shape 19"/>
                         <wps:cNvSpPr/>
                         <wps:spPr>
                           <a:xfrm>
@@ -689,6 +765,7 @@
                             <a:avLst/>
                             <a:gdLst/>
                             <a:ahLst/>
+                            <a:cxnLst/>
                             <a:rect l="l" t="t" r="r" b="b"/>
                             <a:pathLst>
                               <a:path w="21600" h="21600">
@@ -704,7 +781,7 @@
                           <a:noFill/>
                           <a:ln>
                             <a:round/>
-                            <a:tailEnd len="med" type="triangle" w="med"/>
+                            <a:tailEnd type="triangle" w="med" len="med"/>
                           </a:ln>
                         </wps:spPr>
                         <wps:style>
@@ -722,6 +799,7 @@
                         <wps:bodyPr/>
                       </wps:wsp>
                       <wps:wsp>
+                        <wps:cNvPr id="20" name="Freeform: Shape 20"/>
                         <wps:cNvSpPr/>
                         <wps:spPr>
                           <a:xfrm>
@@ -732,6 +810,7 @@
                             <a:avLst/>
                             <a:gdLst/>
                             <a:ahLst/>
+                            <a:cxnLst/>
                             <a:rect l="l" t="t" r="r" b="b"/>
                             <a:pathLst>
                               <a:path w="21600" h="21600">
@@ -747,7 +826,7 @@
                           <a:noFill/>
                           <a:ln>
                             <a:round/>
-                            <a:tailEnd len="med" type="triangle" w="med"/>
+                            <a:tailEnd type="triangle" w="med" len="med"/>
                           </a:ln>
                         </wps:spPr>
                         <wps:style>
@@ -765,6 +844,7 @@
                         <wps:bodyPr/>
                       </wps:wsp>
                       <wps:wsp>
+                        <wps:cNvPr id="21" name="Freeform: Shape 21"/>
                         <wps:cNvSpPr/>
                         <wps:spPr>
                           <a:xfrm>
@@ -775,6 +855,7 @@
                             <a:avLst/>
                             <a:gdLst/>
                             <a:ahLst/>
+                            <a:cxnLst/>
                             <a:rect l="l" t="t" r="r" b="b"/>
                             <a:pathLst>
                               <a:path w="21600" h="21600">
@@ -790,7 +871,7 @@
                           <a:noFill/>
                           <a:ln>
                             <a:round/>
-                            <a:tailEnd len="med" type="triangle" w="med"/>
+                            <a:tailEnd type="triangle" w="med" len="med"/>
                           </a:ln>
                         </wps:spPr>
                         <wps:style>
@@ -808,6 +889,7 @@
                         <wps:bodyPr/>
                       </wps:wsp>
                       <wps:wsp>
+                        <wps:cNvPr id="22" name="Freeform: Shape 22"/>
                         <wps:cNvSpPr/>
                         <wps:spPr>
                           <a:xfrm>
@@ -818,6 +900,7 @@
                             <a:avLst/>
                             <a:gdLst/>
                             <a:ahLst/>
+                            <a:cxnLst/>
                             <a:rect l="l" t="t" r="r" b="b"/>
                             <a:pathLst>
                               <a:path w="21600" h="21600">
@@ -833,7 +916,7 @@
                           <a:noFill/>
                           <a:ln>
                             <a:round/>
-                            <a:tailEnd len="med" type="triangle" w="med"/>
+                            <a:tailEnd type="triangle" w="med" len="med"/>
                           </a:ln>
                         </wps:spPr>
                         <wps:style>
@@ -851,6 +934,7 @@
                         <wps:bodyPr/>
                       </wps:wsp>
                       <wps:wsp>
+                        <wps:cNvPr id="23" name="Freeform: Shape 23"/>
                         <wps:cNvSpPr/>
                         <wps:spPr>
                           <a:xfrm flipH="1">
@@ -861,6 +945,7 @@
                             <a:avLst/>
                             <a:gdLst/>
                             <a:ahLst/>
+                            <a:cxnLst/>
                             <a:rect l="l" t="t" r="r" b="b"/>
                             <a:pathLst>
                               <a:path w="21600" h="21600">
@@ -876,7 +961,7 @@
                           <a:noFill/>
                           <a:ln>
                             <a:round/>
-                            <a:tailEnd len="med" type="triangle" w="med"/>
+                            <a:tailEnd type="triangle" w="med" len="med"/>
                           </a:ln>
                         </wps:spPr>
                         <wps:style>
@@ -901,194 +986,129 @@
           </mc:Choice>
           <mc:Fallback>
             <w:pict>
-              <v:group id="shape_0" alt="Группа 4" style="position:absolute;margin-left:-18.05pt;margin-top:42.9pt;width:458.25pt;height:571.2pt" coordorigin="-361,858" coordsize="9165,11424">
-                <v:group id="shape_0" alt="Группа 2" style="position:absolute;left:6863;top:858;width:1941;height:2208">
-                  <v:group id="shape_0" alt="Группа 23" style="position:absolute;left:7325;top:858;width:1044;height:1530">
-                    <v:oval id="shape_0" ID="Oval 3" fillcolor="white" stroked="t" style="position:absolute;left:7579;top:858;width:521;height:520">
-                      <w10:wrap type="none"/>
-                      <v:fill o:detectmouseclick="t" type="solid" color2="black"/>
-                      <v:stroke color="black" weight="9360" joinstyle="round" endcap="flat"/>
-                    </v:oval>
-                    <v:shapetype id="shapetype_32" coordsize="21600,21600" o:spt="32" path="m,l21600,21600nfe">
-                      <v:stroke joinstyle="miter"/>
-                      <v:path gradientshapeok="t" o:connecttype="rect" textboxrect="0,0,21600,21600"/>
-                    </v:shapetype>
-                    <v:shape id="shape_0" ID="AutoShape 4" stroked="t" style="position:absolute;left:7847;top:1408;width:7;height:567;flip:x" type="shapetype_32">
-                      <w10:wrap type="none"/>
-                      <v:fill o:detectmouseclick="t" on="false"/>
-                      <v:stroke color="black" weight="9360" joinstyle="round" endcap="flat"/>
-                    </v:shape>
-                    <v:shape id="shape_0" ID="AutoShape 6" stroked="t" style="position:absolute;left:7847;top:1986;width:402;height:401" type="shapetype_32">
-                      <w10:wrap type="none"/>
-                      <v:fill o:detectmouseclick="t" on="false"/>
-                      <v:stroke color="black" weight="9360" joinstyle="round" endcap="flat"/>
-                    </v:shape>
-                    <v:shape id="shape_0" ID="AutoShape 7" stroked="t" style="position:absolute;left:7325;top:1408;width:1043;height:0" type="shapetype_32">
-                      <w10:wrap type="none"/>
-                      <v:fill o:detectmouseclick="t" on="false"/>
-                      <v:stroke color="black" weight="9360" joinstyle="round" endcap="flat"/>
-                    </v:shape>
-                    <v:shape id="shape_0" ID="AutoShape 6" stroked="t" style="position:absolute;left:7451;top:1986;width:402;height:401;flip:x" type="shapetype_32">
-                      <w10:wrap type="none"/>
-                      <v:fill o:detectmouseclick="t" on="false"/>
-                      <v:stroke color="black" weight="9360" joinstyle="round" endcap="flat"/>
-                    </v:shape>
+              <v:group w14:anchorId="32D76B2F" id="Группа 4" o:spid="_x0000_s1026" style="position:absolute;margin-left:-18.05pt;margin-top:42.9pt;width:458.3pt;height:571.25pt;z-index:2;mso-wrap-distance-right:8.95pt" coordsize="0,0" o:gfxdata="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">
+                <v:group id="Group 2" o:spid="_x0000_s1027" style="position:absolute;left:4587120;width:1232640;height:1402200" coordsize="0,0" o:gfxdata="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">
+                  <v:group id="Group 3" o:spid="_x0000_s1028" style="position:absolute;left:293400;width:663120;height:971640" coordsize="0,0" o:gfxdata="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">
+                    <v:oval id="Oval 4" o:spid="_x0000_s1029" style="position:absolute;left:161280;width:331560;height:330840;visibility:visible;mso-wrap-style:square;v-text-anchor:top" o:gfxdata="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" strokeweight=".26mm"/>
+                    <v:polyline id="Freeform: Shape 5" o:spid="_x0000_s1030" style="position:absolute;flip:x;visibility:visible;mso-wrap-style:square;v-text-anchor:top" points="331560,349200,353160,370800" coordsize="21600,21600" o:gfxdata="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" filled="f" strokeweight=".26mm">
+                      <v:path arrowok="t"/>
+                    </v:polyline>
+                    <v:polyline id="Freeform: Shape 6" o:spid="_x0000_s1031" style="position:absolute;visibility:visible;mso-wrap-style:square;v-text-anchor:top" points="331560,716400,353160,738000" coordsize="21600,21600" o:gfxdata="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" filled="f" strokeweight=".26mm">
+                      <v:path arrowok="t"/>
+                    </v:polyline>
+                    <v:polyline id="Freeform: Shape 7" o:spid="_x0000_s1032" style="position:absolute;visibility:visible;mso-wrap-style:square;v-text-anchor:top" points="0,349200,21600,370800" coordsize="21600,21600" o:gfxdata="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" filled="f" strokeweight=".26mm">
+                      <v:path arrowok="t"/>
+                    </v:polyline>
+                    <v:polyline id="Freeform: Shape 8" o:spid="_x0000_s1033" style="position:absolute;flip:x;visibility:visible;mso-wrap-style:square;v-text-anchor:top" points="80280,716400,101880,738000" coordsize="21600,21600" o:gfxdata="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" filled="f" strokeweight=".26mm">
+                      <v:path arrowok="t"/>
+                    </v:polyline>
                   </v:group>
-                  <v:rect id="shape_0" ID="Поле 1" fillcolor="white" stroked="f" style="position:absolute;left:6863;top:2616;width:1940;height:449">
-                    <v:textbox>
+                  <v:rect id="Rectangle 9" o:spid="_x0000_s1034" style="position:absolute;top:1116360;width:1232640;height:285840;visibility:visible;mso-wrap-style:square;v-text-anchor:top" o:gfxdata="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" stroked="f">
+                    <v:textbox inset="0,0,0,0">
                       <w:txbxContent>
                         <w:p>
                           <w:pPr>
-                            <w:overflowPunct w:val="false"/>
-                            <w:spacing w:before="0" w:after="0" w:lineRule="auto" w:line="240"/>
+                            <w:overflowPunct w:val="0"/>
+                            <w:spacing w:after="0" w:line="240" w:lineRule="auto"/>
                             <w:jc w:val="center"/>
-                            <w:rPr/>
                           </w:pPr>
                           <w:r>
                             <w:rPr>
-                              <w:sz w:val="28"/>
-                              <w:b w:val="false"/>
-                              <w:u w:val="none"/>
-                              <w:dstrike w:val="false"/>
-                              <w:strike w:val="false"/>
-                              <w:i w:val="false"/>
-                              <w:vertAlign w:val="baseline"/>
-                              <w:position w:val="0"/>
-                              <w:spacing w:val="0"/>
-                              <w:szCs w:val="28"/>
-                              <w:bCs w:val="false"/>
-                              <w:iCs w:val="false"/>
-                              <w:smallCaps w:val="false"/>
-                              <w:caps w:val="false"/>
                               <w:rFonts w:ascii="Times New Roman" w:hAnsi="Times New Roman" w:cs="Times New Roman"/>
                               <w:color w:val="00000A"/>
+                              <w:sz w:val="28"/>
+                              <w:szCs w:val="28"/>
                             </w:rPr>
                             <w:t>Рекламодатель</w:t>
                           </w:r>
                         </w:p>
                         <w:p>
                           <w:pPr>
-                            <w:overflowPunct w:val="false"/>
-                            <w:spacing w:before="0" w:after="0" w:lineRule="auto" w:line="240"/>
-                            <w:jc w:val="left"/>
-                            <w:rPr/>
+                            <w:overflowPunct w:val="0"/>
+                            <w:spacing w:after="0" w:line="240" w:lineRule="auto"/>
+                          </w:pPr>
+                        </w:p>
+                      </w:txbxContent>
+                    </v:textbox>
+                  </v:rect>
+                </v:group>
+                <v:group id="Group 10" o:spid="_x0000_s1035" style="position:absolute;top:57240;width:1352520;height:1378440" coordsize="0,0" o:gfxdata="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">
+                  <v:group id="Group 11" o:spid="_x0000_s1036" style="position:absolute;left:311040;width:663120;height:971640" coordsize="0,0" o:gfxdata="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">
+                    <v:oval id="Oval 12" o:spid="_x0000_s1037" style="position:absolute;left:161280;width:331560;height:330840;visibility:visible;mso-wrap-style:square;v-text-anchor:top" o:gfxdata="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" strokeweight=".26mm"/>
+                    <v:polyline id="Freeform: Shape 13" o:spid="_x0000_s1038" style="position:absolute;flip:x;visibility:visible;mso-wrap-style:square;v-text-anchor:top" points="331560,349200,353160,370800" coordsize="21600,21600" o:gfxdata="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" filled="f" strokeweight=".26mm">
+                      <v:path arrowok="t"/>
+                    </v:polyline>
+                    <v:polyline id="Freeform: Shape 14" o:spid="_x0000_s1039" style="position:absolute;visibility:visible;mso-wrap-style:square;v-text-anchor:top" points="331560,716040,353160,737640" coordsize="21600,21600" o:gfxdata="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" filled="f" strokeweight=".26mm">
+                      <v:path arrowok="t"/>
+                    </v:polyline>
+                    <v:polyline id="Freeform: Shape 15" o:spid="_x0000_s1040" style="position:absolute;visibility:visible;mso-wrap-style:square;v-text-anchor:top" points="0,349200,21600,370800" coordsize="21600,21600" o:gfxdata="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" filled="f" strokeweight=".26mm">
+                      <v:path arrowok="t"/>
+                    </v:polyline>
+                    <v:polyline id="Freeform: Shape 16" o:spid="_x0000_s1041" style="position:absolute;flip:x;visibility:visible;mso-wrap-style:square;v-text-anchor:top" points="80280,716040,101880,737640" coordsize="21600,21600" o:gfxdata="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" filled="f" strokeweight=".26mm">
+                      <v:path arrowok="t"/>
+                    </v:polyline>
+                  </v:group>
+                  <v:rect id="Rectangle 17" o:spid="_x0000_s1042" style="position:absolute;top:1092600;width:1352520;height:285840;visibility:visible;mso-wrap-style:square;v-text-anchor:top" o:gfxdata="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" stroked="f">
+                    <v:textbox inset="0,0,0,0">
+                      <w:txbxContent>
+                        <w:p>
+                          <w:pPr>
+                            <w:overflowPunct w:val="0"/>
+                            <w:spacing w:after="0" w:line="240" w:lineRule="auto"/>
+                            <w:jc w:val="center"/>
                           </w:pPr>
                           <w:r>
-                            <w:rPr/>
+                            <w:rPr>
+                              <w:rFonts w:ascii="Times New Roman" w:hAnsi="Times New Roman" w:cs="Times New Roman"/>
+                              <w:color w:val="00000A"/>
+                              <w:sz w:val="28"/>
+                              <w:szCs w:val="28"/>
+                            </w:rPr>
+                            <w:t>Автор</w:t>
                           </w:r>
                         </w:p>
                       </w:txbxContent>
                     </v:textbox>
-                    <w10:wrap type="square"/>
-                    <v:fill o:detectmouseclick="t" type="solid" color2="black"/>
-                    <v:stroke color="#3465a4" joinstyle="round" endcap="flat"/>
                   </v:rect>
                 </v:group>
-                <v:group id="shape_0" alt="Группа 3" style="position:absolute;left:-361;top:948;width:2130;height:2170">
-                  <v:group id="shape_0" alt="Группа 16" style="position:absolute;left:129;top:948;width:1044;height:1530">
-                    <v:oval id="shape_0" ID="Oval 3" fillcolor="white" stroked="t" style="position:absolute;left:383;top:948;width:521;height:520">
-                      <w10:wrap type="none"/>
-                      <v:fill o:detectmouseclick="t" type="solid" color2="black"/>
-                      <v:stroke color="black" weight="9360" joinstyle="round" endcap="flat"/>
-                    </v:oval>
-                    <v:shape id="shape_0" ID="AutoShape 4" stroked="t" style="position:absolute;left:651;top:1498;width:7;height:567;flip:x" type="shapetype_32">
-                      <w10:wrap type="none"/>
-                      <v:fill o:detectmouseclick="t" on="false"/>
-                      <v:stroke color="black" weight="9360" joinstyle="round" endcap="flat"/>
-                    </v:shape>
-                    <v:shape id="shape_0" ID="AutoShape 6" stroked="t" style="position:absolute;left:651;top:2076;width:402;height:401" type="shapetype_32">
-                      <w10:wrap type="none"/>
-                      <v:fill o:detectmouseclick="t" on="false"/>
-                      <v:stroke color="black" weight="9360" joinstyle="round" endcap="flat"/>
-                    </v:shape>
-                    <v:shape id="shape_0" ID="AutoShape 7" stroked="t" style="position:absolute;left:129;top:1498;width:1043;height:0" type="shapetype_32">
-                      <w10:wrap type="none"/>
-                      <v:fill o:detectmouseclick="t" on="false"/>
-                      <v:stroke color="black" weight="9360" joinstyle="round" endcap="flat"/>
-                    </v:shape>
-                    <v:shape id="shape_0" ID="AutoShape 6" stroked="t" style="position:absolute;left:255;top:2076;width:402;height:401;flip:x" type="shapetype_32">
-                      <w10:wrap type="none"/>
-                      <v:fill o:detectmouseclick="t" on="false"/>
-                      <v:stroke color="black" weight="9360" joinstyle="round" endcap="flat"/>
-                    </v:shape>
-                  </v:group>
-                  <v:rect id="shape_0" ID="Поле 21" fillcolor="white" stroked="f" style="position:absolute;left:-361;top:2669;width:2129;height:449">
-                    <v:textbox>
-                      <w:txbxContent>
-                        <w:p>
-                          <w:pPr>
-                            <w:overflowPunct w:val="false"/>
-                            <w:spacing w:before="0" w:after="0" w:lineRule="auto" w:line="240"/>
-                            <w:jc w:val="center"/>
-                            <w:rPr/>
-                          </w:pPr>
-                          <w:r>
-                            <w:rPr>
-                              <w:sz w:val="28"/>
-                              <w:b w:val="false"/>
-                              <w:u w:val="none"/>
-                              <w:dstrike w:val="false"/>
-                              <w:strike w:val="false"/>
-                              <w:i w:val="false"/>
-                              <w:vertAlign w:val="baseline"/>
-                              <w:position w:val="0"/>
-                              <w:spacing w:val="0"/>
-                              <w:szCs w:val="28"/>
-                              <w:bCs w:val="false"/>
-                              <w:iCs w:val="false"/>
-                              <w:smallCaps w:val="false"/>
-                              <w:caps w:val="false"/>
-                              <w:rFonts w:ascii="Times New Roman" w:hAnsi="Times New Roman" w:cs="Times New Roman"/>
-                              <w:color w:val="00000A"/>
-                            </w:rPr>
-                            <w:t>Лектор</w:t>
-                          </w:r>
-                        </w:p>
-                      </w:txbxContent>
-                    </v:textbox>
-                    <w10:wrap type="square"/>
-                    <v:fill o:detectmouseclick="t" type="solid" color2="black"/>
-                    <v:stroke color="#3465a4" joinstyle="round" endcap="flat"/>
-                  </v:rect>
-                </v:group>
-                <v:shape id="shape_0" ID="Прямая со стрелкой 10" stroked="t" style="position:absolute;left:688;top:3097;width:0;height:1439" type="shapetype_32">
-                  <w10:wrap type="none"/>
-                  <v:fill o:detectmouseclick="t" on="false"/>
-                  <v:stroke color="black" weight="9360" endarrow="block" endarrowwidth="medium" endarrowlength="medium" joinstyle="round" endcap="flat"/>
-                </v:shape>
-                <v:shape id="shape_0" ID="Прямая со стрелкой 11" stroked="t" style="position:absolute;left:688;top:6800;width:0;height:1588" type="shapetype_32">
-                  <w10:wrap type="none"/>
-                  <v:fill o:detectmouseclick="t" on="false"/>
-                  <v:stroke color="black" weight="9360" endarrow="block" endarrowwidth="medium" endarrowlength="medium" joinstyle="round" endcap="flat"/>
-                </v:shape>
-                <v:shape id="shape_0" ID="Прямая со стрелкой 12" stroked="t" style="position:absolute;left:7834;top:6800;width:0;height:1587" type="shapetype_32">
-                  <w10:wrap type="none"/>
-                  <v:fill o:detectmouseclick="t" on="false"/>
-                  <v:stroke color="black" weight="9360" endarrow="block" endarrowwidth="medium" endarrowlength="medium" joinstyle="round" endcap="flat"/>
-                </v:shape>
-                <v:shape id="shape_0" ID="Прямая со стрелкой 13" stroked="t" style="position:absolute;left:7837;top:3108;width:0;height:1439" type="shapetype_32">
-                  <w10:wrap type="none"/>
-                  <v:fill o:detectmouseclick="t" on="false"/>
-                  <v:stroke color="black" weight="9360" endarrow="block" endarrowwidth="medium" endarrowlength="medium" joinstyle="round" endcap="flat"/>
-                </v:shape>
-                <v:shape id="shape_0" ID="Прямая со стрелкой 14" stroked="t" style="position:absolute;left:1139;top:10492;width:797;height:1789" type="shapetype_32">
-                  <w10:wrap type="none"/>
-                  <v:fill o:detectmouseclick="t" on="false"/>
-                  <v:stroke color="black" weight="9360" endarrow="block" endarrowwidth="medium" endarrowlength="medium" joinstyle="round" endcap="flat"/>
-                </v:shape>
-                <v:shape id="shape_0" ID="Прямая со стрелкой 15" stroked="t" style="position:absolute;left:7280;top:10495;width:550;height:1786;flip:x" type="shapetype_32">
-                  <w10:wrap type="none"/>
-                  <v:fill o:detectmouseclick="t" on="false"/>
-                  <v:stroke color="black" weight="9360" endarrow="block" endarrowwidth="medium" endarrowlength="medium" joinstyle="round" endcap="flat"/>
-                </v:shape>
+                <v:polyline id="Freeform: Shape 18" o:spid="_x0000_s1043" style="position:absolute;visibility:visible;mso-wrap-style:square;v-text-anchor:top" points="666000,1421640,687600,1443240" coordsize="21600,21600" o:gfxdata="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" filled="f" strokecolor="black [3040]">
+                  <v:stroke endarrow="block"/>
+                  <v:path arrowok="t"/>
+                </v:polyline>
+                <v:polyline id="Freeform: Shape 19" o:spid="_x0000_s1044" style="position:absolute;visibility:visible;mso-wrap-style:square;v-text-anchor:top" points="666000,3773160,687600,3794760" coordsize="21600,21600" o:gfxdata="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" filled="f" strokecolor="black [3040]">
+                  <v:stroke endarrow="block"/>
+                  <v:path arrowok="t"/>
+                </v:polyline>
+                <v:polyline id="Freeform: Shape 20" o:spid="_x0000_s1045" style="position:absolute;visibility:visible;mso-wrap-style:square;v-text-anchor:top" points="5203800,3773160,5225400,3794760" coordsize="21600,21600" o:gfxdata="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" filled="f" strokecolor="black [3040]">
+                  <v:stroke endarrow="block"/>
+                  <v:path arrowok="t"/>
+                </v:polyline>
+                <v:polyline id="Freeform: Shape 21" o:spid="_x0000_s1046" style="position:absolute;visibility:visible;mso-wrap-style:square;v-text-anchor:top" points="5205600,1428840,5227200,1450440" coordsize="21600,21600" o:gfxdata="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" filled="f" strokecolor="black [3040]">
+                  <v:stroke endarrow="block"/>
+                  <v:path arrowok="t"/>
+                </v:polyline>
+                <v:polyline id="Freeform: Shape 22" o:spid="_x0000_s1047" style="position:absolute;visibility:visible;mso-wrap-style:square;v-text-anchor:top" points="952560,6117480,974160,6139080" coordsize="21600,21600" o:gfxdata="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" filled="f" strokecolor="black [3040]">
+                  <v:stroke endarrow="block"/>
+                  <v:path arrowok="t"/>
+                </v:polyline>
+                <v:polyline id="Freeform: Shape 23" o:spid="_x0000_s1048" style="position:absolute;flip:x;visibility:visible;mso-wrap-style:square;v-text-anchor:top" points="4852080,6119640,4873680,6141240" coordsize="21600,21600" o:gfxdata="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" filled="f" strokecolor="black [3040]">
+                  <v:stroke endarrow="block"/>
+                  <v:path arrowok="t"/>
+                </v:polyline>
+                <w10:wrap type="tight"/>
               </v:group>
             </w:pict>
           </mc:Fallback>
         </mc:AlternateContent>
+      </w:r>
+      <w:r>
+        <w:rPr>
+          <w:noProof/>
+        </w:rPr>
         <mc:AlternateContent>
           <mc:Choice Requires="wps">
             <w:drawing>
-              <wp:anchor behindDoc="0" distT="0" distB="0" distL="114300" distR="114300" simplePos="0" locked="0" layoutInCell="1" allowOverlap="1" relativeHeight="3" wp14:anchorId="5F3C66AC">
+              <wp:anchor distT="0" distB="0" distL="114300" distR="114300" simplePos="0" relativeHeight="3" behindDoc="0" locked="0" layoutInCell="1" allowOverlap="1" wp14:anchorId="5F3C66AC">
                 <wp:simplePos x="0" y="0"/>
                 <wp:positionH relativeFrom="column">
                   <wp:posOffset>1832610</wp:posOffset>
@@ -1099,7 +1119,8 @@
                 <wp:extent cx="1956435" cy="1089660"/>
                 <wp:effectExtent l="0" t="0" r="25400" b="15875"/>
                 <wp:wrapNone/>
-                <wp:docPr id="2" name="Овал 30"/>
+                <wp:docPr id="24" name="Овал 30"/>
+                <wp:cNvGraphicFramePr/>
                 <a:graphic xmlns:a="http://schemas.openxmlformats.org/drawingml/2006/main">
                   <a:graphicData uri="http://schemas.microsoft.com/office/word/2010/wordprocessingShape">
                     <wps:wsp>
@@ -1133,7 +1154,7 @@
                           <w:p>
                             <w:pPr>
                               <w:pStyle w:val="FrameContents"/>
-                              <w:spacing w:lineRule="auto" w:line="240" w:before="0" w:after="0"/>
+                              <w:spacing w:after="0" w:line="240" w:lineRule="auto"/>
                               <w:jc w:val="center"/>
                               <w:rPr>
                                 <w:rFonts w:ascii="Times New Roman" w:hAnsi="Times New Roman" w:cs="Times New Roman"/>
@@ -1143,33 +1164,48 @@
                             </w:pPr>
                             <w:r>
                               <w:rPr>
-                                <w:rFonts w:cs="Times New Roman" w:ascii="Times New Roman" w:hAnsi="Times New Roman"/>
+                                <w:rFonts w:ascii="Times New Roman" w:hAnsi="Times New Roman" w:cs="Times New Roman"/>
                                 <w:color w:val="000000"/>
                                 <w:sz w:val="28"/>
                                 <w:szCs w:val="28"/>
                               </w:rPr>
-                              <w:t>Поиск услуги в сервисе</w:t>
+                              <w:t xml:space="preserve">Поиск </w:t>
+                            </w:r>
+                            <w:r>
+                              <w:rPr>
+                                <w:rFonts w:ascii="Times New Roman" w:hAnsi="Times New Roman" w:cs="Times New Roman"/>
+                                <w:color w:val="000000"/>
+                                <w:sz w:val="28"/>
+                                <w:szCs w:val="28"/>
+                              </w:rPr>
+                              <w:t>контента</w:t>
+                            </w:r>
+                            <w:r>
+                              <w:rPr>
+                                <w:rFonts w:ascii="Times New Roman" w:hAnsi="Times New Roman" w:cs="Times New Roman"/>
+                                <w:color w:val="000000"/>
+                                <w:sz w:val="28"/>
+                                <w:szCs w:val="28"/>
+                              </w:rPr>
+                              <w:t xml:space="preserve"> в сервисе</w:t>
                             </w:r>
                           </w:p>
                           <w:p>
                             <w:pPr>
                               <w:pStyle w:val="FrameContents"/>
-                              <w:spacing w:lineRule="auto" w:line="240" w:before="0" w:after="0"/>
+                              <w:spacing w:after="0" w:line="240" w:lineRule="auto"/>
                               <w:jc w:val="center"/>
                               <w:rPr>
                                 <w:color w:val="000000"/>
                               </w:rPr>
                             </w:pPr>
-                            <w:r>
-                              <w:rPr>
-                                <w:color w:val="000000"/>
-                              </w:rPr>
-                            </w:r>
                           </w:p>
                         </w:txbxContent>
                       </wps:txbx>
                       <wps:bodyPr anchor="ctr">
-                        <a:prstTxWarp prst="textNoShape"/>
+                        <a:prstTxWarp prst="textNoShape">
+                          <a:avLst/>
+                        </a:prstTxWarp>
                         <a:noAutofit/>
                       </wps:bodyPr>
                     </wps:wsp>
@@ -1180,16 +1216,13 @@
           </mc:Choice>
           <mc:Fallback>
             <w:pict>
-              <v:oval id="shape_0" ID="Овал 30" fillcolor="white" stroked="t" style="position:absolute;margin-left:144.3pt;margin-top:432.15pt;width:153.95pt;height:85.7pt" wp14:anchorId="5F3C66AC">
-                <w10:wrap type="square"/>
-                <v:fill o:detectmouseclick="t" type="solid" color2="black"/>
-                <v:stroke color="black" weight="25560" joinstyle="round" endcap="flat"/>
+              <v:oval w14:anchorId="5F3C66AC" id="Овал 30" o:spid="_x0000_s1049" style="position:absolute;margin-left:144.3pt;margin-top:432.15pt;width:154.05pt;height:85.8pt;z-index:3;visibility:visible;mso-wrap-style:square;mso-wrap-distance-left:9pt;mso-wrap-distance-top:0;mso-wrap-distance-right:9pt;mso-wrap-distance-bottom:0;mso-position-horizontal:absolute;mso-position-horizontal-relative:text;mso-position-vertical:absolute;mso-position-vertical-relative:text;v-text-anchor:middle" o:gfxdata="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" fillcolor="white [3201]" strokecolor="black [3200]" strokeweight="2pt">
                 <v:textbox>
                   <w:txbxContent>
                     <w:p>
                       <w:pPr>
                         <w:pStyle w:val="FrameContents"/>
-                        <w:spacing w:lineRule="auto" w:line="240" w:before="0" w:after="0"/>
+                        <w:spacing w:after="0" w:line="240" w:lineRule="auto"/>
                         <w:jc w:val="center"/>
                         <w:rPr>
                           <w:rFonts w:ascii="Times New Roman" w:hAnsi="Times New Roman" w:cs="Times New Roman"/>
@@ -1199,28 +1232,41 @@
                       </w:pPr>
                       <w:r>
                         <w:rPr>
-                          <w:rFonts w:cs="Times New Roman" w:ascii="Times New Roman" w:hAnsi="Times New Roman"/>
+                          <w:rFonts w:ascii="Times New Roman" w:hAnsi="Times New Roman" w:cs="Times New Roman"/>
                           <w:color w:val="000000"/>
                           <w:sz w:val="28"/>
                           <w:szCs w:val="28"/>
                         </w:rPr>
-                        <w:t>Поиск услуги в сервисе</w:t>
+                        <w:t xml:space="preserve">Поиск </w:t>
+                      </w:r>
+                      <w:r>
+                        <w:rPr>
+                          <w:rFonts w:ascii="Times New Roman" w:hAnsi="Times New Roman" w:cs="Times New Roman"/>
+                          <w:color w:val="000000"/>
+                          <w:sz w:val="28"/>
+                          <w:szCs w:val="28"/>
+                        </w:rPr>
+                        <w:t>контента</w:t>
+                      </w:r>
+                      <w:r>
+                        <w:rPr>
+                          <w:rFonts w:ascii="Times New Roman" w:hAnsi="Times New Roman" w:cs="Times New Roman"/>
+                          <w:color w:val="000000"/>
+                          <w:sz w:val="28"/>
+                          <w:szCs w:val="28"/>
+                        </w:rPr>
+                        <w:t xml:space="preserve"> в сервисе</w:t>
                       </w:r>
                     </w:p>
                     <w:p>
                       <w:pPr>
                         <w:pStyle w:val="FrameContents"/>
-                        <w:spacing w:lineRule="auto" w:line="240" w:before="0" w:after="0"/>
+                        <w:spacing w:after="0" w:line="240" w:lineRule="auto"/>
                         <w:jc w:val="center"/>
                         <w:rPr>
                           <w:color w:val="000000"/>
                         </w:rPr>
                       </w:pPr>
-                      <w:r>
-                        <w:rPr>
-                          <w:color w:val="000000"/>
-                        </w:rPr>
-                      </w:r>
                     </w:p>
                   </w:txbxContent>
                 </v:textbox>
@@ -1228,10 +1274,15 @@
             </w:pict>
           </mc:Fallback>
         </mc:AlternateContent>
+      </w:r>
+      <w:r>
+        <w:rPr>
+          <w:noProof/>
+        </w:rPr>
         <mc:AlternateContent>
           <mc:Choice Requires="wps">
             <w:drawing>
-              <wp:anchor behindDoc="0" distT="0" distB="0" distL="114300" distR="114300" simplePos="0" locked="0" layoutInCell="1" allowOverlap="1" relativeHeight="4" wp14:anchorId="7D48A826">
+              <wp:anchor distT="0" distB="0" distL="114300" distR="114300" simplePos="0" relativeHeight="4" behindDoc="0" locked="0" layoutInCell="1" allowOverlap="1" wp14:anchorId="7D48A826">
                 <wp:simplePos x="0" y="0"/>
                 <wp:positionH relativeFrom="column">
                   <wp:posOffset>3940810</wp:posOffset>
@@ -1242,7 +1293,8 @@
                 <wp:extent cx="1956435" cy="1089660"/>
                 <wp:effectExtent l="0" t="0" r="25400" b="15875"/>
                 <wp:wrapNone/>
-                <wp:docPr id="4" name="Овал 31"/>
+                <wp:docPr id="25" name="Овал 31"/>
+                <wp:cNvGraphicFramePr/>
                 <a:graphic xmlns:a="http://schemas.openxmlformats.org/drawingml/2006/main">
                   <a:graphicData uri="http://schemas.microsoft.com/office/word/2010/wordprocessingShape">
                     <wps:wsp>
@@ -1276,7 +1328,7 @@
                           <w:p>
                             <w:pPr>
                               <w:pStyle w:val="FrameContents"/>
-                              <w:spacing w:lineRule="auto" w:line="240" w:before="0" w:after="0"/>
+                              <w:spacing w:after="0" w:line="240" w:lineRule="auto"/>
                               <w:jc w:val="center"/>
                               <w:rPr>
                                 <w:rFonts w:ascii="Times New Roman" w:hAnsi="Times New Roman" w:cs="Times New Roman"/>
@@ -1286,33 +1338,39 @@
                             </w:pPr>
                             <w:r>
                               <w:rPr>
-                                <w:rFonts w:cs="Times New Roman" w:ascii="Times New Roman" w:hAnsi="Times New Roman"/>
+                                <w:rFonts w:ascii="Times New Roman" w:hAnsi="Times New Roman" w:cs="Times New Roman"/>
                                 <w:color w:val="000000"/>
                                 <w:sz w:val="28"/>
                                 <w:szCs w:val="28"/>
                               </w:rPr>
-                              <w:t>Регистрация услуг</w:t>
+                              <w:t xml:space="preserve">Регистрация </w:t>
+                            </w:r>
+                            <w:r>
+                              <w:rPr>
+                                <w:rFonts w:ascii="Times New Roman" w:hAnsi="Times New Roman" w:cs="Times New Roman"/>
+                                <w:color w:val="000000"/>
+                                <w:sz w:val="28"/>
+                                <w:szCs w:val="28"/>
+                              </w:rPr>
+                              <w:t>услуг</w:t>
                             </w:r>
                           </w:p>
                           <w:p>
                             <w:pPr>
                               <w:pStyle w:val="FrameContents"/>
-                              <w:spacing w:lineRule="auto" w:line="240" w:before="0" w:after="0"/>
+                              <w:spacing w:after="0" w:line="240" w:lineRule="auto"/>
                               <w:jc w:val="center"/>
                               <w:rPr>
                                 <w:color w:val="000000"/>
                               </w:rPr>
                             </w:pPr>
-                            <w:r>
-                              <w:rPr>
-                                <w:color w:val="000000"/>
-                              </w:rPr>
-                            </w:r>
                           </w:p>
                         </w:txbxContent>
                       </wps:txbx>
                       <wps:bodyPr anchor="ctr">
-                        <a:prstTxWarp prst="textNoShape"/>
+                        <a:prstTxWarp prst="textNoShape">
+                          <a:avLst/>
+                        </a:prstTxWarp>
                         <a:noAutofit/>
                       </wps:bodyPr>
                     </wps:wsp>
@@ -1323,16 +1381,13 @@
           </mc:Choice>
           <mc:Fallback>
             <w:pict>
-              <v:oval id="shape_0" ID="Овал 31" fillcolor="white" stroked="t" style="position:absolute;margin-left:310.3pt;margin-top:239.05pt;width:153.95pt;height:85.7pt" wp14:anchorId="7D48A826">
-                <w10:wrap type="square"/>
-                <v:fill o:detectmouseclick="t" type="solid" color2="black"/>
-                <v:stroke color="black" weight="25560" joinstyle="round" endcap="flat"/>
+              <v:oval w14:anchorId="7D48A826" id="Овал 31" o:spid="_x0000_s1050" style="position:absolute;margin-left:310.3pt;margin-top:239.05pt;width:154.05pt;height:85.8pt;z-index:4;visibility:visible;mso-wrap-style:square;mso-wrap-distance-left:9pt;mso-wrap-distance-top:0;mso-wrap-distance-right:9pt;mso-wrap-distance-bottom:0;mso-position-horizontal:absolute;mso-position-horizontal-relative:text;mso-position-vertical:absolute;mso-position-vertical-relative:text;v-text-anchor:middle" o:gfxdata="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" fillcolor="white [3201]" strokecolor="black [3200]" strokeweight="2pt">
                 <v:textbox>
                   <w:txbxContent>
                     <w:p>
                       <w:pPr>
                         <w:pStyle w:val="FrameContents"/>
-                        <w:spacing w:lineRule="auto" w:line="240" w:before="0" w:after="0"/>
+                        <w:spacing w:after="0" w:line="240" w:lineRule="auto"/>
                         <w:jc w:val="center"/>
                         <w:rPr>
                           <w:rFonts w:ascii="Times New Roman" w:hAnsi="Times New Roman" w:cs="Times New Roman"/>
@@ -1342,28 +1397,32 @@
                       </w:pPr>
                       <w:r>
                         <w:rPr>
-                          <w:rFonts w:cs="Times New Roman" w:ascii="Times New Roman" w:hAnsi="Times New Roman"/>
+                          <w:rFonts w:ascii="Times New Roman" w:hAnsi="Times New Roman" w:cs="Times New Roman"/>
                           <w:color w:val="000000"/>
                           <w:sz w:val="28"/>
                           <w:szCs w:val="28"/>
                         </w:rPr>
-                        <w:t>Регистрация услуг</w:t>
+                        <w:t xml:space="preserve">Регистрация </w:t>
+                      </w:r>
+                      <w:r>
+                        <w:rPr>
+                          <w:rFonts w:ascii="Times New Roman" w:hAnsi="Times New Roman" w:cs="Times New Roman"/>
+                          <w:color w:val="000000"/>
+                          <w:sz w:val="28"/>
+                          <w:szCs w:val="28"/>
+                        </w:rPr>
+                        <w:t>услуг</w:t>
                       </w:r>
                     </w:p>
                     <w:p>
                       <w:pPr>
                         <w:pStyle w:val="FrameContents"/>
-                        <w:spacing w:lineRule="auto" w:line="240" w:before="0" w:after="0"/>
+                        <w:spacing w:after="0" w:line="240" w:lineRule="auto"/>
                         <w:jc w:val="center"/>
                         <w:rPr>
                           <w:color w:val="000000"/>
                         </w:rPr>
                       </w:pPr>
-                      <w:r>
-                        <w:rPr>
-                          <w:color w:val="000000"/>
-                        </w:rPr>
-                      </w:r>
                     </w:p>
                   </w:txbxContent>
                 </v:textbox>
@@ -1371,10 +1430,15 @@
             </w:pict>
           </mc:Fallback>
         </mc:AlternateContent>
+      </w:r>
+      <w:r>
+        <w:rPr>
+          <w:noProof/>
+        </w:rPr>
         <mc:AlternateContent>
           <mc:Choice Requires="wps">
             <w:drawing>
-              <wp:anchor behindDoc="0" distT="0" distB="0" distL="114300" distR="114300" simplePos="0" locked="0" layoutInCell="1" allowOverlap="1" relativeHeight="5" wp14:anchorId="0F410888">
+              <wp:anchor distT="0" distB="0" distL="114300" distR="114300" simplePos="0" relativeHeight="5" behindDoc="0" locked="0" layoutInCell="1" allowOverlap="1" wp14:anchorId="0F410888">
                 <wp:simplePos x="0" y="0"/>
                 <wp:positionH relativeFrom="column">
                   <wp:posOffset>-520065</wp:posOffset>
@@ -1385,7 +1449,8 @@
                 <wp:extent cx="1957070" cy="1090295"/>
                 <wp:effectExtent l="0" t="0" r="25400" b="15875"/>
                 <wp:wrapNone/>
-                <wp:docPr id="6" name="Овал 32"/>
+                <wp:docPr id="26" name="Овал 32"/>
+                <wp:cNvGraphicFramePr/>
                 <a:graphic xmlns:a="http://schemas.openxmlformats.org/drawingml/2006/main">
                   <a:graphicData uri="http://schemas.microsoft.com/office/word/2010/wordprocessingShape">
                     <wps:wsp>
@@ -1419,7 +1484,7 @@
                           <w:p>
                             <w:pPr>
                               <w:pStyle w:val="FrameContents"/>
-                              <w:spacing w:lineRule="auto" w:line="240" w:before="0" w:after="0"/>
+                              <w:spacing w:after="0" w:line="240" w:lineRule="auto"/>
                               <w:jc w:val="center"/>
                               <w:rPr>
                                 <w:rFonts w:ascii="Times New Roman" w:hAnsi="Times New Roman" w:cs="Times New Roman"/>
@@ -1429,33 +1494,39 @@
                             </w:pPr>
                             <w:r>
                               <w:rPr>
-                                <w:rFonts w:cs="Times New Roman" w:ascii="Times New Roman" w:hAnsi="Times New Roman"/>
+                                <w:rFonts w:ascii="Times New Roman" w:hAnsi="Times New Roman" w:cs="Times New Roman"/>
                                 <w:color w:val="000000"/>
                                 <w:sz w:val="28"/>
                                 <w:szCs w:val="28"/>
                               </w:rPr>
-                              <w:t>Регистрация услуг</w:t>
+                              <w:t xml:space="preserve">Регистрация </w:t>
+                            </w:r>
+                            <w:r>
+                              <w:rPr>
+                                <w:rFonts w:ascii="Times New Roman" w:hAnsi="Times New Roman" w:cs="Times New Roman"/>
+                                <w:color w:val="000000"/>
+                                <w:sz w:val="28"/>
+                                <w:szCs w:val="28"/>
+                              </w:rPr>
+                              <w:t>контента</w:t>
                             </w:r>
                           </w:p>
                           <w:p>
                             <w:pPr>
                               <w:pStyle w:val="FrameContents"/>
-                              <w:spacing w:lineRule="auto" w:line="240" w:before="0" w:after="0"/>
+                              <w:spacing w:after="0" w:line="240" w:lineRule="auto"/>
                               <w:jc w:val="center"/>
                               <w:rPr>
                                 <w:color w:val="000000"/>
                               </w:rPr>
                             </w:pPr>
-                            <w:r>
-                              <w:rPr>
-                                <w:color w:val="000000"/>
-                              </w:rPr>
-                            </w:r>
                           </w:p>
                         </w:txbxContent>
                       </wps:txbx>
                       <wps:bodyPr anchor="ctr">
-                        <a:prstTxWarp prst="textNoShape"/>
+                        <a:prstTxWarp prst="textNoShape">
+                          <a:avLst/>
+                        </a:prstTxWarp>
                         <a:noAutofit/>
                       </wps:bodyPr>
                     </wps:wsp>
@@ -1466,16 +1537,13 @@
           </mc:Choice>
           <mc:Fallback>
             <w:pict>
-              <v:oval id="shape_0" ID="Овал 32" fillcolor="white" stroked="t" style="position:absolute;margin-left:-40.95pt;margin-top:238.5pt;width:154pt;height:85.75pt" wp14:anchorId="0F410888">
-                <w10:wrap type="square"/>
-                <v:fill o:detectmouseclick="t" type="solid" color2="black"/>
-                <v:stroke color="black" weight="25560" joinstyle="round" endcap="flat"/>
+              <v:oval w14:anchorId="0F410888" id="Овал 32" o:spid="_x0000_s1051" style="position:absolute;margin-left:-40.95pt;margin-top:238.5pt;width:154.1pt;height:85.85pt;z-index:5;visibility:visible;mso-wrap-style:square;mso-wrap-distance-left:9pt;mso-wrap-distance-top:0;mso-wrap-distance-right:9pt;mso-wrap-distance-bottom:0;mso-position-horizontal:absolute;mso-position-horizontal-relative:text;mso-position-vertical:absolute;mso-position-vertical-relative:text;v-text-anchor:middle" o:gfxdata="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" fillcolor="white [3201]" strokecolor="black [3200]" strokeweight="2pt">
                 <v:textbox>
                   <w:txbxContent>
                     <w:p>
                       <w:pPr>
                         <w:pStyle w:val="FrameContents"/>
-                        <w:spacing w:lineRule="auto" w:line="240" w:before="0" w:after="0"/>
+                        <w:spacing w:after="0" w:line="240" w:lineRule="auto"/>
                         <w:jc w:val="center"/>
                         <w:rPr>
                           <w:rFonts w:ascii="Times New Roman" w:hAnsi="Times New Roman" w:cs="Times New Roman"/>
@@ -1485,28 +1553,32 @@
                       </w:pPr>
                       <w:r>
                         <w:rPr>
-                          <w:rFonts w:cs="Times New Roman" w:ascii="Times New Roman" w:hAnsi="Times New Roman"/>
+                          <w:rFonts w:ascii="Times New Roman" w:hAnsi="Times New Roman" w:cs="Times New Roman"/>
                           <w:color w:val="000000"/>
                           <w:sz w:val="28"/>
                           <w:szCs w:val="28"/>
                         </w:rPr>
-                        <w:t>Регистрация услуг</w:t>
+                        <w:t xml:space="preserve">Регистрация </w:t>
+                      </w:r>
+                      <w:r>
+                        <w:rPr>
+                          <w:rFonts w:ascii="Times New Roman" w:hAnsi="Times New Roman" w:cs="Times New Roman"/>
+                          <w:color w:val="000000"/>
+                          <w:sz w:val="28"/>
+                          <w:szCs w:val="28"/>
+                        </w:rPr>
+                        <w:t>контента</w:t>
                       </w:r>
                     </w:p>
                     <w:p>
                       <w:pPr>
                         <w:pStyle w:val="FrameContents"/>
-                        <w:spacing w:lineRule="auto" w:line="240" w:before="0" w:after="0"/>
+                        <w:spacing w:after="0" w:line="240" w:lineRule="auto"/>
                         <w:jc w:val="center"/>
                         <w:rPr>
                           <w:color w:val="000000"/>
                         </w:rPr>
                       </w:pPr>
-                      <w:r>
-                        <w:rPr>
-                          <w:color w:val="000000"/>
-                        </w:rPr>
-                      </w:r>
                     </w:p>
                   </w:txbxContent>
                 </v:textbox>
@@ -1514,10 +1586,15 @@
             </w:pict>
           </mc:Fallback>
         </mc:AlternateContent>
+      </w:r>
+      <w:r>
+        <w:rPr>
+          <w:noProof/>
+        </w:rPr>
         <mc:AlternateContent>
           <mc:Choice Requires="wps">
             <w:drawing>
-              <wp:anchor behindDoc="0" distT="0" distB="0" distL="114300" distR="114300" simplePos="0" locked="0" layoutInCell="1" allowOverlap="1" relativeHeight="6" wp14:anchorId="476D966C">
+              <wp:anchor distT="0" distB="0" distL="114300" distR="114300" simplePos="0" relativeHeight="6" behindDoc="0" locked="0" layoutInCell="1" allowOverlap="1" wp14:anchorId="476D966C">
                 <wp:simplePos x="0" y="0"/>
                 <wp:positionH relativeFrom="column">
                   <wp:posOffset>1804035</wp:posOffset>
@@ -1528,7 +1605,8 @@
                 <wp:extent cx="1956435" cy="1089660"/>
                 <wp:effectExtent l="0" t="0" r="25400" b="15875"/>
                 <wp:wrapNone/>
-                <wp:docPr id="8" name="Овал 33"/>
+                <wp:docPr id="27" name="Овал 33"/>
+                <wp:cNvGraphicFramePr/>
                 <a:graphic xmlns:a="http://schemas.openxmlformats.org/drawingml/2006/main">
                   <a:graphicData uri="http://schemas.microsoft.com/office/word/2010/wordprocessingShape">
                     <wps:wsp>
@@ -1562,7 +1640,7 @@
                           <w:p>
                             <w:pPr>
                               <w:pStyle w:val="FrameContents"/>
-                              <w:spacing w:lineRule="auto" w:line="240" w:before="0" w:after="0"/>
+                              <w:spacing w:after="0" w:line="240" w:lineRule="auto"/>
                               <w:jc w:val="center"/>
                               <w:rPr>
                                 <w:color w:val="000000"/>
@@ -1570,7 +1648,7 @@
                             </w:pPr>
                             <w:r>
                               <w:rPr>
-                                <w:rFonts w:cs="Times New Roman" w:ascii="Times New Roman" w:hAnsi="Times New Roman"/>
+                                <w:rFonts w:ascii="Times New Roman" w:hAnsi="Times New Roman" w:cs="Times New Roman"/>
                                 <w:color w:val="000000"/>
                                 <w:sz w:val="28"/>
                                 <w:szCs w:val="28"/>
@@ -1581,7 +1659,9 @@
                         </w:txbxContent>
                       </wps:txbx>
                       <wps:bodyPr anchor="ctr">
-                        <a:prstTxWarp prst="textNoShape"/>
+                        <a:prstTxWarp prst="textNoShape">
+                          <a:avLst/>
+                        </a:prstTxWarp>
                         <a:noAutofit/>
                       </wps:bodyPr>
                     </wps:wsp>
@@ -1592,16 +1672,13 @@
           </mc:Choice>
           <mc:Fallback>
             <w:pict>
-              <v:oval id="shape_0" ID="Овал 33" fillcolor="white" stroked="t" style="position:absolute;margin-left:142.05pt;margin-top:239.05pt;width:153.95pt;height:85.7pt" wp14:anchorId="476D966C">
-                <w10:wrap type="square"/>
-                <v:fill o:detectmouseclick="t" type="solid" color2="black"/>
-                <v:stroke color="black" weight="25560" joinstyle="round" endcap="flat"/>
+              <v:oval w14:anchorId="476D966C" id="Овал 33" o:spid="_x0000_s1052" style="position:absolute;margin-left:142.05pt;margin-top:239.05pt;width:154.05pt;height:85.8pt;z-index:6;visibility:visible;mso-wrap-style:square;mso-wrap-distance-left:9pt;mso-wrap-distance-top:0;mso-wrap-distance-right:9pt;mso-wrap-distance-bottom:0;mso-position-horizontal:absolute;mso-position-horizontal-relative:text;mso-position-vertical:absolute;mso-position-vertical-relative:text;v-text-anchor:middle" o:gfxdata="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" fillcolor="white [3201]" strokecolor="black [3200]" strokeweight="2pt">
                 <v:textbox>
                   <w:txbxContent>
                     <w:p>
                       <w:pPr>
                         <w:pStyle w:val="FrameContents"/>
-                        <w:spacing w:lineRule="auto" w:line="240" w:before="0" w:after="0"/>
+                        <w:spacing w:after="0" w:line="240" w:lineRule="auto"/>
                         <w:jc w:val="center"/>
                         <w:rPr>
                           <w:color w:val="000000"/>
@@ -1609,7 +1686,7 @@
                       </w:pPr>
                       <w:r>
                         <w:rPr>
-                          <w:rFonts w:cs="Times New Roman" w:ascii="Times New Roman" w:hAnsi="Times New Roman"/>
+                          <w:rFonts w:ascii="Times New Roman" w:hAnsi="Times New Roman" w:cs="Times New Roman"/>
                           <w:color w:val="000000"/>
                           <w:sz w:val="28"/>
                           <w:szCs w:val="28"/>
@@ -1623,10 +1700,15 @@
             </w:pict>
           </mc:Fallback>
         </mc:AlternateContent>
+      </w:r>
+      <w:r>
+        <w:rPr>
+          <w:noProof/>
+        </w:rPr>
         <mc:AlternateContent>
           <mc:Choice Requires="wps">
             <w:drawing>
-              <wp:anchor behindDoc="0" distT="0" distB="0" distL="114300" distR="114300" simplePos="0" locked="0" layoutInCell="1" allowOverlap="1" relativeHeight="7" wp14:anchorId="312E373E">
+              <wp:anchor distT="0" distB="0" distL="114300" distR="114300" simplePos="0" relativeHeight="7" behindDoc="0" locked="0" layoutInCell="1" allowOverlap="1" wp14:anchorId="312E373E">
                 <wp:simplePos x="0" y="0"/>
                 <wp:positionH relativeFrom="column">
                   <wp:posOffset>-386080</wp:posOffset>
@@ -1637,7 +1719,8 @@
                 <wp:extent cx="1957070" cy="1090295"/>
                 <wp:effectExtent l="0" t="0" r="25400" b="15875"/>
                 <wp:wrapNone/>
-                <wp:docPr id="10" name="Овал 34"/>
+                <wp:docPr id="28" name="Овал 34"/>
+                <wp:cNvGraphicFramePr/>
                 <a:graphic xmlns:a="http://schemas.openxmlformats.org/drawingml/2006/main">
                   <a:graphicData uri="http://schemas.microsoft.com/office/word/2010/wordprocessingShape">
                     <wps:wsp>
@@ -1671,7 +1754,7 @@
                           <w:p>
                             <w:pPr>
                               <w:pStyle w:val="FrameContents"/>
-                              <w:spacing w:lineRule="auto" w:line="240" w:before="0" w:after="0"/>
+                              <w:spacing w:after="0" w:line="240" w:lineRule="auto"/>
                               <w:jc w:val="center"/>
                               <w:rPr>
                                 <w:rFonts w:ascii="Times New Roman" w:hAnsi="Times New Roman" w:cs="Times New Roman"/>
@@ -1681,7 +1764,7 @@
                             </w:pPr>
                             <w:r>
                               <w:rPr>
-                                <w:rFonts w:cs="Times New Roman" w:ascii="Times New Roman" w:hAnsi="Times New Roman"/>
+                                <w:rFonts w:ascii="Times New Roman" w:hAnsi="Times New Roman" w:cs="Times New Roman"/>
                                 <w:color w:val="000000"/>
                                 <w:sz w:val="28"/>
                                 <w:szCs w:val="28"/>
@@ -1692,7 +1775,7 @@
                           <w:p>
                             <w:pPr>
                               <w:pStyle w:val="FrameContents"/>
-                              <w:spacing w:lineRule="auto" w:line="240" w:before="0" w:after="0"/>
+                              <w:spacing w:after="0" w:line="240" w:lineRule="auto"/>
                               <w:jc w:val="center"/>
                               <w:rPr>
                                 <w:color w:val="000000"/>
@@ -1700,18 +1783,29 @@
                             </w:pPr>
                             <w:r>
                               <w:rPr>
-                                <w:rFonts w:cs="Times New Roman" w:ascii="Times New Roman" w:hAnsi="Times New Roman"/>
+                                <w:rFonts w:ascii="Times New Roman" w:hAnsi="Times New Roman" w:cs="Times New Roman"/>
                                 <w:color w:val="000000"/>
                                 <w:sz w:val="28"/>
                                 <w:szCs w:val="28"/>
                               </w:rPr>
-                              <w:t>услугами в сервисе</w:t>
+                              <w:t>контентом</w:t>
+                            </w:r>
+                            <w:r>
+                              <w:rPr>
+                                <w:rFonts w:ascii="Times New Roman" w:hAnsi="Times New Roman" w:cs="Times New Roman"/>
+                                <w:color w:val="000000"/>
+                                <w:sz w:val="28"/>
+                                <w:szCs w:val="28"/>
+                              </w:rPr>
+                              <w:t xml:space="preserve"> в сервисе</w:t>
                             </w:r>
                           </w:p>
                         </w:txbxContent>
                       </wps:txbx>
                       <wps:bodyPr anchor="ctr">
-                        <a:prstTxWarp prst="textNoShape"/>
+                        <a:prstTxWarp prst="textNoShape">
+                          <a:avLst/>
+                        </a:prstTxWarp>
                         <a:noAutofit/>
                       </wps:bodyPr>
                     </wps:wsp>
@@ -1722,16 +1816,13 @@
           </mc:Choice>
           <mc:Fallback>
             <w:pict>
-              <v:oval id="shape_0" ID="Овал 34" fillcolor="white" stroked="t" style="position:absolute;margin-left:-30.4pt;margin-top:432.5pt;width:154pt;height:85.75pt" wp14:anchorId="312E373E">
-                <w10:wrap type="square"/>
-                <v:fill o:detectmouseclick="t" type="solid" color2="black"/>
-                <v:stroke color="black" weight="25560" joinstyle="round" endcap="flat"/>
+              <v:oval w14:anchorId="312E373E" id="Овал 34" o:spid="_x0000_s1053" style="position:absolute;margin-left:-30.4pt;margin-top:432.5pt;width:154.1pt;height:85.85pt;z-index:7;visibility:visible;mso-wrap-style:square;mso-wrap-distance-left:9pt;mso-wrap-distance-top:0;mso-wrap-distance-right:9pt;mso-wrap-distance-bottom:0;mso-position-horizontal:absolute;mso-position-horizontal-relative:text;mso-position-vertical:absolute;mso-position-vertical-relative:text;v-text-anchor:middle" o:gfxdata="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" fillcolor="white [3201]" strokecolor="black [3200]" strokeweight="2pt">
                 <v:textbox>
                   <w:txbxContent>
                     <w:p>
                       <w:pPr>
                         <w:pStyle w:val="FrameContents"/>
-                        <w:spacing w:lineRule="auto" w:line="240" w:before="0" w:after="0"/>
+                        <w:spacing w:after="0" w:line="240" w:lineRule="auto"/>
                         <w:jc w:val="center"/>
                         <w:rPr>
                           <w:rFonts w:ascii="Times New Roman" w:hAnsi="Times New Roman" w:cs="Times New Roman"/>
@@ -1741,7 +1832,7 @@
                       </w:pPr>
                       <w:r>
                         <w:rPr>
-                          <w:rFonts w:cs="Times New Roman" w:ascii="Times New Roman" w:hAnsi="Times New Roman"/>
+                          <w:rFonts w:ascii="Times New Roman" w:hAnsi="Times New Roman" w:cs="Times New Roman"/>
                           <w:color w:val="000000"/>
                           <w:sz w:val="28"/>
                           <w:szCs w:val="28"/>
@@ -1752,7 +1843,7 @@
                     <w:p>
                       <w:pPr>
                         <w:pStyle w:val="FrameContents"/>
-                        <w:spacing w:lineRule="auto" w:line="240" w:before="0" w:after="0"/>
+                        <w:spacing w:after="0" w:line="240" w:lineRule="auto"/>
                         <w:jc w:val="center"/>
                         <w:rPr>
                           <w:color w:val="000000"/>
@@ -1760,12 +1851,21 @@
                       </w:pPr>
                       <w:r>
                         <w:rPr>
-                          <w:rFonts w:cs="Times New Roman" w:ascii="Times New Roman" w:hAnsi="Times New Roman"/>
+                          <w:rFonts w:ascii="Times New Roman" w:hAnsi="Times New Roman" w:cs="Times New Roman"/>
                           <w:color w:val="000000"/>
                           <w:sz w:val="28"/>
                           <w:szCs w:val="28"/>
                         </w:rPr>
-                        <w:t>услугами в сервисе</w:t>
+                        <w:t>контентом</w:t>
+                      </w:r>
+                      <w:r>
+                        <w:rPr>
+                          <w:rFonts w:ascii="Times New Roman" w:hAnsi="Times New Roman" w:cs="Times New Roman"/>
+                          <w:color w:val="000000"/>
+                          <w:sz w:val="28"/>
+                          <w:szCs w:val="28"/>
+                        </w:rPr>
+                        <w:t xml:space="preserve"> в сервисе</w:t>
                       </w:r>
                     </w:p>
                   </w:txbxContent>
@@ -1774,10 +1874,15 @@
             </w:pict>
           </mc:Fallback>
         </mc:AlternateContent>
+      </w:r>
+      <w:r>
+        <w:rPr>
+          <w:noProof/>
+        </w:rPr>
         <mc:AlternateContent>
           <mc:Choice Requires="wps">
             <w:drawing>
-              <wp:anchor behindDoc="0" distT="0" distB="0" distL="114300" distR="114300" simplePos="0" locked="0" layoutInCell="1" allowOverlap="1" relativeHeight="8" wp14:anchorId="2EEE518C">
+              <wp:anchor distT="0" distB="0" distL="114300" distR="114300" simplePos="0" relativeHeight="8" behindDoc="0" locked="0" layoutInCell="1" allowOverlap="1" wp14:anchorId="2EEE518C">
                 <wp:simplePos x="0" y="0"/>
                 <wp:positionH relativeFrom="column">
                   <wp:posOffset>4052570</wp:posOffset>
@@ -1788,7 +1893,8 @@
                 <wp:extent cx="1957070" cy="1090295"/>
                 <wp:effectExtent l="0" t="0" r="25400" b="15875"/>
                 <wp:wrapNone/>
-                <wp:docPr id="12" name="Овал 35"/>
+                <wp:docPr id="29" name="Овал 35"/>
+                <wp:cNvGraphicFramePr/>
                 <a:graphic xmlns:a="http://schemas.openxmlformats.org/drawingml/2006/main">
                   <a:graphicData uri="http://schemas.microsoft.com/office/word/2010/wordprocessingShape">
                     <wps:wsp>
@@ -1822,7 +1928,7 @@
                           <w:p>
                             <w:pPr>
                               <w:pStyle w:val="FrameContents"/>
-                              <w:spacing w:lineRule="auto" w:line="240" w:before="0" w:after="0"/>
+                              <w:spacing w:after="0" w:line="240" w:lineRule="auto"/>
                               <w:jc w:val="center"/>
                               <w:rPr>
                                 <w:rFonts w:ascii="Times New Roman" w:hAnsi="Times New Roman" w:cs="Times New Roman"/>
@@ -1832,7 +1938,7 @@
                             </w:pPr>
                             <w:r>
                               <w:rPr>
-                                <w:rFonts w:cs="Times New Roman" w:ascii="Times New Roman" w:hAnsi="Times New Roman"/>
+                                <w:rFonts w:ascii="Times New Roman" w:hAnsi="Times New Roman" w:cs="Times New Roman"/>
                                 <w:color w:val="000000"/>
                                 <w:sz w:val="28"/>
                                 <w:szCs w:val="28"/>
@@ -1843,7 +1949,7 @@
                           <w:p>
                             <w:pPr>
                               <w:pStyle w:val="FrameContents"/>
-                              <w:spacing w:lineRule="auto" w:line="240" w:before="0" w:after="0"/>
+                              <w:spacing w:after="0" w:line="240" w:lineRule="auto"/>
                               <w:jc w:val="center"/>
                               <w:rPr>
                                 <w:color w:val="000000"/>
@@ -1851,7 +1957,7 @@
                             </w:pPr>
                             <w:r>
                               <w:rPr>
-                                <w:rFonts w:cs="Times New Roman" w:ascii="Times New Roman" w:hAnsi="Times New Roman"/>
+                                <w:rFonts w:ascii="Times New Roman" w:hAnsi="Times New Roman" w:cs="Times New Roman"/>
                                 <w:color w:val="000000"/>
                                 <w:sz w:val="28"/>
                                 <w:szCs w:val="28"/>
@@ -1862,7 +1968,9 @@
                         </w:txbxContent>
                       </wps:txbx>
                       <wps:bodyPr anchor="ctr">
-                        <a:prstTxWarp prst="textNoShape"/>
+                        <a:prstTxWarp prst="textNoShape">
+                          <a:avLst/>
+                        </a:prstTxWarp>
                         <a:noAutofit/>
                       </wps:bodyPr>
                     </wps:wsp>
@@ -1873,16 +1981,13 @@
           </mc:Choice>
           <mc:Fallback>
             <w:pict>
-              <v:oval id="shape_0" ID="Овал 35" fillcolor="white" stroked="t" style="position:absolute;margin-left:319.1pt;margin-top:432.5pt;width:154pt;height:85.75pt" wp14:anchorId="2EEE518C">
-                <w10:wrap type="square"/>
-                <v:fill o:detectmouseclick="t" type="solid" color2="black"/>
-                <v:stroke color="black" weight="25560" joinstyle="round" endcap="flat"/>
+              <v:oval w14:anchorId="2EEE518C" id="Овал 35" o:spid="_x0000_s1054" style="position:absolute;margin-left:319.1pt;margin-top:432.5pt;width:154.1pt;height:85.85pt;z-index:8;visibility:visible;mso-wrap-style:square;mso-wrap-distance-left:9pt;mso-wrap-distance-top:0;mso-wrap-distance-right:9pt;mso-wrap-distance-bottom:0;mso-position-horizontal:absolute;mso-position-horizontal-relative:text;mso-position-vertical:absolute;mso-position-vertical-relative:text;v-text-anchor:middle" o:gfxdata="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" fillcolor="white [3201]" strokecolor="black [3200]" strokeweight="2pt">
                 <v:textbox>
                   <w:txbxContent>
                     <w:p>
                       <w:pPr>
                         <w:pStyle w:val="FrameContents"/>
-                        <w:spacing w:lineRule="auto" w:line="240" w:before="0" w:after="0"/>
+                        <w:spacing w:after="0" w:line="240" w:lineRule="auto"/>
                         <w:jc w:val="center"/>
                         <w:rPr>
                           <w:rFonts w:ascii="Times New Roman" w:hAnsi="Times New Roman" w:cs="Times New Roman"/>
@@ -1892,7 +1997,7 @@
                       </w:pPr>
                       <w:r>
                         <w:rPr>
-                          <w:rFonts w:cs="Times New Roman" w:ascii="Times New Roman" w:hAnsi="Times New Roman"/>
+                          <w:rFonts w:ascii="Times New Roman" w:hAnsi="Times New Roman" w:cs="Times New Roman"/>
                           <w:color w:val="000000"/>
                           <w:sz w:val="28"/>
                           <w:szCs w:val="28"/>
@@ -1903,7 +2008,7 @@
                     <w:p>
                       <w:pPr>
                         <w:pStyle w:val="FrameContents"/>
-                        <w:spacing w:lineRule="auto" w:line="240" w:before="0" w:after="0"/>
+                        <w:spacing w:after="0" w:line="240" w:lineRule="auto"/>
                         <w:jc w:val="center"/>
                         <w:rPr>
                           <w:color w:val="000000"/>
@@ -1911,7 +2016,7 @@
                       </w:pPr>
                       <w:r>
                         <w:rPr>
-                          <w:rFonts w:cs="Times New Roman" w:ascii="Times New Roman" w:hAnsi="Times New Roman"/>
+                          <w:rFonts w:ascii="Times New Roman" w:hAnsi="Times New Roman" w:cs="Times New Roman"/>
                           <w:color w:val="000000"/>
                           <w:sz w:val="28"/>
                           <w:szCs w:val="28"/>
@@ -1925,10 +2030,15 @@
             </w:pict>
           </mc:Fallback>
         </mc:AlternateContent>
+      </w:r>
+      <w:r>
+        <w:rPr>
+          <w:noProof/>
+        </w:rPr>
         <mc:AlternateContent>
           <mc:Choice Requires="wps">
             <w:drawing>
-              <wp:anchor behindDoc="0" distT="0" distB="0" distL="114300" distR="114300" simplePos="0" locked="0" layoutInCell="1" allowOverlap="1" relativeHeight="9" wp14:anchorId="6AF89BF1">
+              <wp:anchor distT="0" distB="0" distL="114300" distR="114300" simplePos="0" relativeHeight="9" behindDoc="0" locked="0" layoutInCell="1" allowOverlap="1" wp14:anchorId="6AF89BF1">
                 <wp:simplePos x="0" y="0"/>
                 <wp:positionH relativeFrom="column">
                   <wp:posOffset>2580005</wp:posOffset>
@@ -1939,7 +2049,8 @@
                 <wp:extent cx="332105" cy="332105"/>
                 <wp:effectExtent l="0" t="0" r="11430" b="11430"/>
                 <wp:wrapNone/>
-                <wp:docPr id="14" name="Oval 3"/>
+                <wp:docPr id="30" name="Oval 3"/>
+                <wp:cNvGraphicFramePr/>
                 <a:graphic xmlns:a="http://schemas.openxmlformats.org/drawingml/2006/main">
                   <a:graphicData uri="http://schemas.microsoft.com/office/word/2010/wordprocessingShape">
                     <wps:wsp>
@@ -1953,7 +2064,7 @@
                           <a:avLst/>
                         </a:prstGeom>
                         <a:solidFill>
-                          <a:srgbClr val="ffffff"/>
+                          <a:srgbClr val="FFFFFF"/>
                         </a:solidFill>
                         <a:ln w="9360">
                           <a:solidFill>
@@ -1963,9 +2074,15 @@
                         </a:ln>
                       </wps:spPr>
                       <wps:style>
-                        <a:lnRef idx="0"/>
-                        <a:fillRef idx="0"/>
-                        <a:effectRef idx="0"/>
+                        <a:lnRef idx="0">
+                          <a:scrgbClr r="0" g="0" b="0"/>
+                        </a:lnRef>
+                        <a:fillRef idx="0">
+                          <a:scrgbClr r="0" g="0" b="0"/>
+                        </a:fillRef>
+                        <a:effectRef idx="0">
+                          <a:scrgbClr r="0" g="0" b="0"/>
+                        </a:effectRef>
                         <a:fontRef idx="minor"/>
                       </wps:style>
                       <wps:bodyPr/>
@@ -1977,18 +2094,19 @@
           </mc:Choice>
           <mc:Fallback>
             <w:pict>
-              <v:oval id="shape_0" ID="Oval 3" fillcolor="white" stroked="t" style="position:absolute;margin-left:203.15pt;margin-top:46.8pt;width:26.05pt;height:26.05pt" wp14:anchorId="6AF89BF1">
-                <w10:wrap type="none"/>
-                <v:fill o:detectmouseclick="t" type="solid" color2="black"/>
-                <v:stroke color="black" weight="9360" joinstyle="round" endcap="flat"/>
-              </v:oval>
+              <v:oval w14:anchorId="314B8F85" id="Oval 3" o:spid="_x0000_s1026" style="position:absolute;margin-left:203.15pt;margin-top:46.8pt;width:26.15pt;height:26.15pt;z-index:9;visibility:visible;mso-wrap-style:square;mso-wrap-distance-left:9pt;mso-wrap-distance-top:0;mso-wrap-distance-right:9pt;mso-wrap-distance-bottom:0;mso-position-horizontal:absolute;mso-position-horizontal-relative:text;mso-position-vertical:absolute;mso-position-vertical-relative:text;v-text-anchor:top" o:gfxdata="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" strokeweight=".26mm"/>
             </w:pict>
           </mc:Fallback>
         </mc:AlternateContent>
+      </w:r>
+      <w:r>
+        <w:rPr>
+          <w:noProof/>
+        </w:rPr>
         <mc:AlternateContent>
           <mc:Choice Requires="wps">
             <w:drawing>
-              <wp:anchor behindDoc="0" distT="0" distB="0" distL="114300" distR="114300" simplePos="0" locked="0" layoutInCell="1" allowOverlap="1" relativeHeight="10" wp14:anchorId="7212A3E4">
+              <wp:anchor distT="0" distB="0" distL="114300" distR="114300" simplePos="0" relativeHeight="10" behindDoc="0" locked="0" layoutInCell="1" allowOverlap="1" wp14:anchorId="7212A3E4">
                 <wp:simplePos x="0" y="0"/>
                 <wp:positionH relativeFrom="column">
                   <wp:posOffset>2749550</wp:posOffset>
@@ -1999,7 +2117,8 @@
                 <wp:extent cx="5715" cy="361950"/>
                 <wp:effectExtent l="0" t="0" r="33020" b="19685"/>
                 <wp:wrapNone/>
-                <wp:docPr id="15" name="AutoShape 4"/>
+                <wp:docPr id="31" name="AutoShape 4"/>
+                <wp:cNvGraphicFramePr/>
                 <a:graphic xmlns:a="http://schemas.openxmlformats.org/drawingml/2006/main">
                   <a:graphicData uri="http://schemas.microsoft.com/office/word/2010/wordprocessingShape">
                     <wps:wsp>
@@ -2013,6 +2132,7 @@
                           <a:avLst/>
                           <a:gdLst/>
                           <a:ahLst/>
+                          <a:cxnLst/>
                           <a:rect l="l" t="t" r="r" b="b"/>
                           <a:pathLst>
                             <a:path w="21600" h="21600">
@@ -2034,9 +2154,15 @@
                         </a:ln>
                       </wps:spPr>
                       <wps:style>
-                        <a:lnRef idx="0"/>
-                        <a:fillRef idx="0"/>
-                        <a:effectRef idx="0"/>
+                        <a:lnRef idx="0">
+                          <a:scrgbClr r="0" g="0" b="0"/>
+                        </a:lnRef>
+                        <a:fillRef idx="0">
+                          <a:scrgbClr r="0" g="0" b="0"/>
+                        </a:fillRef>
+                        <a:effectRef idx="0">
+                          <a:scrgbClr r="0" g="0" b="0"/>
+                        </a:effectRef>
                         <a:fontRef idx="minor"/>
                       </wps:style>
                       <wps:bodyPr/>
@@ -2048,18 +2174,21 @@
           </mc:Choice>
           <mc:Fallback>
             <w:pict>
-              <v:shape id="shape_0" ID="AutoShape 4" stroked="t" style="position:absolute;margin-left:216.5pt;margin-top:74.25pt;width:0.35pt;height:28.4pt;flip:x" wp14:anchorId="7212A3E4" type="shapetype_32">
-                <w10:wrap type="none"/>
-                <v:fill o:detectmouseclick="t" on="false"/>
-                <v:stroke color="black" weight="9360" joinstyle="round" endcap="flat"/>
+              <v:shape w14:anchorId="6AB6E862" id="AutoShape 4" o:spid="_x0000_s1026" style="position:absolute;margin-left:216.5pt;margin-top:74.25pt;width:.45pt;height:28.5pt;flip:x;z-index:10;visibility:visible;mso-wrap-style:square;mso-wrap-distance-left:9pt;mso-wrap-distance-top:0;mso-wrap-distance-right:9pt;mso-wrap-distance-bottom:0;mso-position-horizontal:absolute;mso-position-horizontal-relative:text;mso-position-vertical:absolute;mso-position-vertical-relative:text;v-text-anchor:top" coordsize="21600,21600" o:gfxdata="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" path="m,l21600,21600e" filled="f" strokeweight=".26mm">
+                <v:path arrowok="t"/>
               </v:shape>
             </w:pict>
           </mc:Fallback>
         </mc:AlternateContent>
+      </w:r>
+      <w:r>
+        <w:rPr>
+          <w:noProof/>
+        </w:rPr>
         <mc:AlternateContent>
           <mc:Choice Requires="wps">
             <w:drawing>
-              <wp:anchor behindDoc="0" distT="0" distB="0" distL="114300" distR="114300" simplePos="0" locked="0" layoutInCell="1" allowOverlap="1" relativeHeight="11" wp14:anchorId="6960D7B0">
+              <wp:anchor distT="0" distB="0" distL="114300" distR="114300" simplePos="0" relativeHeight="11" behindDoc="0" locked="0" layoutInCell="1" allowOverlap="1" wp14:anchorId="6960D7B0">
                 <wp:simplePos x="0" y="0"/>
                 <wp:positionH relativeFrom="column">
                   <wp:posOffset>2750185</wp:posOffset>
@@ -2070,7 +2199,8 @@
                 <wp:extent cx="256540" cy="256540"/>
                 <wp:effectExtent l="0" t="0" r="29845" b="29845"/>
                 <wp:wrapNone/>
-                <wp:docPr id="16" name="AutoShape 6"/>
+                <wp:docPr id="32" name="AutoShape 6"/>
+                <wp:cNvGraphicFramePr/>
                 <a:graphic xmlns:a="http://schemas.openxmlformats.org/drawingml/2006/main">
                   <a:graphicData uri="http://schemas.microsoft.com/office/word/2010/wordprocessingShape">
                     <wps:wsp>
@@ -2084,6 +2214,7 @@
                           <a:avLst/>
                           <a:gdLst/>
                           <a:ahLst/>
+                          <a:cxnLst/>
                           <a:rect l="l" t="t" r="r" b="b"/>
                           <a:pathLst>
                             <a:path w="21600" h="21600">
@@ -2105,9 +2236,15 @@
                         </a:ln>
                       </wps:spPr>
                       <wps:style>
-                        <a:lnRef idx="0"/>
-                        <a:fillRef idx="0"/>
-                        <a:effectRef idx="0"/>
+                        <a:lnRef idx="0">
+                          <a:scrgbClr r="0" g="0" b="0"/>
+                        </a:lnRef>
+                        <a:fillRef idx="0">
+                          <a:scrgbClr r="0" g="0" b="0"/>
+                        </a:fillRef>
+                        <a:effectRef idx="0">
+                          <a:scrgbClr r="0" g="0" b="0"/>
+                        </a:effectRef>
                         <a:fontRef idx="minor"/>
                       </wps:style>
                       <wps:bodyPr/>
@@ -2119,18 +2256,21 @@
           </mc:Choice>
           <mc:Fallback>
             <w:pict>
-              <v:shape id="shape_0" ID="AutoShape 6" stroked="t" style="position:absolute;margin-left:216.55pt;margin-top:103.2pt;width:20.1pt;height:20.1pt" wp14:anchorId="6960D7B0" type="shapetype_32">
-                <w10:wrap type="none"/>
-                <v:fill o:detectmouseclick="t" on="false"/>
-                <v:stroke color="black" weight="9360" joinstyle="round" endcap="flat"/>
+              <v:shape w14:anchorId="072FF772" id="AutoShape 6" o:spid="_x0000_s1026" style="position:absolute;margin-left:216.55pt;margin-top:103.2pt;width:20.2pt;height:20.2pt;z-index:11;visibility:visible;mso-wrap-style:square;mso-wrap-distance-left:9pt;mso-wrap-distance-top:0;mso-wrap-distance-right:9pt;mso-wrap-distance-bottom:0;mso-position-horizontal:absolute;mso-position-horizontal-relative:text;mso-position-vertical:absolute;mso-position-vertical-relative:text;v-text-anchor:top" coordsize="21600,21600" o:gfxdata="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" path="m,l21600,21600e" filled="f" strokeweight=".26mm">
+                <v:path arrowok="t"/>
               </v:shape>
             </w:pict>
           </mc:Fallback>
         </mc:AlternateContent>
+      </w:r>
+      <w:r>
+        <w:rPr>
+          <w:noProof/>
+        </w:rPr>
         <mc:AlternateContent>
           <mc:Choice Requires="wps">
             <w:drawing>
-              <wp:anchor behindDoc="0" distT="0" distB="0" distL="114300" distR="114300" simplePos="0" locked="0" layoutInCell="1" allowOverlap="1" relativeHeight="12" wp14:anchorId="701FC267">
+              <wp:anchor distT="0" distB="0" distL="114300" distR="114300" simplePos="0" relativeHeight="12" behindDoc="0" locked="0" layoutInCell="1" allowOverlap="1" wp14:anchorId="701FC267">
                 <wp:simplePos x="0" y="0"/>
                 <wp:positionH relativeFrom="column">
                   <wp:posOffset>2418715</wp:posOffset>
@@ -2141,7 +2281,8 @@
                 <wp:extent cx="664210" cy="1270"/>
                 <wp:effectExtent l="0" t="0" r="22225" b="19050"/>
                 <wp:wrapNone/>
-                <wp:docPr id="17" name="AutoShape 7"/>
+                <wp:docPr id="33" name="AutoShape 7"/>
+                <wp:cNvGraphicFramePr/>
                 <a:graphic xmlns:a="http://schemas.openxmlformats.org/drawingml/2006/main">
                   <a:graphicData uri="http://schemas.microsoft.com/office/word/2010/wordprocessingShape">
                     <wps:wsp>
@@ -2155,6 +2296,7 @@
                           <a:avLst/>
                           <a:gdLst/>
                           <a:ahLst/>
+                          <a:cxnLst/>
                           <a:rect l="l" t="t" r="r" b="b"/>
                           <a:pathLst>
                             <a:path w="21600" h="21600">
@@ -2176,9 +2318,15 @@
                         </a:ln>
                       </wps:spPr>
                       <wps:style>
-                        <a:lnRef idx="0"/>
-                        <a:fillRef idx="0"/>
-                        <a:effectRef idx="0"/>
+                        <a:lnRef idx="0">
+                          <a:scrgbClr r="0" g="0" b="0"/>
+                        </a:lnRef>
+                        <a:fillRef idx="0">
+                          <a:scrgbClr r="0" g="0" b="0"/>
+                        </a:fillRef>
+                        <a:effectRef idx="0">
+                          <a:scrgbClr r="0" g="0" b="0"/>
+                        </a:effectRef>
                         <a:fontRef idx="minor"/>
                       </wps:style>
                       <wps:bodyPr/>
@@ -2190,18 +2338,21 @@
           </mc:Choice>
           <mc:Fallback>
             <w:pict>
-              <v:shape id="shape_0" ID="AutoShape 7" stroked="t" style="position:absolute;margin-left:190.45pt;margin-top:74.25pt;width:52.2pt;height:0pt" wp14:anchorId="701FC267" type="shapetype_32">
-                <w10:wrap type="none"/>
-                <v:fill o:detectmouseclick="t" on="false"/>
-                <v:stroke color="black" weight="9360" joinstyle="round" endcap="flat"/>
+              <v:shape w14:anchorId="5D841CD5" id="AutoShape 7" o:spid="_x0000_s1026" style="position:absolute;margin-left:190.45pt;margin-top:74.25pt;width:52.3pt;height:.1pt;z-index:12;visibility:visible;mso-wrap-style:square;mso-wrap-distance-left:9pt;mso-wrap-distance-top:0;mso-wrap-distance-right:9pt;mso-wrap-distance-bottom:0;mso-position-horizontal:absolute;mso-position-horizontal-relative:text;mso-position-vertical:absolute;mso-position-vertical-relative:text;v-text-anchor:top" coordsize="21600,21600" o:gfxdata="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" path="m,l21600,21600e" filled="f" strokeweight=".26mm">
+                <v:path arrowok="t"/>
               </v:shape>
             </w:pict>
           </mc:Fallback>
         </mc:AlternateContent>
+      </w:r>
+      <w:r>
+        <w:rPr>
+          <w:noProof/>
+        </w:rPr>
         <mc:AlternateContent>
           <mc:Choice Requires="wps">
             <w:drawing>
-              <wp:anchor behindDoc="0" distT="0" distB="0" distL="114300" distR="114300" simplePos="0" locked="0" layoutInCell="1" allowOverlap="1" relativeHeight="13" wp14:anchorId="627BD434">
+              <wp:anchor distT="0" distB="0" distL="114300" distR="114300" simplePos="0" relativeHeight="13" behindDoc="0" locked="0" layoutInCell="1" allowOverlap="1" wp14:anchorId="627BD434">
                 <wp:simplePos x="0" y="0"/>
                 <wp:positionH relativeFrom="column">
                   <wp:posOffset>2499360</wp:posOffset>
@@ -2212,7 +2363,8 @@
                 <wp:extent cx="256540" cy="256540"/>
                 <wp:effectExtent l="0" t="0" r="29845" b="29845"/>
                 <wp:wrapNone/>
-                <wp:docPr id="18" name="AutoShape 6"/>
+                <wp:docPr id="34" name="AutoShape 6"/>
+                <wp:cNvGraphicFramePr/>
                 <a:graphic xmlns:a="http://schemas.openxmlformats.org/drawingml/2006/main">
                   <a:graphicData uri="http://schemas.microsoft.com/office/word/2010/wordprocessingShape">
                     <wps:wsp>
@@ -2226,6 +2378,7 @@
                           <a:avLst/>
                           <a:gdLst/>
                           <a:ahLst/>
+                          <a:cxnLst/>
                           <a:rect l="l" t="t" r="r" b="b"/>
                           <a:pathLst>
                             <a:path w="21600" h="21600">
@@ -2247,9 +2400,15 @@
                         </a:ln>
                       </wps:spPr>
                       <wps:style>
-                        <a:lnRef idx="0"/>
-                        <a:fillRef idx="0"/>
-                        <a:effectRef idx="0"/>
+                        <a:lnRef idx="0">
+                          <a:scrgbClr r="0" g="0" b="0"/>
+                        </a:lnRef>
+                        <a:fillRef idx="0">
+                          <a:scrgbClr r="0" g="0" b="0"/>
+                        </a:fillRef>
+                        <a:effectRef idx="0">
+                          <a:scrgbClr r="0" g="0" b="0"/>
+                        </a:effectRef>
                         <a:fontRef idx="minor"/>
                       </wps:style>
                       <wps:bodyPr/>
@@ -2261,18 +2420,21 @@
           </mc:Choice>
           <mc:Fallback>
             <w:pict>
-              <v:shape id="shape_0" ID="AutoShape 6" stroked="t" style="position:absolute;margin-left:196.8pt;margin-top:103.2pt;width:20.1pt;height:20.1pt;flip:x" wp14:anchorId="627BD434" type="shapetype_32">
-                <w10:wrap type="none"/>
-                <v:fill o:detectmouseclick="t" on="false"/>
-                <v:stroke color="black" weight="9360" joinstyle="round" endcap="flat"/>
+              <v:shape w14:anchorId="6C1C9E14" id="AutoShape 6" o:spid="_x0000_s1026" style="position:absolute;margin-left:196.8pt;margin-top:103.2pt;width:20.2pt;height:20.2pt;flip:x;z-index:13;visibility:visible;mso-wrap-style:square;mso-wrap-distance-left:9pt;mso-wrap-distance-top:0;mso-wrap-distance-right:9pt;mso-wrap-distance-bottom:0;mso-position-horizontal:absolute;mso-position-horizontal-relative:text;mso-position-vertical:absolute;mso-position-vertical-relative:text;v-text-anchor:top" coordsize="21600,21600" o:gfxdata="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" path="m,l21600,21600e" filled="f" strokeweight=".26mm">
+                <v:path arrowok="t"/>
               </v:shape>
             </w:pict>
           </mc:Fallback>
         </mc:AlternateContent>
+      </w:r>
+      <w:r>
+        <w:rPr>
+          <w:noProof/>
+        </w:rPr>
         <mc:AlternateContent>
           <mc:Choice Requires="wps">
             <w:drawing>
-              <wp:anchor behindDoc="0" distT="0" distB="0" distL="114300" distR="114300" simplePos="0" locked="0" layoutInCell="1" allowOverlap="1" relativeHeight="14" wp14:anchorId="70AED236">
+              <wp:anchor distT="0" distB="0" distL="114300" distR="114300" simplePos="0" relativeHeight="14" behindDoc="0" locked="0" layoutInCell="1" allowOverlap="1" wp14:anchorId="70AED236">
                 <wp:simplePos x="0" y="0"/>
                 <wp:positionH relativeFrom="column">
                   <wp:posOffset>2760345</wp:posOffset>
@@ -2283,7 +2445,8 @@
                 <wp:extent cx="1270" cy="915035"/>
                 <wp:effectExtent l="95250" t="0" r="57150" b="57150"/>
                 <wp:wrapNone/>
-                <wp:docPr id="19" name="Прямая со стрелкой 41"/>
+                <wp:docPr id="35" name="Прямая со стрелкой 41"/>
+                <wp:cNvGraphicFramePr/>
                 <a:graphic xmlns:a="http://schemas.openxmlformats.org/drawingml/2006/main">
                   <a:graphicData uri="http://schemas.microsoft.com/office/word/2010/wordprocessingShape">
                     <wps:wsp>
@@ -2297,6 +2460,7 @@
                           <a:avLst/>
                           <a:gdLst/>
                           <a:ahLst/>
+                          <a:cxnLst/>
                           <a:rect l="l" t="t" r="r" b="b"/>
                           <a:pathLst>
                             <a:path w="21600" h="21600">
@@ -2312,7 +2476,7 @@
                         <a:noFill/>
                         <a:ln>
                           <a:round/>
-                          <a:tailEnd len="med" type="triangle" w="med"/>
+                          <a:tailEnd type="triangle" w="med" len="med"/>
                         </a:ln>
                       </wps:spPr>
                       <wps:style>
@@ -2336,18 +2500,22 @@
           </mc:Choice>
           <mc:Fallback>
             <w:pict>
-              <v:shape id="shape_0" ID="Прямая со стрелкой 41" stroked="t" style="position:absolute;margin-left:217.35pt;margin-top:153.45pt;width:0pt;height:71.95pt" wp14:anchorId="70AED236" type="shapetype_32">
-                <w10:wrap type="none"/>
-                <v:fill o:detectmouseclick="t" on="false"/>
-                <v:stroke color="black" weight="9360" endarrow="block" endarrowwidth="medium" endarrowlength="medium" joinstyle="round" endcap="flat"/>
+              <v:shape w14:anchorId="67CEAE08" id="Прямая со стрелкой 41" o:spid="_x0000_s1026" style="position:absolute;margin-left:217.35pt;margin-top:153.45pt;width:.1pt;height:72.05pt;z-index:14;visibility:visible;mso-wrap-style:square;mso-wrap-distance-left:9pt;mso-wrap-distance-top:0;mso-wrap-distance-right:9pt;mso-wrap-distance-bottom:0;mso-position-horizontal:absolute;mso-position-horizontal-relative:text;mso-position-vertical:absolute;mso-position-vertical-relative:text;v-text-anchor:top" coordsize="21600,21600" o:gfxdata="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" path="m,l21600,21600e" filled="f" strokecolor="black [3040]">
+                <v:stroke endarrow="block"/>
+                <v:path arrowok="t"/>
               </v:shape>
             </w:pict>
           </mc:Fallback>
         </mc:AlternateContent>
+      </w:r>
+      <w:r>
+        <w:rPr>
+          <w:noProof/>
+        </w:rPr>
         <mc:AlternateContent>
           <mc:Choice Requires="wps">
             <w:drawing>
-              <wp:anchor behindDoc="0" distT="0" distB="0" distL="114300" distR="114300" simplePos="0" locked="0" layoutInCell="1" allowOverlap="1" relativeHeight="15" wp14:anchorId="2AC3946E">
+              <wp:anchor distT="0" distB="0" distL="114300" distR="114300" simplePos="0" relativeHeight="15" behindDoc="0" locked="0" layoutInCell="1" allowOverlap="1" wp14:anchorId="2AC3946E">
                 <wp:simplePos x="0" y="0"/>
                 <wp:positionH relativeFrom="column">
                   <wp:posOffset>1438275</wp:posOffset>
@@ -2358,7 +2526,8 @@
                 <wp:extent cx="1318895" cy="1137920"/>
                 <wp:effectExtent l="38100" t="0" r="34290" b="62865"/>
                 <wp:wrapNone/>
-                <wp:docPr id="20" name="Прямая со стрелкой 43"/>
+                <wp:docPr id="36" name="Прямая со стрелкой 43"/>
+                <wp:cNvGraphicFramePr/>
                 <a:graphic xmlns:a="http://schemas.openxmlformats.org/drawingml/2006/main">
                   <a:graphicData uri="http://schemas.microsoft.com/office/word/2010/wordprocessingShape">
                     <wps:wsp>
@@ -2372,6 +2541,7 @@
                           <a:avLst/>
                           <a:gdLst/>
                           <a:ahLst/>
+                          <a:cxnLst/>
                           <a:rect l="l" t="t" r="r" b="b"/>
                           <a:pathLst>
                             <a:path w="21600" h="21600">
@@ -2387,7 +2557,7 @@
                         <a:noFill/>
                         <a:ln>
                           <a:round/>
-                          <a:tailEnd len="med" type="triangle" w="med"/>
+                          <a:tailEnd type="triangle" w="med" len="med"/>
                         </a:ln>
                       </wps:spPr>
                       <wps:style>
@@ -2411,18 +2581,22 @@
           </mc:Choice>
           <mc:Fallback>
             <w:pict>
-              <v:shape id="shape_0" ID="Прямая со стрелкой 43" stroked="t" style="position:absolute;margin-left:113.25pt;margin-top:524.3pt;width:103.75pt;height:89.5pt;flip:x" wp14:anchorId="2AC3946E" type="shapetype_32">
-                <w10:wrap type="none"/>
-                <v:fill o:detectmouseclick="t" on="false"/>
-                <v:stroke color="black" weight="9360" endarrow="block" endarrowwidth="medium" endarrowlength="medium" joinstyle="round" endcap="flat"/>
+              <v:shape w14:anchorId="4E155109" id="Прямая со стрелкой 43" o:spid="_x0000_s1026" style="position:absolute;margin-left:113.25pt;margin-top:524.3pt;width:103.85pt;height:89.6pt;flip:x;z-index:15;visibility:visible;mso-wrap-style:square;mso-wrap-distance-left:9pt;mso-wrap-distance-top:0;mso-wrap-distance-right:9pt;mso-wrap-distance-bottom:0;mso-position-horizontal:absolute;mso-position-horizontal-relative:text;mso-position-vertical:absolute;mso-position-vertical-relative:text;v-text-anchor:top" coordsize="21600,21600" o:gfxdata="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" path="m,l21600,21600e" filled="f" strokecolor="black [3040]">
+                <v:stroke endarrow="block"/>
+                <v:path arrowok="t"/>
               </v:shape>
             </w:pict>
           </mc:Fallback>
         </mc:AlternateContent>
+      </w:r>
+      <w:r>
+        <w:rPr>
+          <w:noProof/>
+        </w:rPr>
         <mc:AlternateContent>
           <mc:Choice Requires="wps">
             <w:drawing>
-              <wp:anchor behindDoc="0" distT="0" distB="0" distL="114300" distR="114300" simplePos="0" locked="0" layoutInCell="1" allowOverlap="1" relativeHeight="16" wp14:anchorId="57665B79">
+              <wp:anchor distT="0" distB="0" distL="114300" distR="114300" simplePos="0" relativeHeight="16" behindDoc="0" locked="0" layoutInCell="1" allowOverlap="1" wp14:anchorId="57665B79">
                 <wp:simplePos x="0" y="0"/>
                 <wp:positionH relativeFrom="column">
                   <wp:posOffset>3491230</wp:posOffset>
@@ -2433,7 +2607,8 @@
                 <wp:extent cx="2381250" cy="999490"/>
                 <wp:effectExtent l="0" t="0" r="19685" b="10795"/>
                 <wp:wrapNone/>
-                <wp:docPr id="21" name="Прямоугольник 44"/>
+                <wp:docPr id="37" name="Прямоугольник 44"/>
+                <wp:cNvGraphicFramePr/>
                 <a:graphic xmlns:a="http://schemas.openxmlformats.org/drawingml/2006/main">
                   <a:graphicData uri="http://schemas.microsoft.com/office/word/2010/wordprocessingShape">
                     <wps:wsp>
@@ -2467,7 +2642,7 @@
                           <w:p>
                             <w:pPr>
                               <w:pStyle w:val="FrameContents"/>
-                              <w:spacing w:lineRule="auto" w:line="240" w:before="0" w:after="0"/>
+                              <w:spacing w:after="0" w:line="240" w:lineRule="auto"/>
                               <w:jc w:val="center"/>
                               <w:rPr>
                                 <w:color w:val="000000"/>
@@ -2475,18 +2650,38 @@
                             </w:pPr>
                             <w:r>
                               <w:rPr>
-                                <w:rFonts w:cs="Times New Roman" w:ascii="Times New Roman" w:hAnsi="Times New Roman"/>
+                                <w:rFonts w:ascii="Times New Roman" w:hAnsi="Times New Roman" w:cs="Times New Roman"/>
                                 <w:color w:val="000000"/>
                                 <w:sz w:val="28"/>
                                 <w:szCs w:val="28"/>
                               </w:rPr>
-                              <w:t>Непрямое взаимодействие пользователя и рекламодателя. Решение системы</w:t>
+                              <w:t xml:space="preserve">Непрямое </w:t>
+                            </w:r>
+                            <w:r>
+                              <w:rPr>
+                                <w:rFonts w:ascii="Times New Roman" w:hAnsi="Times New Roman" w:cs="Times New Roman"/>
+                                <w:color w:val="000000"/>
+                                <w:sz w:val="28"/>
+                                <w:szCs w:val="28"/>
+                              </w:rPr>
+                              <w:t xml:space="preserve">взаимодействие </w:t>
+                            </w:r>
+                            <w:r>
+                              <w:rPr>
+                                <w:rFonts w:ascii="Times New Roman" w:hAnsi="Times New Roman" w:cs="Times New Roman"/>
+                                <w:color w:val="000000"/>
+                                <w:sz w:val="28"/>
+                                <w:szCs w:val="28"/>
+                              </w:rPr>
+                              <w:t>пользователя и рекламодателя. Решение системы</w:t>
                             </w:r>
                           </w:p>
                         </w:txbxContent>
                       </wps:txbx>
                       <wps:bodyPr anchor="ctr">
-                        <a:prstTxWarp prst="textNoShape"/>
+                        <a:prstTxWarp prst="textNoShape">
+                          <a:avLst/>
+                        </a:prstTxWarp>
                         <a:noAutofit/>
                       </wps:bodyPr>
                     </wps:wsp>
@@ -2497,16 +2692,14 @@
           </mc:Choice>
           <mc:Fallback>
             <w:pict>
-              <v:rect id="shape_0" ID="Прямоугольник 44" fillcolor="white" stroked="t" style="position:absolute;margin-left:274.9pt;margin-top:617.2pt;width:187.4pt;height:78.6pt" wp14:anchorId="57665B79">
-                <w10:wrap type="square"/>
-                <v:fill o:detectmouseclick="t" type="solid" color2="black"/>
-                <v:stroke color="black" weight="25560" joinstyle="round" endcap="flat"/>
+              <v:rect w14:anchorId="57665B79" id="Прямоугольник 44" o:spid="_x0000_s1055" style="position:absolute;margin-left:274.9pt;margin-top:617.2pt;width:187.5pt;height:78.7pt;z-index:16;visibility:visible;mso-wrap-style:square;mso-wrap-distance-left:9pt;mso-wrap-distance-top:0;mso-wrap-distance-right:9pt;mso-wrap-distance-bottom:0;mso-position-horizontal:absolute;mso-position-horizontal-relative:text;mso-position-vertical:absolute;mso-position-vertical-relative:text;v-text-anchor:middle" o:gfxdata="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" fillcolor="white [3201]" strokecolor="black [3200]" strokeweight="2pt">
+                <v:stroke joinstyle="round"/>
                 <v:textbox>
                   <w:txbxContent>
                     <w:p>
                       <w:pPr>
                         <w:pStyle w:val="FrameContents"/>
-                        <w:spacing w:lineRule="auto" w:line="240" w:before="0" w:after="0"/>
+                        <w:spacing w:after="0" w:line="240" w:lineRule="auto"/>
                         <w:jc w:val="center"/>
                         <w:rPr>
                           <w:color w:val="000000"/>
@@ -2514,12 +2707,30 @@
                       </w:pPr>
                       <w:r>
                         <w:rPr>
-                          <w:rFonts w:cs="Times New Roman" w:ascii="Times New Roman" w:hAnsi="Times New Roman"/>
+                          <w:rFonts w:ascii="Times New Roman" w:hAnsi="Times New Roman" w:cs="Times New Roman"/>
                           <w:color w:val="000000"/>
                           <w:sz w:val="28"/>
                           <w:szCs w:val="28"/>
                         </w:rPr>
-                        <w:t>Непрямое взаимодействие пользователя и рекламодателя. Решение системы</w:t>
+                        <w:t xml:space="preserve">Непрямое </w:t>
+                      </w:r>
+                      <w:r>
+                        <w:rPr>
+                          <w:rFonts w:ascii="Times New Roman" w:hAnsi="Times New Roman" w:cs="Times New Roman"/>
+                          <w:color w:val="000000"/>
+                          <w:sz w:val="28"/>
+                          <w:szCs w:val="28"/>
+                        </w:rPr>
+                        <w:t xml:space="preserve">взаимодействие </w:t>
+                      </w:r>
+                      <w:r>
+                        <w:rPr>
+                          <w:rFonts w:ascii="Times New Roman" w:hAnsi="Times New Roman" w:cs="Times New Roman"/>
+                          <w:color w:val="000000"/>
+                          <w:sz w:val="28"/>
+                          <w:szCs w:val="28"/>
+                        </w:rPr>
+                        <w:t>пользователя и рекламодателя. Решение системы</w:t>
                       </w:r>
                     </w:p>
                   </w:txbxContent>
@@ -2528,10 +2739,15 @@
             </w:pict>
           </mc:Fallback>
         </mc:AlternateContent>
+      </w:r>
+      <w:r>
+        <w:rPr>
+          <w:noProof/>
+        </w:rPr>
         <mc:AlternateContent>
           <mc:Choice Requires="wps">
             <w:drawing>
-              <wp:anchor behindDoc="0" distT="0" distB="0" distL="114300" distR="114300" simplePos="0" locked="0" layoutInCell="1" allowOverlap="1" relativeHeight="17" wp14:anchorId="2800DA54">
+              <wp:anchor distT="0" distB="0" distL="114300" distR="114300" simplePos="0" relativeHeight="17" behindDoc="0" locked="0" layoutInCell="1" allowOverlap="1" wp14:anchorId="2800DA54">
                 <wp:simplePos x="0" y="0"/>
                 <wp:positionH relativeFrom="column">
                   <wp:posOffset>238125</wp:posOffset>
@@ -2542,7 +2758,8 @@
                 <wp:extent cx="2275840" cy="999490"/>
                 <wp:effectExtent l="0" t="0" r="10795" b="10795"/>
                 <wp:wrapNone/>
-                <wp:docPr id="23" name="Прямоугольник 46"/>
+                <wp:docPr id="38" name="Прямоугольник 46"/>
+                <wp:cNvGraphicFramePr/>
                 <a:graphic xmlns:a="http://schemas.openxmlformats.org/drawingml/2006/main">
                   <a:graphicData uri="http://schemas.microsoft.com/office/word/2010/wordprocessingShape">
                     <wps:wsp>
@@ -2576,7 +2793,7 @@
                           <w:p>
                             <w:pPr>
                               <w:pStyle w:val="FrameContents"/>
-                              <w:spacing w:lineRule="auto" w:line="240" w:before="0" w:after="0"/>
+                              <w:spacing w:after="0" w:line="240" w:lineRule="auto"/>
                               <w:jc w:val="center"/>
                               <w:rPr>
                                 <w:color w:val="000000"/>
@@ -2584,18 +2801,47 @@
                             </w:pPr>
                             <w:r>
                               <w:rPr>
-                                <w:rFonts w:cs="Times New Roman" w:ascii="Times New Roman" w:hAnsi="Times New Roman"/>
+                                <w:rFonts w:ascii="Times New Roman" w:hAnsi="Times New Roman" w:cs="Times New Roman"/>
                                 <w:color w:val="000000"/>
                                 <w:sz w:val="28"/>
                                 <w:szCs w:val="28"/>
                               </w:rPr>
-                              <w:t>Непрямое взаимодействие пользователя и лектора. Решение системы</w:t>
+                              <w:t xml:space="preserve">Непрямое </w:t>
+                            </w:r>
+                            <w:r>
+                              <w:rPr>
+                                <w:rFonts w:ascii="Times New Roman" w:hAnsi="Times New Roman" w:cs="Times New Roman"/>
+                                <w:color w:val="000000"/>
+                                <w:sz w:val="28"/>
+                                <w:szCs w:val="28"/>
+                              </w:rPr>
+                              <w:t xml:space="preserve">взаимодействие пользователя и </w:t>
+                            </w:r>
+                            <w:r>
+                              <w:rPr>
+                                <w:rFonts w:ascii="Times New Roman" w:hAnsi="Times New Roman" w:cs="Times New Roman"/>
+                                <w:color w:val="000000"/>
+                                <w:sz w:val="28"/>
+                                <w:szCs w:val="28"/>
+                              </w:rPr>
+                              <w:t>автора</w:t>
+                            </w:r>
+                            <w:r>
+                              <w:rPr>
+                                <w:rFonts w:ascii="Times New Roman" w:hAnsi="Times New Roman" w:cs="Times New Roman"/>
+                                <w:color w:val="000000"/>
+                                <w:sz w:val="28"/>
+                                <w:szCs w:val="28"/>
+                              </w:rPr>
+                              <w:t>. Решение системы</w:t>
                             </w:r>
                           </w:p>
                         </w:txbxContent>
                       </wps:txbx>
                       <wps:bodyPr anchor="ctr">
-                        <a:prstTxWarp prst="textNoShape"/>
+                        <a:prstTxWarp prst="textNoShape">
+                          <a:avLst/>
+                        </a:prstTxWarp>
                         <a:noAutofit/>
                       </wps:bodyPr>
                     </wps:wsp>
@@ -2606,16 +2852,14 @@
           </mc:Choice>
           <mc:Fallback>
             <w:pict>
-              <v:rect id="shape_0" ID="Прямоугольник 46" fillcolor="white" stroked="t" style="position:absolute;margin-left:18.75pt;margin-top:618.05pt;width:179.1pt;height:78.6pt" wp14:anchorId="2800DA54">
-                <w10:wrap type="square"/>
-                <v:fill o:detectmouseclick="t" type="solid" color2="black"/>
-                <v:stroke color="black" weight="25560" joinstyle="round" endcap="flat"/>
+              <v:rect w14:anchorId="2800DA54" id="Прямоугольник 46" o:spid="_x0000_s1056" style="position:absolute;margin-left:18.75pt;margin-top:618.05pt;width:179.2pt;height:78.7pt;z-index:17;visibility:visible;mso-wrap-style:square;mso-wrap-distance-left:9pt;mso-wrap-distance-top:0;mso-wrap-distance-right:9pt;mso-wrap-distance-bottom:0;mso-position-horizontal:absolute;mso-position-horizontal-relative:text;mso-position-vertical:absolute;mso-position-vertical-relative:text;v-text-anchor:middle" o:gfxdata="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" fillcolor="white [3201]" strokecolor="black [3200]" strokeweight="2pt">
+                <v:stroke joinstyle="round"/>
                 <v:textbox>
                   <w:txbxContent>
                     <w:p>
                       <w:pPr>
                         <w:pStyle w:val="FrameContents"/>
-                        <w:spacing w:lineRule="auto" w:line="240" w:before="0" w:after="0"/>
+                        <w:spacing w:after="0" w:line="240" w:lineRule="auto"/>
                         <w:jc w:val="center"/>
                         <w:rPr>
                           <w:color w:val="000000"/>
@@ -2623,12 +2867,39 @@
                       </w:pPr>
                       <w:r>
                         <w:rPr>
-                          <w:rFonts w:cs="Times New Roman" w:ascii="Times New Roman" w:hAnsi="Times New Roman"/>
+                          <w:rFonts w:ascii="Times New Roman" w:hAnsi="Times New Roman" w:cs="Times New Roman"/>
                           <w:color w:val="000000"/>
                           <w:sz w:val="28"/>
                           <w:szCs w:val="28"/>
                         </w:rPr>
-                        <w:t>Непрямое взаимодействие пользователя и лектора. Решение системы</w:t>
+                        <w:t xml:space="preserve">Непрямое </w:t>
+                      </w:r>
+                      <w:r>
+                        <w:rPr>
+                          <w:rFonts w:ascii="Times New Roman" w:hAnsi="Times New Roman" w:cs="Times New Roman"/>
+                          <w:color w:val="000000"/>
+                          <w:sz w:val="28"/>
+                          <w:szCs w:val="28"/>
+                        </w:rPr>
+                        <w:t xml:space="preserve">взаимодействие пользователя и </w:t>
+                      </w:r>
+                      <w:r>
+                        <w:rPr>
+                          <w:rFonts w:ascii="Times New Roman" w:hAnsi="Times New Roman" w:cs="Times New Roman"/>
+                          <w:color w:val="000000"/>
+                          <w:sz w:val="28"/>
+                          <w:szCs w:val="28"/>
+                        </w:rPr>
+                        <w:t>автора</w:t>
+                      </w:r>
+                      <w:r>
+                        <w:rPr>
+                          <w:rFonts w:ascii="Times New Roman" w:hAnsi="Times New Roman" w:cs="Times New Roman"/>
+                          <w:color w:val="000000"/>
+                          <w:sz w:val="28"/>
+                          <w:szCs w:val="28"/>
+                        </w:rPr>
+                        <w:t>. Решение системы</w:t>
                       </w:r>
                     </w:p>
                   </w:txbxContent>
@@ -2637,10 +2908,15 @@
             </w:pict>
           </mc:Fallback>
         </mc:AlternateContent>
+      </w:r>
+      <w:r>
+        <w:rPr>
+          <w:noProof/>
+        </w:rPr>
         <mc:AlternateContent>
           <mc:Choice Requires="wps">
             <w:drawing>
-              <wp:anchor behindDoc="0" distT="0" distB="0" distL="114300" distR="114300" simplePos="0" locked="0" layoutInCell="1" allowOverlap="1" relativeHeight="18" wp14:anchorId="453C69AA">
+              <wp:anchor distT="0" distB="0" distL="114300" distR="114300" simplePos="0" relativeHeight="18" behindDoc="0" locked="0" layoutInCell="1" allowOverlap="1" wp14:anchorId="453C69AA">
                 <wp:simplePos x="0" y="0"/>
                 <wp:positionH relativeFrom="column">
                   <wp:posOffset>2938780</wp:posOffset>
@@ -2651,7 +2927,8 @@
                 <wp:extent cx="1531620" cy="1137920"/>
                 <wp:effectExtent l="0" t="0" r="69215" b="62865"/>
                 <wp:wrapNone/>
-                <wp:docPr id="25" name="Прямая со стрелкой 47"/>
+                <wp:docPr id="39" name="Прямая со стрелкой 47"/>
+                <wp:cNvGraphicFramePr/>
                 <a:graphic xmlns:a="http://schemas.openxmlformats.org/drawingml/2006/main">
                   <a:graphicData uri="http://schemas.microsoft.com/office/word/2010/wordprocessingShape">
                     <wps:wsp>
@@ -2665,6 +2942,7 @@
                           <a:avLst/>
                           <a:gdLst/>
                           <a:ahLst/>
+                          <a:cxnLst/>
                           <a:rect l="l" t="t" r="r" b="b"/>
                           <a:pathLst>
                             <a:path w="21600" h="21600">
@@ -2680,7 +2958,7 @@
                         <a:noFill/>
                         <a:ln>
                           <a:round/>
-                          <a:tailEnd len="med" type="triangle" w="med"/>
+                          <a:tailEnd type="triangle" w="med" len="med"/>
                         </a:ln>
                       </wps:spPr>
                       <wps:style>
@@ -2704,18 +2982,22 @@
           </mc:Choice>
           <mc:Fallback>
             <w:pict>
-              <v:shape id="shape_0" ID="Прямая со стрелкой 47" stroked="t" style="position:absolute;margin-left:231.4pt;margin-top:524.3pt;width:120.5pt;height:89.5pt" wp14:anchorId="453C69AA" type="shapetype_32">
-                <w10:wrap type="none"/>
-                <v:fill o:detectmouseclick="t" on="false"/>
-                <v:stroke color="black" weight="9360" endarrow="block" endarrowwidth="medium" endarrowlength="medium" joinstyle="round" endcap="flat"/>
+              <v:shape w14:anchorId="5F14B1AC" id="Прямая со стрелкой 47" o:spid="_x0000_s1026" style="position:absolute;margin-left:231.4pt;margin-top:524.3pt;width:120.6pt;height:89.6pt;z-index:18;visibility:visible;mso-wrap-style:square;mso-wrap-distance-left:9pt;mso-wrap-distance-top:0;mso-wrap-distance-right:9pt;mso-wrap-distance-bottom:0;mso-position-horizontal:absolute;mso-position-horizontal-relative:text;mso-position-vertical:absolute;mso-position-vertical-relative:text;v-text-anchor:top" coordsize="21600,21600" o:gfxdata="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" path="m,l21600,21600e" filled="f" strokecolor="black [3040]">
+                <v:stroke endarrow="block"/>
+                <v:path arrowok="t"/>
               </v:shape>
             </w:pict>
           </mc:Fallback>
         </mc:AlternateContent>
+      </w:r>
+      <w:r>
+        <w:rPr>
+          <w:noProof/>
+        </w:rPr>
         <mc:AlternateContent>
           <mc:Choice Requires="wps">
             <w:drawing>
-              <wp:anchor behindDoc="0" distT="0" distB="0" distL="114300" distR="114300" simplePos="0" locked="0" layoutInCell="1" allowOverlap="1" relativeHeight="19" wp14:anchorId="68FA15B6">
+              <wp:anchor distT="0" distB="0" distL="114300" distR="114300" simplePos="0" relativeHeight="19" behindDoc="0" locked="0" layoutInCell="1" allowOverlap="1" wp14:anchorId="68FA15B6">
                 <wp:simplePos x="0" y="0"/>
                 <wp:positionH relativeFrom="column">
                   <wp:posOffset>2760980</wp:posOffset>
@@ -2726,7 +3008,8 @@
                 <wp:extent cx="1270" cy="1010285"/>
                 <wp:effectExtent l="95250" t="0" r="114300" b="57785"/>
                 <wp:wrapNone/>
-                <wp:docPr id="26" name="Прямая со стрелкой 48"/>
+                <wp:docPr id="40" name="Прямая со стрелкой 48"/>
+                <wp:cNvGraphicFramePr/>
                 <a:graphic xmlns:a="http://schemas.openxmlformats.org/drawingml/2006/main">
                   <a:graphicData uri="http://schemas.microsoft.com/office/word/2010/wordprocessingShape">
                     <wps:wsp>
@@ -2740,6 +3023,7 @@
                           <a:avLst/>
                           <a:gdLst/>
                           <a:ahLst/>
+                          <a:cxnLst/>
                           <a:rect l="l" t="t" r="r" b="b"/>
                           <a:pathLst>
                             <a:path w="21600" h="21600">
@@ -2755,7 +3039,7 @@
                         <a:noFill/>
                         <a:ln>
                           <a:round/>
-                          <a:tailEnd len="med" type="triangle" w="med"/>
+                          <a:tailEnd type="triangle" w="med" len="med"/>
                         </a:ln>
                       </wps:spPr>
                       <wps:style>
@@ -2779,18 +3063,22 @@
           </mc:Choice>
           <mc:Fallback>
             <w:pict>
-              <v:shape id="shape_0" ID="Прямая со стрелкой 48" stroked="t" style="position:absolute;margin-left:217.4pt;margin-top:339.7pt;width:0pt;height:79.45pt" wp14:anchorId="68FA15B6" type="shapetype_32">
-                <w10:wrap type="none"/>
-                <v:fill o:detectmouseclick="t" on="false"/>
-                <v:stroke color="black" weight="9360" endarrow="block" endarrowwidth="medium" endarrowlength="medium" joinstyle="round" endcap="flat"/>
+              <v:shape w14:anchorId="7131ED61" id="Прямая со стрелкой 48" o:spid="_x0000_s1026" style="position:absolute;margin-left:217.4pt;margin-top:339.7pt;width:.1pt;height:79.55pt;z-index:19;visibility:visible;mso-wrap-style:square;mso-wrap-distance-left:9pt;mso-wrap-distance-top:0;mso-wrap-distance-right:9pt;mso-wrap-distance-bottom:0;mso-position-horizontal:absolute;mso-position-horizontal-relative:text;mso-position-vertical:absolute;mso-position-vertical-relative:text;v-text-anchor:top" coordsize="21600,21600" o:gfxdata="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" path="m,l21600,21600e" filled="f" strokecolor="black [3040]">
+                <v:stroke endarrow="block"/>
+                <v:path arrowok="t"/>
               </v:shape>
             </w:pict>
           </mc:Fallback>
         </mc:AlternateContent>
+      </w:r>
+      <w:r>
+        <w:rPr>
+          <w:noProof/>
+        </w:rPr>
         <mc:AlternateContent>
           <mc:Choice Requires="wps">
             <w:drawing>
-              <wp:anchor behindDoc="0" distT="0" distB="0" distL="114300" distR="114300" simplePos="0" locked="0" layoutInCell="1" allowOverlap="1" relativeHeight="20" wp14:anchorId="3018D189">
+              <wp:anchor distT="0" distB="0" distL="114300" distR="114300" simplePos="0" relativeHeight="20" behindDoc="0" locked="0" layoutInCell="1" allowOverlap="1" wp14:anchorId="3018D189">
                 <wp:simplePos x="0" y="0"/>
                 <wp:positionH relativeFrom="column">
                   <wp:posOffset>2119630</wp:posOffset>
@@ -2801,7 +3089,8 @@
                 <wp:extent cx="1223645" cy="287020"/>
                 <wp:effectExtent l="0" t="0" r="0" b="0"/>
                 <wp:wrapNone/>
-                <wp:docPr id="27" name="Поле 1"/>
+                <wp:docPr id="41" name="Поле 1"/>
+                <wp:cNvGraphicFramePr/>
                 <a:graphic xmlns:a="http://schemas.openxmlformats.org/drawingml/2006/main">
                   <a:graphicData uri="http://schemas.microsoft.com/office/word/2010/wordprocessingShape">
                     <wps:wsp>
@@ -2815,31 +3104,35 @@
                           <a:avLst/>
                         </a:prstGeom>
                         <a:solidFill>
-                          <a:srgbClr val="ffffff"/>
+                          <a:srgbClr val="FFFFFF"/>
                         </a:solidFill>
                         <a:ln>
                           <a:noFill/>
                         </a:ln>
                       </wps:spPr>
                       <wps:style>
-                        <a:lnRef idx="0"/>
-                        <a:fillRef idx="0"/>
-                        <a:effectRef idx="0"/>
+                        <a:lnRef idx="0">
+                          <a:scrgbClr r="0" g="0" b="0"/>
+                        </a:lnRef>
+                        <a:fillRef idx="0">
+                          <a:scrgbClr r="0" g="0" b="0"/>
+                        </a:fillRef>
+                        <a:effectRef idx="0">
+                          <a:scrgbClr r="0" g="0" b="0"/>
+                        </a:effectRef>
                         <a:fontRef idx="minor"/>
                       </wps:style>
                       <wps:txbx>
                         <w:txbxContent>
                           <w:p>
                             <w:pPr>
-                              <w:pStyle w:val="Caption1"/>
-                              <w:spacing w:before="0" w:after="200"/>
+                              <w:pStyle w:val="Caption"/>
                               <w:jc w:val="center"/>
-                              <w:rPr/>
                             </w:pPr>
                             <w:r>
                               <w:rPr>
-                                <w:rFonts w:cs="Times New Roman" w:ascii="Times New Roman" w:hAnsi="Times New Roman"/>
-                                <w:b w:val="false"/>
+                                <w:rFonts w:ascii="Times New Roman" w:hAnsi="Times New Roman" w:cs="Times New Roman"/>
+                                <w:b w:val="0"/>
                                 <w:color w:val="00000A"/>
                                 <w:sz w:val="28"/>
                                 <w:szCs w:val="28"/>
@@ -2849,8 +3142,10 @@
                           </w:p>
                         </w:txbxContent>
                       </wps:txbx>
-                      <wps:bodyPr lIns="0" rIns="0" tIns="0" bIns="0">
-                        <a:prstTxWarp prst="textNoShape"/>
+                      <wps:bodyPr lIns="0" tIns="0" rIns="0" bIns="0">
+                        <a:prstTxWarp prst="textNoShape">
+                          <a:avLst/>
+                        </a:prstTxWarp>
                         <a:noAutofit/>
                       </wps:bodyPr>
                     </wps:wsp>
@@ -2861,23 +3156,18 @@
           </mc:Choice>
           <mc:Fallback>
             <w:pict>
-              <v:rect id="shape_0" ID="Поле 1" fillcolor="white" stroked="f" style="position:absolute;margin-left:166.9pt;margin-top:130.8pt;width:96.25pt;height:22.5pt" wp14:anchorId="3018D189">
-                <w10:wrap type="square"/>
-                <v:fill o:detectmouseclick="t" type="solid" color2="black"/>
-                <v:stroke color="#3465a4" joinstyle="round" endcap="flat"/>
-                <v:textbox>
+              <v:rect w14:anchorId="3018D189" id="Поле 1" o:spid="_x0000_s1057" style="position:absolute;margin-left:166.9pt;margin-top:130.8pt;width:96.35pt;height:22.6pt;z-index:20;visibility:visible;mso-wrap-style:square;mso-wrap-distance-left:9pt;mso-wrap-distance-top:0;mso-wrap-distance-right:9pt;mso-wrap-distance-bottom:0;mso-position-horizontal:absolute;mso-position-horizontal-relative:text;mso-position-vertical:absolute;mso-position-vertical-relative:text;v-text-anchor:top" o:gfxdata="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" stroked="f">
+                <v:textbox inset="0,0,0,0">
                   <w:txbxContent>
                     <w:p>
                       <w:pPr>
-                        <w:pStyle w:val="Caption1"/>
-                        <w:spacing w:before="0" w:after="200"/>
+                        <w:pStyle w:val="Caption"/>
                         <w:jc w:val="center"/>
-                        <w:rPr/>
                       </w:pPr>
                       <w:r>
                         <w:rPr>
-                          <w:rFonts w:cs="Times New Roman" w:ascii="Times New Roman" w:hAnsi="Times New Roman"/>
-                          <w:b w:val="false"/>
+                          <w:rFonts w:ascii="Times New Roman" w:hAnsi="Times New Roman" w:cs="Times New Roman"/>
+                          <w:b w:val="0"/>
                           <w:color w:val="00000A"/>
                           <w:sz w:val="28"/>
                           <w:szCs w:val="28"/>
@@ -2895,69 +3185,79 @@
     </w:p>
     <w:p>
       <w:pPr>
-        <w:pStyle w:val="Caption1"/>
-        <w:keepNext w:val="true"/>
-        <w:rPr/>
+        <w:pStyle w:val="Caption"/>
+        <w:keepNext/>
       </w:pPr>
       <w:r>
         <w:rPr>
-          <w:rFonts w:cs="Times New Roman" w:ascii="Times New Roman" w:hAnsi="Times New Roman"/>
+          <w:rFonts w:ascii="Times New Roman" w:hAnsi="Times New Roman" w:cs="Times New Roman"/>
           <w:color w:val="00000A"/>
           <w:sz w:val="32"/>
           <w:szCs w:val="32"/>
         </w:rPr>
+        <w:lastRenderedPageBreak/>
         <w:t>Общие требования к системе:</w:t>
       </w:r>
     </w:p>
     <w:p>
-      <w:pPr>
-        <w:pStyle w:val="Normal"/>
-        <w:ind w:hanging="0"/>
-        <w:rPr/>
-      </w:pPr>
       <w:r>
         <w:rPr>
-          <w:rFonts w:cs="Times New Roman" w:ascii="Times New Roman" w:hAnsi="Times New Roman"/>
+          <w:rFonts w:ascii="Times New Roman" w:hAnsi="Times New Roman" w:cs="Times New Roman"/>
           <w:sz w:val="28"/>
           <w:szCs w:val="28"/>
         </w:rPr>
         <w:tab/>
-        <w:t>Система должна обеспечивать связь между пользователями, а также между рекламодателями и пользователями и лекторами и пользователями</w:t>
+        <w:t xml:space="preserve">Система должна обеспечивать связь между пользователями, а также между </w:t>
       </w:r>
       <w:r>
         <w:rPr>
-          <w:rFonts w:cs="Times New Roman" w:ascii="Times New Roman" w:hAnsi="Times New Roman"/>
+          <w:rFonts w:ascii="Times New Roman" w:hAnsi="Times New Roman" w:cs="Times New Roman"/>
           <w:sz w:val="28"/>
           <w:szCs w:val="28"/>
         </w:rPr>
-        <w:t xml:space="preserve">. </w:t>
+        <w:t>рекламодателями и пользователями</w:t>
       </w:r>
       <w:r>
         <w:rPr>
-          <w:rFonts w:cs="Times New Roman" w:ascii="Times New Roman" w:hAnsi="Times New Roman"/>
+          <w:rFonts w:ascii="Times New Roman" w:hAnsi="Times New Roman" w:cs="Times New Roman"/>
           <w:sz w:val="28"/>
           <w:szCs w:val="28"/>
         </w:rPr>
-        <w:t>Система должна полностью выполнять функции обеспечения пользователей механизмами социализации, недоступными им вне вользования этим приложением</w:t>
+        <w:t>,</w:t>
       </w:r>
       <w:r>
         <w:rPr>
-          <w:rFonts w:cs="Times New Roman" w:ascii="Times New Roman" w:hAnsi="Times New Roman"/>
+          <w:rFonts w:ascii="Times New Roman" w:hAnsi="Times New Roman" w:cs="Times New Roman"/>
           <w:sz w:val="28"/>
           <w:szCs w:val="28"/>
         </w:rPr>
-        <w:t>.</w:t>
+        <w:t xml:space="preserve"> </w:t>
+      </w:r>
+      <w:r>
+        <w:rPr>
+          <w:rFonts w:ascii="Times New Roman" w:hAnsi="Times New Roman" w:cs="Times New Roman"/>
+          <w:sz w:val="28"/>
+          <w:szCs w:val="28"/>
+        </w:rPr>
+        <w:t>авторами</w:t>
+      </w:r>
+      <w:r>
+        <w:rPr>
+          <w:rFonts w:ascii="Times New Roman" w:hAnsi="Times New Roman" w:cs="Times New Roman"/>
+          <w:sz w:val="28"/>
+          <w:szCs w:val="28"/>
+        </w:rPr>
+        <w:t xml:space="preserve"> и пользователями. Система должна полностью выполнять функции обеспечения пользователей механизмами социализации, недоступными им вне вользования этим приложением.</w:t>
       </w:r>
     </w:p>
     <w:p>
       <w:pPr>
-        <w:pStyle w:val="Caption1"/>
-        <w:keepNext w:val="true"/>
-        <w:rPr/>
+        <w:pStyle w:val="Caption"/>
+        <w:keepNext/>
       </w:pPr>
       <w:r>
         <w:rPr>
-          <w:rFonts w:cs="Times New Roman" w:ascii="Times New Roman" w:hAnsi="Times New Roman"/>
+          <w:rFonts w:ascii="Times New Roman" w:hAnsi="Times New Roman" w:cs="Times New Roman"/>
           <w:color w:val="00000A"/>
           <w:sz w:val="32"/>
           <w:szCs w:val="32"/>
@@ -2967,29 +3267,20 @@
     </w:p>
     <w:tbl>
       <w:tblPr>
-        <w:tblStyle w:val="a5"/>
+        <w:tblStyle w:val="TableGrid"/>
         <w:tblW w:w="9571" w:type="dxa"/>
-        <w:jc w:val="left"/>
         <w:tblInd w:w="0" w:type="dxa"/>
-        <w:tblCellMar>
-          <w:top w:w="0" w:type="dxa"/>
-          <w:left w:w="108" w:type="dxa"/>
-          <w:bottom w:w="0" w:type="dxa"/>
-          <w:right w:w="108" w:type="dxa"/>
-        </w:tblCellMar>
-        <w:tblLook w:firstRow="1" w:noVBand="1" w:lastRow="0" w:firstColumn="1" w:lastColumn="0" w:noHBand="0" w:val="04a0"/>
+        <w:tblLook w:val="04A0" w:firstRow="1" w:lastRow="0" w:firstColumn="1" w:lastColumn="0" w:noHBand="0" w:noVBand="1"/>
       </w:tblPr>
       <w:tblGrid>
         <w:gridCol w:w="4785"/>
-        <w:gridCol w:w="4785"/>
+        <w:gridCol w:w="4786"/>
       </w:tblGrid>
       <w:tr>
-        <w:trPr/>
         <w:tc>
           <w:tcPr>
             <w:tcW w:w="4785" w:type="dxa"/>
-            <w:tcBorders/>
-            <w:shd w:fill="auto" w:val="clear"/>
+            <w:shd w:val="clear" w:color="auto" w:fill="auto"/>
             <w:tcMar>
               <w:left w:w="108" w:type="dxa"/>
             </w:tcMar>
@@ -2997,10 +3288,8 @@
           </w:tcPr>
           <w:p>
             <w:pPr>
-              <w:pStyle w:val="Normal"/>
-              <w:spacing w:lineRule="auto" w:line="240" w:before="0" w:after="0"/>
+              <w:spacing w:after="0" w:line="240" w:lineRule="auto"/>
               <w:jc w:val="center"/>
-              <w:rPr/>
             </w:pPr>
             <w:r>
               <w:rPr>
@@ -3016,8 +3305,7 @@
         <w:tc>
           <w:tcPr>
             <w:tcW w:w="4785" w:type="dxa"/>
-            <w:tcBorders/>
-            <w:shd w:fill="auto" w:val="clear"/>
+            <w:shd w:val="clear" w:color="auto" w:fill="auto"/>
             <w:tcMar>
               <w:left w:w="108" w:type="dxa"/>
             </w:tcMar>
@@ -3025,10 +3313,8 @@
           </w:tcPr>
           <w:p>
             <w:pPr>
-              <w:pStyle w:val="Normal"/>
-              <w:spacing w:lineRule="auto" w:line="240" w:before="0" w:after="0"/>
+              <w:spacing w:after="0" w:line="240" w:lineRule="auto"/>
               <w:jc w:val="center"/>
-              <w:rPr/>
             </w:pPr>
             <w:r>
               <w:rPr>
@@ -3043,25 +3329,21 @@
         </w:tc>
       </w:tr>
       <w:tr>
-        <w:trPr/>
         <w:tc>
           <w:tcPr>
             <w:tcW w:w="4785" w:type="dxa"/>
-            <w:tcBorders/>
-            <w:shd w:fill="auto" w:val="clear"/>
+            <w:shd w:val="clear" w:color="auto" w:fill="auto"/>
             <w:tcMar>
               <w:left w:w="108" w:type="dxa"/>
             </w:tcMar>
           </w:tcPr>
           <w:p>
             <w:pPr>
-              <w:pStyle w:val="Normal"/>
-              <w:spacing w:lineRule="auto" w:line="240" w:before="0" w:after="0"/>
-              <w:rPr/>
+              <w:spacing w:after="0" w:line="240" w:lineRule="auto"/>
             </w:pPr>
             <w:r>
               <w:rPr>
-                <w:rFonts w:cs="Times New Roman" w:ascii="Times New Roman" w:hAnsi="Times New Roman"/>
+                <w:rFonts w:ascii="Times New Roman" w:hAnsi="Times New Roman" w:cs="Times New Roman"/>
                 <w:sz w:val="28"/>
                 <w:szCs w:val="28"/>
               </w:rPr>
@@ -3072,17 +3354,14 @@
         <w:tc>
           <w:tcPr>
             <w:tcW w:w="4785" w:type="dxa"/>
-            <w:tcBorders/>
-            <w:shd w:fill="auto" w:val="clear"/>
+            <w:shd w:val="clear" w:color="auto" w:fill="auto"/>
             <w:tcMar>
               <w:left w:w="108" w:type="dxa"/>
             </w:tcMar>
           </w:tcPr>
           <w:p>
             <w:pPr>
-              <w:pStyle w:val="Normal"/>
-              <w:spacing w:lineRule="auto" w:line="240" w:before="0" w:after="0"/>
-              <w:rPr/>
+              <w:spacing w:after="0" w:line="240" w:lineRule="auto"/>
             </w:pPr>
             <w:r>
               <w:rPr>
@@ -3090,7 +3369,7 @@
                 <w:sz w:val="28"/>
                 <w:szCs w:val="28"/>
               </w:rPr>
-              <w:t>Пользователь должен располагать возможностью</w:t>
+              <w:t>Пользователь должен располагать возможностью зарегистрироваться в системе (введя персональные данные вручную, либо исполльзуя профиль  любой из партнёрских социальных сетей), указать публичную и приватную информацию для адекватного</w:t>
             </w:r>
             <w:r>
               <w:rPr>
@@ -3098,127 +3377,27 @@
                 <w:sz w:val="28"/>
                 <w:szCs w:val="28"/>
               </w:rPr>
-              <w:t xml:space="preserve"> зарегистрироваться в системе (</w:t>
-            </w:r>
-            <w:r>
-              <w:rPr>
-                <w:rFonts w:ascii="Times New Roman" w:hAnsi="Times New Roman"/>
-                <w:sz w:val="28"/>
-                <w:szCs w:val="28"/>
-              </w:rPr>
-              <w:t>введя</w:t>
-            </w:r>
-            <w:r>
-              <w:rPr>
-                <w:rFonts w:ascii="Times New Roman" w:hAnsi="Times New Roman"/>
-                <w:sz w:val="28"/>
-                <w:szCs w:val="28"/>
-              </w:rPr>
-              <w:t xml:space="preserve"> </w:t>
-            </w:r>
-            <w:r>
-              <w:rPr>
-                <w:rFonts w:ascii="Times New Roman" w:hAnsi="Times New Roman"/>
-                <w:sz w:val="28"/>
-                <w:szCs w:val="28"/>
-              </w:rPr>
-              <w:t xml:space="preserve">персональные </w:t>
-            </w:r>
-            <w:r>
-              <w:rPr>
-                <w:rFonts w:ascii="Times New Roman" w:hAnsi="Times New Roman"/>
-                <w:sz w:val="28"/>
-                <w:szCs w:val="28"/>
-              </w:rPr>
-              <w:t xml:space="preserve">данные вручную, либо </w:t>
-            </w:r>
-            <w:r>
-              <w:rPr>
-                <w:rFonts w:ascii="Times New Roman" w:hAnsi="Times New Roman"/>
-                <w:sz w:val="28"/>
-                <w:szCs w:val="28"/>
-              </w:rPr>
-              <w:t>исполльзуя</w:t>
-            </w:r>
-            <w:r>
-              <w:rPr>
-                <w:rFonts w:ascii="Times New Roman" w:hAnsi="Times New Roman"/>
-                <w:sz w:val="28"/>
-                <w:szCs w:val="28"/>
-              </w:rPr>
-              <w:t xml:space="preserve"> профиль  любой из </w:t>
-            </w:r>
-            <w:r>
-              <w:rPr>
-                <w:rFonts w:ascii="Times New Roman" w:hAnsi="Times New Roman"/>
-                <w:sz w:val="28"/>
-                <w:szCs w:val="28"/>
-              </w:rPr>
-              <w:t>партнёрских</w:t>
-            </w:r>
-            <w:r>
-              <w:rPr>
-                <w:rFonts w:ascii="Times New Roman" w:hAnsi="Times New Roman"/>
-                <w:sz w:val="28"/>
-                <w:szCs w:val="28"/>
-              </w:rPr>
-              <w:t xml:space="preserve"> социальных сетей),</w:t>
-            </w:r>
-            <w:r>
-              <w:rPr>
-                <w:rFonts w:ascii="Times New Roman" w:hAnsi="Times New Roman"/>
-                <w:sz w:val="28"/>
-                <w:szCs w:val="28"/>
-              </w:rPr>
-              <w:t xml:space="preserve"> указать публичную и приватную информацию для адекватного коммуницирования в рамках приложения</w:t>
-            </w:r>
-            <w:r>
-              <w:rPr>
-                <w:rFonts w:ascii="Times New Roman" w:hAnsi="Times New Roman"/>
-                <w:sz w:val="28"/>
-                <w:szCs w:val="28"/>
-              </w:rPr>
-              <w:t xml:space="preserve">. Затем пользователь получает право на использование </w:t>
-            </w:r>
-            <w:r>
-              <w:rPr>
-                <w:rFonts w:ascii="Times New Roman" w:hAnsi="Times New Roman"/>
-                <w:sz w:val="28"/>
-                <w:szCs w:val="28"/>
-              </w:rPr>
-              <w:t>предназначеных для него</w:t>
-            </w:r>
-            <w:r>
-              <w:rPr>
-                <w:rFonts w:ascii="Times New Roman" w:hAnsi="Times New Roman"/>
-                <w:sz w:val="28"/>
-                <w:szCs w:val="28"/>
-              </w:rPr>
-              <w:t xml:space="preserve"> возможностей системы.</w:t>
+              <w:t xml:space="preserve"> коммуницирования в рамках приложения. Затем пользователь получает право на использование предназначеных для него возможностей системы.</w:t>
             </w:r>
           </w:p>
         </w:tc>
       </w:tr>
       <w:tr>
-        <w:trPr/>
         <w:tc>
           <w:tcPr>
             <w:tcW w:w="4785" w:type="dxa"/>
-            <w:tcBorders/>
-            <w:shd w:fill="auto" w:val="clear"/>
+            <w:shd w:val="clear" w:color="auto" w:fill="auto"/>
             <w:tcMar>
               <w:left w:w="108" w:type="dxa"/>
             </w:tcMar>
           </w:tcPr>
           <w:p>
             <w:pPr>
-              <w:pStyle w:val="Normal"/>
-              <w:spacing w:lineRule="auto" w:line="240" w:before="0" w:after="0"/>
-              <w:rPr/>
+              <w:spacing w:after="0" w:line="240" w:lineRule="auto"/>
             </w:pPr>
             <w:r>
               <w:rPr>
-                <w:rFonts w:cs="Times New Roman" w:ascii="Times New Roman" w:hAnsi="Times New Roman"/>
+                <w:rFonts w:ascii="Times New Roman" w:hAnsi="Times New Roman" w:cs="Times New Roman"/>
                 <w:sz w:val="28"/>
                 <w:szCs w:val="28"/>
               </w:rPr>
@@ -3226,28 +3405,25 @@
             </w:r>
             <w:r>
               <w:rPr>
-                <w:rFonts w:cs="Times New Roman" w:ascii="Times New Roman" w:hAnsi="Times New Roman"/>
-                <w:sz w:val="28"/>
-                <w:szCs w:val="28"/>
-              </w:rPr>
-              <w:t>лектора</w:t>
+                <w:rFonts w:ascii="Times New Roman" w:hAnsi="Times New Roman" w:cs="Times New Roman"/>
+                <w:sz w:val="28"/>
+                <w:szCs w:val="28"/>
+              </w:rPr>
+              <w:t>автора</w:t>
             </w:r>
           </w:p>
         </w:tc>
         <w:tc>
           <w:tcPr>
             <w:tcW w:w="4785" w:type="dxa"/>
-            <w:tcBorders/>
-            <w:shd w:fill="auto" w:val="clear"/>
+            <w:shd w:val="clear" w:color="auto" w:fill="auto"/>
             <w:tcMar>
               <w:left w:w="108" w:type="dxa"/>
             </w:tcMar>
           </w:tcPr>
           <w:p>
             <w:pPr>
-              <w:pStyle w:val="Normal"/>
-              <w:spacing w:lineRule="auto" w:line="240" w:before="0" w:after="0"/>
-              <w:rPr/>
+              <w:spacing w:after="0" w:line="240" w:lineRule="auto"/>
             </w:pPr>
             <w:r>
               <w:rPr>
@@ -3255,31 +3431,123 @@
                 <w:sz w:val="28"/>
                 <w:szCs w:val="28"/>
               </w:rPr>
-              <w:t>Лектор должен иметь возможность зарегистрирговать свои услуги на сервисе, чтобы иметь доступ к базе слушателей, желающих воспользоваться его услугами с целью усовершенствования уровня своих знаний в определённой сфере. Также при регистрации нужно учитывать тот факт, что услуги лектора будут оплачиваться пользователями.</w:t>
+              <w:t>Автор</w:t>
+            </w:r>
+            <w:r>
+              <w:rPr>
+                <w:rFonts w:ascii="Times New Roman" w:hAnsi="Times New Roman"/>
+                <w:sz w:val="28"/>
+                <w:szCs w:val="28"/>
+              </w:rPr>
+              <w:t xml:space="preserve"> должен иметь возможность </w:t>
+            </w:r>
+            <w:r>
+              <w:rPr>
+                <w:rFonts w:ascii="Times New Roman" w:hAnsi="Times New Roman"/>
+                <w:sz w:val="28"/>
+                <w:szCs w:val="28"/>
+              </w:rPr>
+              <w:t>выложить свой контент</w:t>
+            </w:r>
+            <w:r>
+              <w:rPr>
+                <w:rFonts w:ascii="Times New Roman" w:hAnsi="Times New Roman"/>
+                <w:sz w:val="28"/>
+                <w:szCs w:val="28"/>
+              </w:rPr>
+              <w:t xml:space="preserve"> на сервисе, чтобы иметь доступ к базе</w:t>
+            </w:r>
+            <w:r>
+              <w:rPr>
+                <w:rFonts w:ascii="Times New Roman" w:hAnsi="Times New Roman"/>
+                <w:sz w:val="28"/>
+                <w:szCs w:val="28"/>
+              </w:rPr>
+              <w:t xml:space="preserve"> слушателей, желающих </w:t>
+            </w:r>
+            <w:r>
+              <w:rPr>
+                <w:rFonts w:ascii="Times New Roman" w:hAnsi="Times New Roman"/>
+                <w:sz w:val="28"/>
+                <w:szCs w:val="28"/>
+              </w:rPr>
+              <w:t>просмотреть</w:t>
+            </w:r>
+            <w:r>
+              <w:rPr>
+                <w:rFonts w:ascii="Times New Roman" w:hAnsi="Times New Roman"/>
+                <w:sz w:val="28"/>
+                <w:szCs w:val="28"/>
+              </w:rPr>
+              <w:t xml:space="preserve"> его </w:t>
+            </w:r>
+            <w:r>
+              <w:rPr>
+                <w:rFonts w:ascii="Times New Roman" w:hAnsi="Times New Roman"/>
+                <w:sz w:val="28"/>
+                <w:szCs w:val="28"/>
+              </w:rPr>
+              <w:t>контент</w:t>
+            </w:r>
+            <w:r>
+              <w:rPr>
+                <w:rFonts w:ascii="Times New Roman" w:hAnsi="Times New Roman"/>
+                <w:sz w:val="28"/>
+                <w:szCs w:val="28"/>
+              </w:rPr>
+              <w:t xml:space="preserve"> с целью</w:t>
+            </w:r>
+            <w:r>
+              <w:rPr>
+                <w:rFonts w:ascii="Times New Roman" w:hAnsi="Times New Roman"/>
+                <w:sz w:val="28"/>
+                <w:szCs w:val="28"/>
+              </w:rPr>
+              <w:t xml:space="preserve"> хорошо провести время с другими пользователями</w:t>
+            </w:r>
+            <w:r>
+              <w:rPr>
+                <w:rFonts w:ascii="Times New Roman" w:hAnsi="Times New Roman"/>
+                <w:sz w:val="28"/>
+                <w:szCs w:val="28"/>
+              </w:rPr>
+              <w:t xml:space="preserve">. Также при регистрации нужно учитывать тот факт, что </w:t>
+            </w:r>
+            <w:r>
+              <w:rPr>
+                <w:rFonts w:ascii="Times New Roman" w:hAnsi="Times New Roman"/>
+                <w:sz w:val="28"/>
+                <w:szCs w:val="28"/>
+              </w:rPr>
+              <w:t>подписка на определенный контент платная</w:t>
+            </w:r>
+            <w:r>
+              <w:rPr>
+                <w:rFonts w:ascii="Times New Roman" w:hAnsi="Times New Roman"/>
+                <w:sz w:val="28"/>
+                <w:szCs w:val="28"/>
+              </w:rPr>
+              <w:t>.</w:t>
             </w:r>
           </w:p>
         </w:tc>
       </w:tr>
       <w:tr>
-        <w:trPr/>
         <w:tc>
           <w:tcPr>
             <w:tcW w:w="4785" w:type="dxa"/>
-            <w:tcBorders/>
-            <w:shd w:fill="auto" w:val="clear"/>
+            <w:shd w:val="clear" w:color="auto" w:fill="auto"/>
             <w:tcMar>
               <w:left w:w="108" w:type="dxa"/>
             </w:tcMar>
           </w:tcPr>
           <w:p>
             <w:pPr>
-              <w:pStyle w:val="Normal"/>
-              <w:spacing w:lineRule="auto" w:line="240" w:before="0" w:after="0"/>
-              <w:rPr/>
+              <w:spacing w:after="0" w:line="240" w:lineRule="auto"/>
             </w:pPr>
             <w:r>
               <w:rPr>
-                <w:rFonts w:cs="Times New Roman" w:ascii="Times New Roman" w:hAnsi="Times New Roman"/>
+                <w:rFonts w:ascii="Times New Roman" w:hAnsi="Times New Roman" w:cs="Times New Roman"/>
                 <w:sz w:val="28"/>
                 <w:szCs w:val="28"/>
               </w:rPr>
@@ -3290,17 +3558,14 @@
         <w:tc>
           <w:tcPr>
             <w:tcW w:w="4785" w:type="dxa"/>
-            <w:tcBorders/>
-            <w:shd w:fill="auto" w:val="clear"/>
+            <w:shd w:val="clear" w:color="auto" w:fill="auto"/>
             <w:tcMar>
               <w:left w:w="108" w:type="dxa"/>
             </w:tcMar>
           </w:tcPr>
           <w:p>
             <w:pPr>
-              <w:pStyle w:val="Normal"/>
-              <w:spacing w:lineRule="auto" w:line="240" w:before="0" w:after="0"/>
-              <w:rPr/>
+              <w:spacing w:after="0" w:line="240" w:lineRule="auto"/>
             </w:pPr>
             <w:r>
               <w:rPr>
@@ -3308,26 +3573,31 @@
                 <w:sz w:val="28"/>
                 <w:szCs w:val="28"/>
               </w:rPr>
-              <w:t>Рекламодатель должен иметь простую форму регистрации аналогичную имеющимся у других социальных сетей, помогающую ему быстро начать продвижение своего товара на нашей площадке.</w:t>
+              <w:t>Рекламо</w:t>
+            </w:r>
+            <w:r>
+              <w:rPr>
+                <w:rFonts w:ascii="Times New Roman" w:hAnsi="Times New Roman"/>
+                <w:sz w:val="28"/>
+                <w:szCs w:val="28"/>
+              </w:rPr>
+              <w:t>датель должен иметь простую форму регистрации аналогичную имеющимся у других социальных сетей, помогающую ему быстро начать продвижение своего товара на нашей площадке.</w:t>
             </w:r>
           </w:p>
         </w:tc>
       </w:tr>
       <w:tr>
-        <w:trPr/>
         <w:tc>
           <w:tcPr>
             <w:tcW w:w="4785" w:type="dxa"/>
-            <w:tcBorders/>
-            <w:shd w:fill="auto" w:val="clear"/>
+            <w:shd w:val="clear" w:color="auto" w:fill="auto"/>
             <w:tcMar>
               <w:left w:w="108" w:type="dxa"/>
             </w:tcMar>
           </w:tcPr>
           <w:p>
             <w:pPr>
-              <w:pStyle w:val="Normal"/>
-              <w:spacing w:lineRule="auto" w:line="240" w:before="0" w:after="0"/>
+              <w:spacing w:after="0" w:line="240" w:lineRule="auto"/>
               <w:rPr>
                 <w:rFonts w:ascii="Times New Roman" w:hAnsi="Times New Roman"/>
                 <w:sz w:val="28"/>
@@ -3336,81 +3606,64 @@
             </w:pPr>
             <w:r>
               <w:rPr>
-                <w:rFonts w:cs="Times New Roman" w:ascii="Times New Roman" w:hAnsi="Times New Roman"/>
-                <w:sz w:val="28"/>
-                <w:szCs w:val="28"/>
-              </w:rPr>
-              <w:t>Поиск услуги в сервисе для пользователя</w:t>
+                <w:rFonts w:ascii="Times New Roman" w:hAnsi="Times New Roman" w:cs="Times New Roman"/>
+                <w:sz w:val="28"/>
+                <w:szCs w:val="28"/>
+              </w:rPr>
+              <w:t xml:space="preserve">Поиск </w:t>
+            </w:r>
+            <w:r>
+              <w:rPr>
+                <w:rFonts w:ascii="Times New Roman" w:hAnsi="Times New Roman" w:cs="Times New Roman"/>
+                <w:sz w:val="28"/>
+                <w:szCs w:val="28"/>
+              </w:rPr>
+              <w:t>контента</w:t>
+            </w:r>
+            <w:r>
+              <w:rPr>
+                <w:rFonts w:ascii="Times New Roman" w:hAnsi="Times New Roman" w:cs="Times New Roman"/>
+                <w:sz w:val="28"/>
+                <w:szCs w:val="28"/>
+              </w:rPr>
+              <w:t xml:space="preserve"> в сервисе для пользователя</w:t>
             </w:r>
           </w:p>
           <w:p>
             <w:pPr>
-              <w:pStyle w:val="Normal"/>
-              <w:spacing w:lineRule="auto" w:line="240" w:before="0" w:after="0"/>
+              <w:spacing w:after="0" w:line="240" w:lineRule="auto"/>
               <w:rPr>
                 <w:rFonts w:cs="Times New Roman"/>
               </w:rPr>
             </w:pPr>
-            <w:r>
-              <w:rPr>
-                <w:rFonts w:ascii="Times New Roman" w:hAnsi="Times New Roman"/>
-                <w:sz w:val="28"/>
-                <w:szCs w:val="28"/>
-              </w:rPr>
-            </w:r>
           </w:p>
           <w:p>
             <w:pPr>
-              <w:pStyle w:val="Normal"/>
-              <w:spacing w:lineRule="auto" w:line="240" w:before="0" w:after="0"/>
+              <w:spacing w:after="0" w:line="240" w:lineRule="auto"/>
               <w:rPr>
                 <w:rFonts w:cs="Times New Roman"/>
               </w:rPr>
             </w:pPr>
-            <w:r>
-              <w:rPr>
-                <w:rFonts w:ascii="Times New Roman" w:hAnsi="Times New Roman"/>
-                <w:sz w:val="28"/>
-                <w:szCs w:val="28"/>
-              </w:rPr>
-            </w:r>
           </w:p>
           <w:p>
             <w:pPr>
-              <w:pStyle w:val="Normal"/>
-              <w:spacing w:lineRule="auto" w:line="240" w:before="0" w:after="0"/>
+              <w:spacing w:after="0" w:line="240" w:lineRule="auto"/>
               <w:rPr>
                 <w:rFonts w:cs="Times New Roman"/>
               </w:rPr>
             </w:pPr>
-            <w:r>
-              <w:rPr>
-                <w:rFonts w:ascii="Times New Roman" w:hAnsi="Times New Roman"/>
-                <w:sz w:val="28"/>
-                <w:szCs w:val="28"/>
-              </w:rPr>
-            </w:r>
           </w:p>
           <w:p>
             <w:pPr>
-              <w:pStyle w:val="Normal"/>
-              <w:spacing w:lineRule="auto" w:line="240" w:before="0" w:after="0"/>
+              <w:spacing w:after="0" w:line="240" w:lineRule="auto"/>
               <w:rPr>
                 <w:rFonts w:cs="Times New Roman"/>
               </w:rPr>
             </w:pPr>
-            <w:r>
-              <w:rPr>
-                <w:rFonts w:ascii="Times New Roman" w:hAnsi="Times New Roman"/>
-                <w:sz w:val="28"/>
-                <w:szCs w:val="28"/>
-              </w:rPr>
-            </w:r>
           </w:p>
           <w:p>
             <w:pPr>
-              <w:pStyle w:val="Normal"/>
-              <w:spacing w:lineRule="auto" w:line="240" w:before="0" w:after="0"/>
+              <w:spacing w:after="0" w:line="240" w:lineRule="auto"/>
               <w:rPr>
                 <w:rFonts w:ascii="Times New Roman" w:hAnsi="Times New Roman"/>
                 <w:sz w:val="28"/>
@@ -3419,48 +3672,75 @@
             </w:pPr>
             <w:r>
               <w:rPr>
-                <w:rFonts w:cs="Times New Roman" w:ascii="Times New Roman" w:hAnsi="Times New Roman"/>
-                <w:sz w:val="28"/>
-                <w:szCs w:val="28"/>
-              </w:rPr>
-              <w:t>Управление услугами в сервисе для лекторов</w:t>
+                <w:rFonts w:ascii="Times New Roman" w:hAnsi="Times New Roman" w:cs="Times New Roman"/>
+                <w:sz w:val="28"/>
+                <w:szCs w:val="28"/>
+              </w:rPr>
+              <w:t>Управление контентом</w:t>
+            </w:r>
+            <w:r>
+              <w:rPr>
+                <w:rFonts w:ascii="Times New Roman" w:hAnsi="Times New Roman" w:cs="Times New Roman"/>
+                <w:sz w:val="28"/>
+                <w:szCs w:val="28"/>
+              </w:rPr>
+              <w:t xml:space="preserve"> в сервисе для авторов</w:t>
             </w:r>
           </w:p>
         </w:tc>
         <w:tc>
           <w:tcPr>
             <w:tcW w:w="4785" w:type="dxa"/>
-            <w:tcBorders/>
-            <w:shd w:fill="auto" w:val="clear"/>
+            <w:shd w:val="clear" w:color="auto" w:fill="auto"/>
             <w:tcMar>
               <w:left w:w="108" w:type="dxa"/>
             </w:tcMar>
           </w:tcPr>
           <w:p>
             <w:pPr>
-              <w:pStyle w:val="Normal"/>
-              <w:spacing w:lineRule="auto" w:line="240" w:before="0" w:after="0"/>
+              <w:spacing w:after="0" w:line="240" w:lineRule="auto"/>
               <w:rPr>
                 <w:rFonts w:ascii="Times New Roman" w:hAnsi="Times New Roman"/>
                 <w:sz w:val="28"/>
                 <w:szCs w:val="28"/>
               </w:rPr>
             </w:pPr>
-            <w:bookmarkStart w:id="0" w:name="_GoBack"/>
-            <w:bookmarkEnd w:id="0"/>
             <w:r>
               <w:rPr>
                 <w:rFonts w:ascii="Times New Roman" w:hAnsi="Times New Roman"/>
                 <w:sz w:val="28"/>
                 <w:szCs w:val="28"/>
               </w:rPr>
-              <w:t>Пользователь должен иметь удобную форму поиска по предоставляемым ему платформой возможностям, в том числе — поиску учебных курсов и поиску других людей в сети.</w:t>
+              <w:t>Пользователь должен иметь удобную форму поиска по предоставляемому</w:t>
+            </w:r>
+            <w:r>
+              <w:rPr>
+                <w:rFonts w:ascii="Times New Roman" w:hAnsi="Times New Roman"/>
+                <w:sz w:val="28"/>
+                <w:szCs w:val="28"/>
+              </w:rPr>
+              <w:t xml:space="preserve"> ему платформой контенту</w:t>
+            </w:r>
+            <w:r>
+              <w:rPr>
+                <w:rFonts w:ascii="Times New Roman" w:hAnsi="Times New Roman"/>
+                <w:sz w:val="28"/>
+                <w:szCs w:val="28"/>
+              </w:rPr>
+              <w:t>, в том числе — поиску мемов</w:t>
+            </w:r>
+            <w:r>
+              <w:rPr>
+                <w:rFonts w:ascii="Times New Roman" w:hAnsi="Times New Roman"/>
+                <w:sz w:val="28"/>
+                <w:szCs w:val="28"/>
+              </w:rPr>
+              <w:t xml:space="preserve"> и поиску других людей в сети.</w:t>
             </w:r>
           </w:p>
           <w:p>
             <w:pPr>
-              <w:pStyle w:val="Normal"/>
-              <w:spacing w:lineRule="auto" w:line="240" w:before="0" w:after="0"/>
+              <w:spacing w:after="0" w:line="240" w:lineRule="auto"/>
               <w:rPr>
                 <w:rFonts w:ascii="Times New Roman" w:hAnsi="Times New Roman"/>
                 <w:sz w:val="28"/>
@@ -3473,41 +3753,114 @@
                 <w:sz w:val="28"/>
                 <w:szCs w:val="28"/>
               </w:rPr>
-              <w:t>Лектору нужно иметь возможность удобно компоновать свой учебный курс, также — быстро выливать свои аудио-курсы без траты большого количества времени на их проверку. Лектору необходим доступ к статистике прослушиваний его лекций. Также лектору нужен интерфейс для удобного менеджмента своего продукта.</w:t>
+              <w:t>Автору</w:t>
+            </w:r>
+            <w:r>
+              <w:rPr>
+                <w:rFonts w:ascii="Times New Roman" w:hAnsi="Times New Roman"/>
+                <w:sz w:val="28"/>
+                <w:szCs w:val="28"/>
+              </w:rPr>
+              <w:t xml:space="preserve"> нужно иметь возможность удобно компоновать свои</w:t>
+            </w:r>
+            <w:r>
+              <w:rPr>
+                <w:rFonts w:ascii="Times New Roman" w:hAnsi="Times New Roman"/>
+                <w:sz w:val="28"/>
+                <w:szCs w:val="28"/>
+              </w:rPr>
+              <w:t xml:space="preserve"> видео либо </w:t>
+            </w:r>
+            <w:r>
+              <w:rPr>
+                <w:rFonts w:ascii="Times New Roman" w:hAnsi="Times New Roman"/>
+                <w:sz w:val="28"/>
+                <w:szCs w:val="28"/>
+              </w:rPr>
+              <w:lastRenderedPageBreak/>
+              <w:t>изображения</w:t>
+            </w:r>
+            <w:r>
+              <w:rPr>
+                <w:rFonts w:ascii="Times New Roman" w:hAnsi="Times New Roman"/>
+                <w:sz w:val="28"/>
+                <w:szCs w:val="28"/>
+              </w:rPr>
+              <w:t>. Автору</w:t>
+            </w:r>
+            <w:r>
+              <w:rPr>
+                <w:rFonts w:ascii="Times New Roman" w:hAnsi="Times New Roman"/>
+                <w:sz w:val="28"/>
+                <w:szCs w:val="28"/>
+              </w:rPr>
+              <w:t xml:space="preserve"> необходим доступ к статистике просмотра его контента</w:t>
+            </w:r>
+            <w:r>
+              <w:rPr>
+                <w:rFonts w:ascii="Times New Roman" w:hAnsi="Times New Roman"/>
+                <w:sz w:val="28"/>
+                <w:szCs w:val="28"/>
+              </w:rPr>
+              <w:t>. Также автору</w:t>
+            </w:r>
+            <w:r>
+              <w:rPr>
+                <w:rFonts w:ascii="Times New Roman" w:hAnsi="Times New Roman"/>
+                <w:sz w:val="28"/>
+                <w:szCs w:val="28"/>
+              </w:rPr>
+              <w:t xml:space="preserve"> нужен интерфейс для удобного менеджмента своего контента</w:t>
+            </w:r>
+            <w:r>
+              <w:rPr>
+                <w:rFonts w:ascii="Times New Roman" w:hAnsi="Times New Roman"/>
+                <w:sz w:val="28"/>
+                <w:szCs w:val="28"/>
+              </w:rPr>
+              <w:t>.</w:t>
             </w:r>
           </w:p>
         </w:tc>
       </w:tr>
       <w:tr>
-        <w:trPr/>
         <w:tc>
           <w:tcPr>
             <w:tcW w:w="4785" w:type="dxa"/>
             <w:tcBorders>
               <w:top w:val="nil"/>
             </w:tcBorders>
-            <w:shd w:fill="auto" w:val="clear"/>
+            <w:shd w:val="clear" w:color="auto" w:fill="auto"/>
             <w:tcMar>
               <w:left w:w="108" w:type="dxa"/>
             </w:tcMar>
           </w:tcPr>
           <w:p>
             <w:pPr>
-              <w:pStyle w:val="Normal"/>
-              <w:spacing w:lineRule="auto" w:line="240" w:before="0" w:after="0"/>
+              <w:spacing w:after="0" w:line="240" w:lineRule="auto"/>
               <w:rPr>
                 <w:rFonts w:ascii="Times New Roman" w:hAnsi="Times New Roman"/>
                 <w:sz w:val="28"/>
                 <w:szCs w:val="28"/>
               </w:rPr>
             </w:pPr>
+            <w:bookmarkStart w:id="0" w:name="_GoBack" w:colFirst="1" w:colLast="1"/>
             <w:r>
               <w:rPr>
                 <w:rFonts w:ascii="Times New Roman" w:hAnsi="Times New Roman"/>
                 <w:sz w:val="28"/>
                 <w:szCs w:val="28"/>
               </w:rPr>
-              <w:t>Управление услугами в сервисе для рекламодателей</w:t>
+              <w:lastRenderedPageBreak/>
+              <w:t>Управление услугами в сервисе для рекла</w:t>
+            </w:r>
+            <w:r>
+              <w:rPr>
+                <w:rFonts w:ascii="Times New Roman" w:hAnsi="Times New Roman"/>
+                <w:sz w:val="28"/>
+                <w:szCs w:val="28"/>
+              </w:rPr>
+              <w:t>модателей</w:t>
             </w:r>
           </w:p>
         </w:tc>
@@ -3517,15 +3870,14 @@
             <w:tcBorders>
               <w:top w:val="nil"/>
             </w:tcBorders>
-            <w:shd w:fill="auto" w:val="clear"/>
+            <w:shd w:val="clear" w:color="auto" w:fill="auto"/>
             <w:tcMar>
               <w:left w:w="108" w:type="dxa"/>
             </w:tcMar>
           </w:tcPr>
           <w:p>
             <w:pPr>
-              <w:pStyle w:val="Normal"/>
-              <w:spacing w:lineRule="auto" w:line="240" w:before="0" w:after="0"/>
+              <w:spacing w:after="0" w:line="240" w:lineRule="auto"/>
               <w:rPr>
                 <w:rFonts w:ascii="Times New Roman" w:hAnsi="Times New Roman"/>
                 <w:sz w:val="28"/>
@@ -3543,437 +3895,432 @@
           </w:p>
         </w:tc>
       </w:tr>
+      <w:bookmarkEnd w:id="0"/>
     </w:tbl>
     <w:p>
       <w:pPr>
-        <w:pStyle w:val="Normal"/>
-        <w:spacing w:lineRule="auto" w:line="240" w:before="0" w:after="160"/>
+        <w:spacing w:line="240" w:lineRule="auto"/>
         <w:ind w:firstLine="709"/>
         <w:jc w:val="center"/>
-        <w:rPr/>
       </w:pPr>
-      <w:r>
-        <w:rPr/>
-      </w:r>
     </w:p>
     <w:sectPr>
-      <w:type w:val="nextPage"/>
       <w:pgSz w:w="11906" w:h="16838"/>
-      <w:pgMar w:left="1701" w:right="850" w:header="0" w:top="1134" w:footer="0" w:bottom="1134" w:gutter="0"/>
-      <w:pgNumType w:fmt="decimal"/>
-      <w:formProt w:val="false"/>
-      <w:textDirection w:val="lrTb"/>
-      <w:docGrid w:type="default" w:linePitch="360" w:charSpace="4096"/>
+      <w:pgMar w:top="1134" w:right="850" w:bottom="1134" w:left="1701" w:header="0" w:footer="0" w:gutter="0"/>
+      <w:cols w:space="720"/>
+      <w:formProt w:val="0"/>
+      <w:docGrid w:linePitch="360" w:charSpace="4096"/>
     </w:sectPr>
   </w:body>
 </w:document>
 </file>
 
 <file path=word/styles.xml><?xml version="1.0" encoding="utf-8"?>
-<w:styles xmlns:w="http://schemas.openxmlformats.org/wordprocessingml/2006/main" xmlns:w14="http://schemas.microsoft.com/office/word/2010/wordml" xmlns:mc="http://schemas.openxmlformats.org/markup-compatibility/2006" mc:Ignorable="w14">
+<w:styles xmlns:mc="http://schemas.openxmlformats.org/markup-compatibility/2006" xmlns:r="http://schemas.openxmlformats.org/officeDocument/2006/relationships" xmlns:w="http://schemas.openxmlformats.org/wordprocessingml/2006/main" xmlns:w14="http://schemas.microsoft.com/office/word/2010/wordml" xmlns:w15="http://schemas.microsoft.com/office/word/2012/wordml" xmlns:w16cid="http://schemas.microsoft.com/office/word/2016/wordml/cid" xmlns:w16se="http://schemas.microsoft.com/office/word/2015/wordml/symex" mc:Ignorable="w14 w15 w16se w16cid">
   <w:docDefaults>
     <w:rPrDefault>
       <w:rPr>
-        <w:rFonts w:ascii="Calibri" w:hAnsi="Calibri" w:eastAsia="Calibri" w:cs="" w:asciiTheme="minorHAnsi" w:cstheme="minorBidi" w:eastAsiaTheme="minorHAnsi" w:hAnsiTheme="minorHAnsi"/>
+        <w:rFonts w:asciiTheme="minorHAnsi" w:eastAsiaTheme="minorHAnsi" w:hAnsiTheme="minorHAnsi" w:cstheme="minorBidi"/>
         <w:sz w:val="22"/>
         <w:szCs w:val="22"/>
         <w:lang w:val="ru-RU" w:eastAsia="en-US" w:bidi="ar-SA"/>
       </w:rPr>
     </w:rPrDefault>
-    <w:pPrDefault>
-      <w:pPr/>
-    </w:pPrDefault>
+    <w:pPrDefault/>
   </w:docDefaults>
-  <w:latentStyles w:defLockedState="0" w:defUIPriority="99" w:defSemiHidden="1" w:defUnhideWhenUsed="1" w:defQFormat="0" w:count="267">
-    <w:lsdException w:name="Normal" w:uiPriority="0" w:semiHidden="0" w:unhideWhenUsed="0" w:qFormat="1"/>
-    <w:lsdException w:name="heading 1" w:uiPriority="9" w:semiHidden="0" w:unhideWhenUsed="0" w:qFormat="1"/>
-    <w:lsdException w:name="heading 2" w:uiPriority="9" w:qFormat="1"/>
-    <w:lsdException w:name="heading 3" w:uiPriority="9" w:qFormat="1"/>
-    <w:lsdException w:name="heading 4" w:uiPriority="9" w:qFormat="1"/>
-    <w:lsdException w:name="heading 5" w:uiPriority="9" w:qFormat="1"/>
-    <w:lsdException w:name="heading 6" w:uiPriority="9" w:qFormat="1"/>
-    <w:lsdException w:name="heading 7" w:uiPriority="9" w:qFormat="1"/>
-    <w:lsdException w:name="heading 8" w:uiPriority="9" w:qFormat="1"/>
-    <w:lsdException w:name="heading 9" w:uiPriority="9" w:qFormat="1"/>
-    <w:lsdException w:name="toc 1" w:uiPriority="39"/>
-    <w:lsdException w:name="toc 2" w:uiPriority="39"/>
-    <w:lsdException w:name="toc 3" w:uiPriority="39"/>
-    <w:lsdException w:name="toc 4" w:uiPriority="39"/>
-    <w:lsdException w:name="toc 5" w:uiPriority="39"/>
-    <w:lsdException w:name="toc 6" w:uiPriority="39"/>
-    <w:lsdException w:name="toc 7" w:uiPriority="39"/>
-    <w:lsdException w:name="toc 8" w:uiPriority="39"/>
-    <w:lsdException w:name="toc 9" w:uiPriority="39"/>
-    <w:lsdException w:name="caption" w:uiPriority="35" w:qFormat="1"/>
-    <w:lsdException w:name="Title" w:uiPriority="10" w:semiHidden="0" w:unhideWhenUsed="0" w:qFormat="1"/>
-    <w:lsdException w:name="Default Paragraph Font" w:uiPriority="1"/>
-    <w:lsdException w:name="Subtitle" w:uiPriority="11" w:semiHidden="0" w:unhideWhenUsed="0" w:qFormat="1"/>
-    <w:lsdException w:name="Strong" w:uiPriority="22" w:semiHidden="0" w:unhideWhenUsed="0" w:qFormat="1"/>
-    <w:lsdException w:name="Emphasis" w:uiPriority="20" w:semiHidden="0" w:unhideWhenUsed="0" w:qFormat="1"/>
-    <w:lsdException w:name="Table Grid" w:uiPriority="59" w:semiHidden="0" w:unhideWhenUsed="0"/>
-    <w:lsdException w:name="Placeholder Text" w:unhideWhenUsed="0"/>
-    <w:lsdException w:name="No Spacing" w:uiPriority="1" w:semiHidden="0" w:unhideWhenUsed="0" w:qFormat="1"/>
-    <w:lsdException w:name="Light Shading" w:uiPriority="60" w:semiHidden="0" w:unhideWhenUsed="0"/>
-    <w:lsdException w:name="Light List" w:uiPriority="61" w:semiHidden="0" w:unhideWhenUsed="0"/>
-    <w:lsdException w:name="Light Grid" w:uiPriority="62" w:semiHidden="0" w:unhideWhenUsed="0"/>
-    <w:lsdException w:name="Medium Shading 1" w:uiPriority="63" w:semiHidden="0" w:unhideWhenUsed="0"/>
-    <w:lsdException w:name="Medium Shading 2" w:uiPriority="64" w:semiHidden="0" w:unhideWhenUsed="0"/>
-    <w:lsdException w:name="Medium List 1" w:uiPriority="65" w:semiHidden="0" w:unhideWhenUsed="0"/>
-    <w:lsdException w:name="Medium List 2" w:uiPriority="66" w:semiHidden="0" w:unhideWhenUsed="0"/>
-    <w:lsdException w:name="Medium Grid 1" w:uiPriority="67" w:semiHidden="0" w:unhideWhenUsed="0"/>
-    <w:lsdException w:name="Medium Grid 2" w:uiPriority="68" w:semiHidden="0" w:unhideWhenUsed="0"/>
-    <w:lsdException w:name="Medium Grid 3" w:uiPriority="69" w:semiHidden="0" w:unhideWhenUsed="0"/>
-    <w:lsdException w:name="Dark List" w:uiPriority="70" w:semiHidden="0" w:unhideWhenUsed="0"/>
-    <w:lsdException w:name="Colorful Shading" w:uiPriority="71" w:semiHidden="0" w:unhideWhenUsed="0"/>
-    <w:lsdException w:name="Colorful List" w:uiPriority="72" w:semiHidden="0" w:unhideWhenUsed="0"/>
-    <w:lsdException w:name="Colorful Grid" w:uiPriority="73" w:semiHidden="0" w:unhideWhenUsed="0"/>
-    <w:lsdException w:name="Light Shading Accent 1" w:uiPriority="60" w:semiHidden="0" w:unhideWhenUsed="0"/>
-    <w:lsdException w:name="Light List Accent 1" w:uiPriority="61" w:semiHidden="0" w:unhideWhenUsed="0"/>
-    <w:lsdException w:name="Light Grid Accent 1" w:uiPriority="62" w:semiHidden="0" w:unhideWhenUsed="0"/>
-    <w:lsdException w:name="Medium Shading 1 Accent 1" w:uiPriority="63" w:semiHidden="0" w:unhideWhenUsed="0"/>
-    <w:lsdException w:name="Medium Shading 2 Accent 1" w:uiPriority="64" w:semiHidden="0" w:unhideWhenUsed="0"/>
-    <w:lsdException w:name="Medium List 1 Accent 1" w:uiPriority="65" w:semiHidden="0" w:unhideWhenUsed="0"/>
-    <w:lsdException w:name="Revision" w:unhideWhenUsed="0"/>
-    <w:lsdException w:name="List Paragraph" w:uiPriority="34" w:semiHidden="0" w:unhideWhenUsed="0" w:qFormat="1"/>
-    <w:lsdException w:name="Quote" w:uiPriority="29" w:semiHidden="0" w:unhideWhenUsed="0" w:qFormat="1"/>
-    <w:lsdException w:name="Intense Quote" w:uiPriority="30" w:semiHidden="0" w:unhideWhenUsed="0" w:qFormat="1"/>
-    <w:lsdException w:name="Medium List 2 Accent 1" w:uiPriority="66" w:semiHidden="0" w:unhideWhenUsed="0"/>
-    <w:lsdException w:name="Medium Grid 1 Accent 1" w:uiPriority="67" w:semiHidden="0" w:unhideWhenUsed="0"/>
-    <w:lsdException w:name="Medium Grid 2 Accent 1" w:uiPriority="68" w:semiHidden="0" w:unhideWhenUsed="0"/>
-    <w:lsdException w:name="Medium Grid 3 Accent 1" w:uiPriority="69" w:semiHidden="0" w:unhideWhenUsed="0"/>
-    <w:lsdException w:name="Dark List Accent 1" w:uiPriority="70" w:semiHidden="0" w:unhideWhenUsed="0"/>
-    <w:lsdException w:name="Colorful Shading Accent 1" w:uiPriority="71" w:semiHidden="0" w:unhideWhenUsed="0"/>
-    <w:lsdException w:name="Colorful List Accent 1" w:uiPriority="72" w:semiHidden="0" w:unhideWhenUsed="0"/>
-    <w:lsdException w:name="Colorful Grid Accent 1" w:uiPriority="73" w:semiHidden="0" w:unhideWhenUsed="0"/>
-    <w:lsdException w:name="Light Shading Accent 2" w:uiPriority="60" w:semiHidden="0" w:unhideWhenUsed="0"/>
-    <w:lsdException w:name="Light List Accent 2" w:uiPriority="61" w:semiHidden="0" w:unhideWhenUsed="0"/>
-    <w:lsdException w:name="Light Grid Accent 2" w:uiPriority="62" w:semiHidden="0" w:unhideWhenUsed="0"/>
-    <w:lsdException w:name="Medium Shading 1 Accent 2" w:uiPriority="63" w:semiHidden="0" w:unhideWhenUsed="0"/>
-    <w:lsdException w:name="Medium Shading 2 Accent 2" w:uiPriority="64" w:semiHidden="0" w:unhideWhenUsed="0"/>
-    <w:lsdException w:name="Medium List 1 Accent 2" w:uiPriority="65" w:semiHidden="0" w:unhideWhenUsed="0"/>
-    <w:lsdException w:name="Medium List 2 Accent 2" w:uiPriority="66" w:semiHidden="0" w:unhideWhenUsed="0"/>
-    <w:lsdException w:name="Medium Grid 1 Accent 2" w:uiPriority="67" w:semiHidden="0" w:unhideWhenUsed="0"/>
-    <w:lsdException w:name="Medium Grid 2 Accent 2" w:uiPriority="68" w:semiHidden="0" w:unhideWhenUsed="0"/>
-    <w:lsdException w:name="Medium Grid 3 Accent 2" w:uiPriority="69" w:semiHidden="0" w:unhideWhenUsed="0"/>
-    <w:lsdException w:name="Dark List Accent 2" w:uiPriority="70" w:semiHidden="0" w:unhideWhenUsed="0"/>
-    <w:lsdException w:name="Colorful Shading Accent 2" w:uiPriority="71" w:semiHidden="0" w:unhideWhenUsed="0"/>
-    <w:lsdException w:name="Colorful List Accent 2" w:uiPriority="72" w:semiHidden="0" w:unhideWhenUsed="0"/>
-    <w:lsdException w:name="Colorful Grid Accent 2" w:uiPriority="73" w:semiHidden="0" w:unhideWhenUsed="0"/>
-    <w:lsdException w:name="Light Shading Accent 3" w:uiPriority="60" w:semiHidden="0" w:unhideWhenUsed="0"/>
-    <w:lsdException w:name="Light List Accent 3" w:uiPriority="61" w:semiHidden="0" w:unhideWhenUsed="0"/>
-    <w:lsdException w:name="Light Grid Accent 3" w:uiPriority="62" w:semiHidden="0" w:unhideWhenUsed="0"/>
-    <w:lsdException w:name="Medium Shading 1 Accent 3" w:uiPriority="63" w:semiHidden="0" w:unhideWhenUsed="0"/>
-    <w:lsdException w:name="Medium Shading 2 Accent 3" w:uiPriority="64" w:semiHidden="0" w:unhideWhenUsed="0"/>
-    <w:lsdException w:name="Medium List 1 Accent 3" w:uiPriority="65" w:semiHidden="0" w:unhideWhenUsed="0"/>
-    <w:lsdException w:name="Medium List 2 Accent 3" w:uiPriority="66" w:semiHidden="0" w:unhideWhenUsed="0"/>
-    <w:lsdException w:name="Medium Grid 1 Accent 3" w:uiPriority="67" w:semiHidden="0" w:unhideWhenUsed="0"/>
-    <w:lsdException w:name="Medium Grid 2 Accent 3" w:uiPriority="68" w:semiHidden="0" w:unhideWhenUsed="0"/>
-    <w:lsdException w:name="Medium Grid 3 Accent 3" w:uiPriority="69" w:semiHidden="0" w:unhideWhenUsed="0"/>
-    <w:lsdException w:name="Dark List Accent 3" w:uiPriority="70" w:semiHidden="0" w:unhideWhenUsed="0"/>
-    <w:lsdException w:name="Colorful Shading Accent 3" w:uiPriority="71" w:semiHidden="0" w:unhideWhenUsed="0"/>
-    <w:lsdException w:name="Colorful List Accent 3" w:uiPriority="72" w:semiHidden="0" w:unhideWhenUsed="0"/>
-    <w:lsdException w:name="Colorful Grid Accent 3" w:uiPriority="73" w:semiHidden="0" w:unhideWhenUsed="0"/>
-    <w:lsdException w:name="Light Shading Accent 4" w:uiPriority="60" w:semiHidden="0" w:unhideWhenUsed="0"/>
-    <w:lsdException w:name="Light List Accent 4" w:uiPriority="61" w:semiHidden="0" w:unhideWhenUsed="0"/>
-    <w:lsdException w:name="Light Grid Accent 4" w:uiPriority="62" w:semiHidden="0" w:unhideWhenUsed="0"/>
-    <w:lsdException w:name="Medium Shading 1 Accent 4" w:uiPriority="63" w:semiHidden="0" w:unhideWhenUsed="0"/>
-    <w:lsdException w:name="Medium Shading 2 Accent 4" w:uiPriority="64" w:semiHidden="0" w:unhideWhenUsed="0"/>
-    <w:lsdException w:name="Medium List 1 Accent 4" w:uiPriority="65" w:semiHidden="0" w:unhideWhenUsed="0"/>
-    <w:lsdException w:name="Medium List 2 Accent 4" w:uiPriority="66" w:semiHidden="0" w:unhideWhenUsed="0"/>
-    <w:lsdException w:name="Medium Grid 1 Accent 4" w:uiPriority="67" w:semiHidden="0" w:unhideWhenUsed="0"/>
-    <w:lsdException w:name="Medium Grid 2 Accent 4" w:uiPriority="68" w:semiHidden="0" w:unhideWhenUsed="0"/>
-    <w:lsdException w:name="Medium Grid 3 Accent 4" w:uiPriority="69" w:semiHidden="0" w:unhideWhenUsed="0"/>
-    <w:lsdException w:name="Dark List Accent 4" w:uiPriority="70" w:semiHidden="0" w:unhideWhenUsed="0"/>
-    <w:lsdException w:name="Colorful Shading Accent 4" w:uiPriority="71" w:semiHidden="0" w:unhideWhenUsed="0"/>
-    <w:lsdException w:name="Colorful List Accent 4" w:uiPriority="72" w:semiHidden="0" w:unhideWhenUsed="0"/>
-    <w:lsdException w:name="Colorful Grid Accent 4" w:uiPriority="73" w:semiHidden="0" w:unhideWhenUsed="0"/>
-    <w:lsdException w:name="Light Shading Accent 5" w:uiPriority="60" w:semiHidden="0" w:unhideWhenUsed="0"/>
-    <w:lsdException w:name="Light List Accent 5" w:uiPriority="61" w:semiHidden="0" w:unhideWhenUsed="0"/>
-    <w:lsdException w:name="Light Grid Accent 5" w:uiPriority="62" w:semiHidden="0" w:unhideWhenUsed="0"/>
-    <w:lsdException w:name="Medium Shading 1 Accent 5" w:uiPriority="63" w:semiHidden="0" w:unhideWhenUsed="0"/>
-    <w:lsdException w:name="Medium Shading 2 Accent 5" w:uiPriority="64" w:semiHidden="0" w:unhideWhenUsed="0"/>
-    <w:lsdException w:name="Medium List 1 Accent 5" w:uiPriority="65" w:semiHidden="0" w:unhideWhenUsed="0"/>
-    <w:lsdException w:name="Medium List 2 Accent 5" w:uiPriority="66" w:semiHidden="0" w:unhideWhenUsed="0"/>
-    <w:lsdException w:name="Medium Grid 1 Accent 5" w:uiPriority="67" w:semiHidden="0" w:unhideWhenUsed="0"/>
-    <w:lsdException w:name="Medium Grid 2 Accent 5" w:uiPriority="68" w:semiHidden="0" w:unhideWhenUsed="0"/>
-    <w:lsdException w:name="Medium Grid 3 Accent 5" w:uiPriority="69" w:semiHidden="0" w:unhideWhenUsed="0"/>
-    <w:lsdException w:name="Dark List Accent 5" w:uiPriority="70" w:semiHidden="0" w:unhideWhenUsed="0"/>
-    <w:lsdException w:name="Colorful Shading Accent 5" w:uiPriority="71" w:semiHidden="0" w:unhideWhenUsed="0"/>
-    <w:lsdException w:name="Colorful List Accent 5" w:uiPriority="72" w:semiHidden="0" w:unhideWhenUsed="0"/>
-    <w:lsdException w:name="Colorful Grid Accent 5" w:uiPriority="73" w:semiHidden="0" w:unhideWhenUsed="0"/>
-    <w:lsdException w:name="Light Shading Accent 6" w:uiPriority="60" w:semiHidden="0" w:unhideWhenUsed="0"/>
-    <w:lsdException w:name="Light List Accent 6" w:uiPriority="61" w:semiHidden="0" w:unhideWhenUsed="0"/>
-    <w:lsdException w:name="Light Grid Accent 6" w:uiPriority="62" w:semiHidden="0" w:unhideWhenUsed="0"/>
-    <w:lsdException w:name="Medium Shading 1 Accent 6" w:uiPriority="63" w:semiHidden="0" w:unhideWhenUsed="0"/>
-    <w:lsdException w:name="Medium Shading 2 Accent 6" w:uiPriority="64" w:semiHidden="0" w:unhideWhenUsed="0"/>
-    <w:lsdException w:name="Medium List 1 Accent 6" w:uiPriority="65" w:semiHidden="0" w:unhideWhenUsed="0"/>
-    <w:lsdException w:name="Medium List 2 Accent 6" w:uiPriority="66" w:semiHidden="0" w:unhideWhenUsed="0"/>
-    <w:lsdException w:name="Medium Grid 1 Accent 6" w:uiPriority="67" w:semiHidden="0" w:unhideWhenUsed="0"/>
-    <w:lsdException w:name="Medium Grid 2 Accent 6" w:uiPriority="68" w:semiHidden="0" w:unhideWhenUsed="0"/>
-    <w:lsdException w:name="Medium Grid 3 Accent 6" w:uiPriority="69" w:semiHidden="0" w:unhideWhenUsed="0"/>
-    <w:lsdException w:name="Dark List Accent 6" w:uiPriority="70" w:semiHidden="0" w:unhideWhenUsed="0"/>
-    <w:lsdException w:name="Colorful Shading Accent 6" w:uiPriority="71" w:semiHidden="0" w:unhideWhenUsed="0"/>
-    <w:lsdException w:name="Colorful List Accent 6" w:uiPriority="72" w:semiHidden="0" w:unhideWhenUsed="0"/>
-    <w:lsdException w:name="Colorful Grid Accent 6" w:uiPriority="73" w:semiHidden="0" w:unhideWhenUsed="0"/>
-    <w:lsdException w:name="Subtle Emphasis" w:uiPriority="19" w:semiHidden="0" w:unhideWhenUsed="0" w:qFormat="1"/>
-    <w:lsdException w:name="Intense Emphasis" w:uiPriority="21" w:semiHidden="0" w:unhideWhenUsed="0" w:qFormat="1"/>
-    <w:lsdException w:name="Subtle Reference" w:uiPriority="31" w:semiHidden="0" w:unhideWhenUsed="0" w:qFormat="1"/>
-    <w:lsdException w:name="Intense Reference" w:uiPriority="32" w:semiHidden="0" w:unhideWhenUsed="0" w:qFormat="1"/>
-    <w:lsdException w:name="Book Title" w:uiPriority="33" w:semiHidden="0" w:unhideWhenUsed="0" w:qFormat="1"/>
-    <w:lsdException w:name="Bibliography" w:uiPriority="37"/>
-    <w:lsdException w:name="TOC Heading" w:uiPriority="39" w:qFormat="1"/>
+  <w:latentStyles w:defLockedState="0" w:defUIPriority="99" w:defSemiHidden="0" w:defUnhideWhenUsed="0" w:defQFormat="0" w:count="376">
+    <w:lsdException w:name="Normal" w:uiPriority="0" w:qFormat="1"/>
+    <w:lsdException w:name="heading 1" w:uiPriority="9" w:qFormat="1"/>
+    <w:lsdException w:name="heading 2" w:semiHidden="1" w:uiPriority="9" w:unhideWhenUsed="1" w:qFormat="1"/>
+    <w:lsdException w:name="heading 3" w:semiHidden="1" w:uiPriority="9" w:unhideWhenUsed="1" w:qFormat="1"/>
+    <w:lsdException w:name="heading 4" w:semiHidden="1" w:uiPriority="9" w:unhideWhenUsed="1" w:qFormat="1"/>
+    <w:lsdException w:name="heading 5" w:semiHidden="1" w:uiPriority="9" w:unhideWhenUsed="1" w:qFormat="1"/>
+    <w:lsdException w:name="heading 6" w:semiHidden="1" w:uiPriority="9" w:unhideWhenUsed="1" w:qFormat="1"/>
+    <w:lsdException w:name="heading 7" w:semiHidden="1" w:uiPriority="9" w:unhideWhenUsed="1" w:qFormat="1"/>
+    <w:lsdException w:name="heading 8" w:semiHidden="1" w:uiPriority="9" w:unhideWhenUsed="1" w:qFormat="1"/>
+    <w:lsdException w:name="heading 9" w:semiHidden="1" w:uiPriority="9" w:unhideWhenUsed="1" w:qFormat="1"/>
+    <w:lsdException w:name="index 1" w:semiHidden="1" w:unhideWhenUsed="1"/>
+    <w:lsdException w:name="index 2" w:semiHidden="1" w:unhideWhenUsed="1"/>
+    <w:lsdException w:name="index 3" w:semiHidden="1" w:unhideWhenUsed="1"/>
+    <w:lsdException w:name="index 4" w:semiHidden="1" w:unhideWhenUsed="1"/>
+    <w:lsdException w:name="index 5" w:semiHidden="1" w:unhideWhenUsed="1"/>
+    <w:lsdException w:name="index 6" w:semiHidden="1" w:unhideWhenUsed="1"/>
+    <w:lsdException w:name="index 7" w:semiHidden="1" w:unhideWhenUsed="1"/>
+    <w:lsdException w:name="index 8" w:semiHidden="1" w:unhideWhenUsed="1"/>
+    <w:lsdException w:name="index 9" w:semiHidden="1" w:unhideWhenUsed="1"/>
+    <w:lsdException w:name="toc 1" w:semiHidden="1" w:uiPriority="39" w:unhideWhenUsed="1"/>
+    <w:lsdException w:name="toc 2" w:semiHidden="1" w:uiPriority="39" w:unhideWhenUsed="1"/>
+    <w:lsdException w:name="toc 3" w:semiHidden="1" w:uiPriority="39" w:unhideWhenUsed="1"/>
+    <w:lsdException w:name="toc 4" w:semiHidden="1" w:uiPriority="39" w:unhideWhenUsed="1"/>
+    <w:lsdException w:name="toc 5" w:semiHidden="1" w:uiPriority="39" w:unhideWhenUsed="1"/>
+    <w:lsdException w:name="toc 6" w:semiHidden="1" w:uiPriority="39" w:unhideWhenUsed="1"/>
+    <w:lsdException w:name="toc 7" w:semiHidden="1" w:uiPriority="39" w:unhideWhenUsed="1"/>
+    <w:lsdException w:name="toc 8" w:semiHidden="1" w:uiPriority="39" w:unhideWhenUsed="1"/>
+    <w:lsdException w:name="toc 9" w:semiHidden="1" w:uiPriority="39" w:unhideWhenUsed="1"/>
+    <w:lsdException w:name="Normal Indent" w:semiHidden="1" w:unhideWhenUsed="1"/>
+    <w:lsdException w:name="footnote text" w:semiHidden="1" w:unhideWhenUsed="1"/>
+    <w:lsdException w:name="annotation text" w:semiHidden="1" w:unhideWhenUsed="1"/>
+    <w:lsdException w:name="header" w:semiHidden="1" w:unhideWhenUsed="1"/>
+    <w:lsdException w:name="footer" w:semiHidden="1" w:unhideWhenUsed="1"/>
+    <w:lsdException w:name="index heading" w:semiHidden="1" w:unhideWhenUsed="1"/>
+    <w:lsdException w:name="caption" w:semiHidden="1" w:uiPriority="35" w:unhideWhenUsed="1" w:qFormat="1"/>
+    <w:lsdException w:name="table of figures" w:semiHidden="1" w:unhideWhenUsed="1"/>
+    <w:lsdException w:name="envelope address" w:semiHidden="1" w:unhideWhenUsed="1"/>
+    <w:lsdException w:name="envelope return" w:semiHidden="1" w:unhideWhenUsed="1"/>
+    <w:lsdException w:name="footnote reference" w:semiHidden="1" w:unhideWhenUsed="1"/>
+    <w:lsdException w:name="annotation reference" w:semiHidden="1" w:unhideWhenUsed="1"/>
+    <w:lsdException w:name="line number" w:semiHidden="1" w:unhideWhenUsed="1"/>
+    <w:lsdException w:name="page number" w:semiHidden="1" w:unhideWhenUsed="1"/>
+    <w:lsdException w:name="endnote reference" w:semiHidden="1" w:unhideWhenUsed="1"/>
+    <w:lsdException w:name="endnote text" w:semiHidden="1" w:unhideWhenUsed="1"/>
+    <w:lsdException w:name="table of authorities" w:semiHidden="1" w:unhideWhenUsed="1"/>
+    <w:lsdException w:name="macro" w:semiHidden="1" w:unhideWhenUsed="1"/>
+    <w:lsdException w:name="toa heading" w:semiHidden="1" w:unhideWhenUsed="1"/>
+    <w:lsdException w:name="List" w:semiHidden="1" w:unhideWhenUsed="1"/>
+    <w:lsdException w:name="List Bullet" w:semiHidden="1" w:unhideWhenUsed="1"/>
+    <w:lsdException w:name="List Number" w:semiHidden="1" w:unhideWhenUsed="1"/>
+    <w:lsdException w:name="List 2" w:semiHidden="1" w:unhideWhenUsed="1"/>
+    <w:lsdException w:name="List 3" w:semiHidden="1" w:unhideWhenUsed="1"/>
+    <w:lsdException w:name="List 4" w:semiHidden="1" w:unhideWhenUsed="1"/>
+    <w:lsdException w:name="List 5" w:semiHidden="1" w:unhideWhenUsed="1"/>
+    <w:lsdException w:name="List Bullet 2" w:semiHidden="1" w:unhideWhenUsed="1"/>
+    <w:lsdException w:name="List Bullet 3" w:semiHidden="1" w:unhideWhenUsed="1"/>
+    <w:lsdException w:name="List Bullet 4" w:semiHidden="1" w:unhideWhenUsed="1"/>
+    <w:lsdException w:name="List Bullet 5" w:semiHidden="1" w:unhideWhenUsed="1"/>
+    <w:lsdException w:name="List Number 2" w:semiHidden="1" w:unhideWhenUsed="1"/>
+    <w:lsdException w:name="List Number 3" w:semiHidden="1" w:unhideWhenUsed="1"/>
+    <w:lsdException w:name="List Number 4" w:semiHidden="1" w:unhideWhenUsed="1"/>
+    <w:lsdException w:name="List Number 5" w:semiHidden="1" w:unhideWhenUsed="1"/>
+    <w:lsdException w:name="Title" w:uiPriority="10" w:qFormat="1"/>
+    <w:lsdException w:name="Closing" w:semiHidden="1" w:unhideWhenUsed="1"/>
+    <w:lsdException w:name="Signature" w:semiHidden="1" w:unhideWhenUsed="1"/>
+    <w:lsdException w:name="Default Paragraph Font" w:semiHidden="1" w:uiPriority="1" w:unhideWhenUsed="1"/>
+    <w:lsdException w:name="Body Text" w:semiHidden="1" w:unhideWhenUsed="1"/>
+    <w:lsdException w:name="Body Text Indent" w:semiHidden="1" w:unhideWhenUsed="1"/>
+    <w:lsdException w:name="List Continue" w:semiHidden="1" w:unhideWhenUsed="1"/>
+    <w:lsdException w:name="List Continue 2" w:semiHidden="1" w:unhideWhenUsed="1"/>
+    <w:lsdException w:name="List Continue 3" w:semiHidden="1" w:unhideWhenUsed="1"/>
+    <w:lsdException w:name="List Continue 4" w:semiHidden="1" w:unhideWhenUsed="1"/>
+    <w:lsdException w:name="List Continue 5" w:semiHidden="1" w:unhideWhenUsed="1"/>
+    <w:lsdException w:name="Message Header" w:semiHidden="1" w:unhideWhenUsed="1"/>
+    <w:lsdException w:name="Subtitle" w:uiPriority="11" w:qFormat="1"/>
+    <w:lsdException w:name="Salutation" w:semiHidden="1" w:unhideWhenUsed="1"/>
+    <w:lsdException w:name="Date" w:semiHidden="1" w:unhideWhenUsed="1"/>
+    <w:lsdException w:name="Body Text First Indent" w:semiHidden="1" w:unhideWhenUsed="1"/>
+    <w:lsdException w:name="Body Text First Indent 2" w:semiHidden="1" w:unhideWhenUsed="1"/>
+    <w:lsdException w:name="Note Heading" w:semiHidden="1" w:unhideWhenUsed="1"/>
+    <w:lsdException w:name="Body Text 2" w:semiHidden="1" w:unhideWhenUsed="1"/>
+    <w:lsdException w:name="Body Text 3" w:semiHidden="1" w:unhideWhenUsed="1"/>
+    <w:lsdException w:name="Body Text Indent 2" w:semiHidden="1" w:unhideWhenUsed="1"/>
+    <w:lsdException w:name="Body Text Indent 3" w:semiHidden="1" w:unhideWhenUsed="1"/>
+    <w:lsdException w:name="Block Text" w:semiHidden="1" w:unhideWhenUsed="1"/>
+    <w:lsdException w:name="Hyperlink" w:semiHidden="1" w:unhideWhenUsed="1"/>
+    <w:lsdException w:name="FollowedHyperlink" w:semiHidden="1" w:unhideWhenUsed="1"/>
+    <w:lsdException w:name="Strong" w:uiPriority="22" w:qFormat="1"/>
+    <w:lsdException w:name="Emphasis" w:uiPriority="20" w:qFormat="1"/>
+    <w:lsdException w:name="Document Map" w:semiHidden="1" w:unhideWhenUsed="1"/>
+    <w:lsdException w:name="Plain Text" w:semiHidden="1" w:unhideWhenUsed="1"/>
+    <w:lsdException w:name="E-mail Signature" w:semiHidden="1" w:unhideWhenUsed="1"/>
+    <w:lsdException w:name="HTML Top of Form" w:semiHidden="1" w:unhideWhenUsed="1"/>
+    <w:lsdException w:name="HTML Bottom of Form" w:semiHidden="1" w:unhideWhenUsed="1"/>
+    <w:lsdException w:name="Normal (Web)" w:semiHidden="1" w:unhideWhenUsed="1"/>
+    <w:lsdException w:name="HTML Acronym" w:semiHidden="1" w:unhideWhenUsed="1"/>
+    <w:lsdException w:name="HTML Address" w:semiHidden="1" w:unhideWhenUsed="1"/>
+    <w:lsdException w:name="HTML Cite" w:semiHidden="1" w:unhideWhenUsed="1"/>
+    <w:lsdException w:name="HTML Code" w:semiHidden="1" w:unhideWhenUsed="1"/>
+    <w:lsdException w:name="HTML Definition" w:semiHidden="1" w:unhideWhenUsed="1"/>
+    <w:lsdException w:name="HTML Keyboard" w:semiHidden="1" w:unhideWhenUsed="1"/>
+    <w:lsdException w:name="HTML Preformatted" w:semiHidden="1" w:unhideWhenUsed="1"/>
+    <w:lsdException w:name="HTML Sample" w:semiHidden="1" w:unhideWhenUsed="1"/>
+    <w:lsdException w:name="HTML Typewriter" w:semiHidden="1" w:unhideWhenUsed="1"/>
+    <w:lsdException w:name="HTML Variable" w:semiHidden="1" w:unhideWhenUsed="1"/>
+    <w:lsdException w:name="Normal Table" w:semiHidden="1" w:unhideWhenUsed="1"/>
+    <w:lsdException w:name="annotation subject" w:semiHidden="1" w:unhideWhenUsed="1"/>
+    <w:lsdException w:name="No List" w:semiHidden="1" w:unhideWhenUsed="1"/>
+    <w:lsdException w:name="Outline List 1" w:semiHidden="1" w:unhideWhenUsed="1"/>
+    <w:lsdException w:name="Outline List 2" w:semiHidden="1" w:unhideWhenUsed="1"/>
+    <w:lsdException w:name="Outline List 3" w:semiHidden="1" w:unhideWhenUsed="1"/>
+    <w:lsdException w:name="Table Simple 1" w:semiHidden="1" w:unhideWhenUsed="1"/>
+    <w:lsdException w:name="Table Simple 2" w:semiHidden="1" w:unhideWhenUsed="1"/>
+    <w:lsdException w:name="Table Simple 3" w:semiHidden="1" w:unhideWhenUsed="1"/>
+    <w:lsdException w:name="Table Classic 1" w:semiHidden="1" w:unhideWhenUsed="1"/>
+    <w:lsdException w:name="Table Classic 2" w:semiHidden="1" w:unhideWhenUsed="1"/>
+    <w:lsdException w:name="Table Classic 3" w:semiHidden="1" w:unhideWhenUsed="1"/>
+    <w:lsdException w:name="Table Classic 4" w:semiHidden="1" w:unhideWhenUsed="1"/>
+    <w:lsdException w:name="Table Colorful 1" w:semiHidden="1" w:unhideWhenUsed="1"/>
+    <w:lsdException w:name="Table Colorful 2" w:semiHidden="1" w:unhideWhenUsed="1"/>
+    <w:lsdException w:name="Table Colorful 3" w:semiHidden="1" w:unhideWhenUsed="1"/>
+    <w:lsdException w:name="Table Columns 1" w:semiHidden="1" w:unhideWhenUsed="1"/>
+    <w:lsdException w:name="Table Columns 2" w:semiHidden="1" w:unhideWhenUsed="1"/>
+    <w:lsdException w:name="Table Columns 3" w:semiHidden="1" w:unhideWhenUsed="1"/>
+    <w:lsdException w:name="Table Columns 4" w:semiHidden="1" w:unhideWhenUsed="1"/>
+    <w:lsdException w:name="Table Columns 5" w:semiHidden="1" w:unhideWhenUsed="1"/>
+    <w:lsdException w:name="Table Grid 1" w:semiHidden="1" w:unhideWhenUsed="1"/>
+    <w:lsdException w:name="Table Grid 2" w:semiHidden="1" w:unhideWhenUsed="1"/>
+    <w:lsdException w:name="Table Grid 3" w:semiHidden="1" w:unhideWhenUsed="1"/>
+    <w:lsdException w:name="Table Grid 4" w:semiHidden="1" w:unhideWhenUsed="1"/>
+    <w:lsdException w:name="Table Grid 5" w:semiHidden="1" w:unhideWhenUsed="1"/>
+    <w:lsdException w:name="Table Grid 6" w:semiHidden="1" w:unhideWhenUsed="1"/>
+    <w:lsdException w:name="Table Grid 7" w:semiHidden="1" w:unhideWhenUsed="1"/>
+    <w:lsdException w:name="Table Grid 8" w:semiHidden="1" w:unhideWhenUsed="1"/>
+    <w:lsdException w:name="Table List 1" w:semiHidden="1" w:unhideWhenUsed="1"/>
+    <w:lsdException w:name="Table List 2" w:semiHidden="1" w:unhideWhenUsed="1"/>
+    <w:lsdException w:name="Table List 3" w:semiHidden="1" w:unhideWhenUsed="1"/>
+    <w:lsdException w:name="Table List 4" w:semiHidden="1" w:unhideWhenUsed="1"/>
+    <w:lsdException w:name="Table List 5" w:semiHidden="1" w:unhideWhenUsed="1"/>
+    <w:lsdException w:name="Table List 6" w:semiHidden="1" w:unhideWhenUsed="1"/>
+    <w:lsdException w:name="Table List 7" w:semiHidden="1" w:unhideWhenUsed="1"/>
+    <w:lsdException w:name="Table List 8" w:semiHidden="1" w:unhideWhenUsed="1"/>
+    <w:lsdException w:name="Table 3D effects 1" w:semiHidden="1" w:unhideWhenUsed="1"/>
+    <w:lsdException w:name="Table 3D effects 2" w:semiHidden="1" w:unhideWhenUsed="1"/>
+    <w:lsdException w:name="Table 3D effects 3" w:semiHidden="1" w:unhideWhenUsed="1"/>
+    <w:lsdException w:name="Table Contemporary" w:semiHidden="1" w:unhideWhenUsed="1"/>
+    <w:lsdException w:name="Table Elegant" w:semiHidden="1" w:unhideWhenUsed="1"/>
+    <w:lsdException w:name="Table Professional" w:semiHidden="1" w:unhideWhenUsed="1"/>
+    <w:lsdException w:name="Table Subtle 1" w:semiHidden="1" w:unhideWhenUsed="1"/>
+    <w:lsdException w:name="Table Subtle 2" w:semiHidden="1" w:unhideWhenUsed="1"/>
+    <w:lsdException w:name="Table Web 1" w:semiHidden="1" w:unhideWhenUsed="1"/>
+    <w:lsdException w:name="Table Web 2" w:semiHidden="1" w:unhideWhenUsed="1"/>
+    <w:lsdException w:name="Table Web 3" w:semiHidden="1" w:unhideWhenUsed="1"/>
+    <w:lsdException w:name="Balloon Text" w:semiHidden="1" w:unhideWhenUsed="1"/>
+    <w:lsdException w:name="Table Grid" w:semiHidden="1" w:uiPriority="59" w:unhideWhenUsed="1"/>
+    <w:lsdException w:name="Table Theme" w:semiHidden="1" w:unhideWhenUsed="1"/>
+    <w:lsdException w:name="Placeholder Text" w:semiHidden="1"/>
+    <w:lsdException w:name="No Spacing" w:uiPriority="1" w:qFormat="1"/>
+    <w:lsdException w:name="Light Shading" w:uiPriority="60"/>
+    <w:lsdException w:name="Light List" w:uiPriority="61"/>
+    <w:lsdException w:name="Light Grid" w:uiPriority="62"/>
+    <w:lsdException w:name="Medium Shading 1" w:uiPriority="63"/>
+    <w:lsdException w:name="Medium Shading 2" w:uiPriority="64"/>
+    <w:lsdException w:name="Medium List 1" w:uiPriority="65"/>
+    <w:lsdException w:name="Medium List 2" w:uiPriority="66"/>
+    <w:lsdException w:name="Medium Grid 1" w:uiPriority="67"/>
+    <w:lsdException w:name="Medium Grid 2" w:uiPriority="68"/>
+    <w:lsdException w:name="Medium Grid 3" w:uiPriority="69"/>
+    <w:lsdException w:name="Dark List" w:uiPriority="70"/>
+    <w:lsdException w:name="Colorful Shading" w:uiPriority="71"/>
+    <w:lsdException w:name="Colorful List" w:uiPriority="72"/>
+    <w:lsdException w:name="Colorful Grid" w:uiPriority="73"/>
+    <w:lsdException w:name="Light Shading Accent 1" w:uiPriority="60"/>
+    <w:lsdException w:name="Light List Accent 1" w:uiPriority="61"/>
+    <w:lsdException w:name="Light Grid Accent 1" w:uiPriority="62"/>
+    <w:lsdException w:name="Medium Shading 1 Accent 1" w:uiPriority="63"/>
+    <w:lsdException w:name="Medium Shading 2 Accent 1" w:uiPriority="64"/>
+    <w:lsdException w:name="Medium List 1 Accent 1" w:uiPriority="65"/>
+    <w:lsdException w:name="Revision" w:semiHidden="1"/>
+    <w:lsdException w:name="List Paragraph" w:uiPriority="34" w:qFormat="1"/>
+    <w:lsdException w:name="Quote" w:uiPriority="29" w:qFormat="1"/>
+    <w:lsdException w:name="Intense Quote" w:uiPriority="30" w:qFormat="1"/>
+    <w:lsdException w:name="Medium List 2 Accent 1" w:uiPriority="66"/>
+    <w:lsdException w:name="Medium Grid 1 Accent 1" w:uiPriority="67"/>
+    <w:lsdException w:name="Medium Grid 2 Accent 1" w:uiPriority="68"/>
+    <w:lsdException w:name="Medium Grid 3 Accent 1" w:uiPriority="69"/>
+    <w:lsdException w:name="Dark List Accent 1" w:uiPriority="70"/>
+    <w:lsdException w:name="Colorful Shading Accent 1" w:uiPriority="71"/>
+    <w:lsdException w:name="Colorful List Accent 1" w:uiPriority="72"/>
+    <w:lsdException w:name="Colorful Grid Accent 1" w:uiPriority="73"/>
+    <w:lsdException w:name="Light Shading Accent 2" w:uiPriority="60"/>
+    <w:lsdException w:name="Light List Accent 2" w:uiPriority="61"/>
+    <w:lsdException w:name="Light Grid Accent 2" w:uiPriority="62"/>
+    <w:lsdException w:name="Medium Shading 1 Accent 2" w:uiPriority="63"/>
+    <w:lsdException w:name="Medium Shading 2 Accent 2" w:uiPriority="64"/>
+    <w:lsdException w:name="Medium List 1 Accent 2" w:uiPriority="65"/>
+    <w:lsdException w:name="Medium List 2 Accent 2" w:uiPriority="66"/>
+    <w:lsdException w:name="Medium Grid 1 Accent 2" w:uiPriority="67"/>
+    <w:lsdException w:name="Medium Grid 2 Accent 2" w:uiPriority="68"/>
+    <w:lsdException w:name="Medium Grid 3 Accent 2" w:uiPriority="69"/>
+    <w:lsdException w:name="Dark List Accent 2" w:uiPriority="70"/>
+    <w:lsdException w:name="Colorful Shading Accent 2" w:uiPriority="71"/>
+    <w:lsdException w:name="Colorful List Accent 2" w:uiPriority="72"/>
+    <w:lsdException w:name="Colorful Grid Accent 2" w:uiPriority="73"/>
+    <w:lsdException w:name="Light Shading Accent 3" w:uiPriority="60"/>
+    <w:lsdException w:name="Light List Accent 3" w:uiPriority="61"/>
+    <w:lsdException w:name="Light Grid Accent 3" w:uiPriority="62"/>
+    <w:lsdException w:name="Medium Shading 1 Accent 3" w:uiPriority="63"/>
+    <w:lsdException w:name="Medium Shading 2 Accent 3" w:uiPriority="64"/>
+    <w:lsdException w:name="Medium List 1 Accent 3" w:uiPriority="65"/>
+    <w:lsdException w:name="Medium List 2 Accent 3" w:uiPriority="66"/>
+    <w:lsdException w:name="Medium Grid 1 Accent 3" w:uiPriority="67"/>
+    <w:lsdException w:name="Medium Grid 2 Accent 3" w:uiPriority="68"/>
+    <w:lsdException w:name="Medium Grid 3 Accent 3" w:uiPriority="69"/>
+    <w:lsdException w:name="Dark List Accent 3" w:uiPriority="70"/>
+    <w:lsdException w:name="Colorful Shading Accent 3" w:uiPriority="71"/>
+    <w:lsdException w:name="Colorful List Accent 3" w:uiPriority="72"/>
+    <w:lsdException w:name="Colorful Grid Accent 3" w:uiPriority="73"/>
+    <w:lsdException w:name="Light Shading Accent 4" w:uiPriority="60"/>
+    <w:lsdException w:name="Light List Accent 4" w:uiPriority="61"/>
+    <w:lsdException w:name="Light Grid Accent 4" w:uiPriority="62"/>
+    <w:lsdException w:name="Medium Shading 1 Accent 4" w:uiPriority="63"/>
+    <w:lsdException w:name="Medium Shading 2 Accent 4" w:uiPriority="64"/>
+    <w:lsdException w:name="Medium List 1 Accent 4" w:uiPriority="65"/>
+    <w:lsdException w:name="Medium List 2 Accent 4" w:uiPriority="66"/>
+    <w:lsdException w:name="Medium Grid 1 Accent 4" w:uiPriority="67"/>
+    <w:lsdException w:name="Medium Grid 2 Accent 4" w:uiPriority="68"/>
+    <w:lsdException w:name="Medium Grid 3 Accent 4" w:uiPriority="69"/>
+    <w:lsdException w:name="Dark List Accent 4" w:uiPriority="70"/>
+    <w:lsdException w:name="Colorful Shading Accent 4" w:uiPriority="71"/>
+    <w:lsdException w:name="Colorful List Accent 4" w:uiPriority="72"/>
+    <w:lsdException w:name="Colorful Grid Accent 4" w:uiPriority="73"/>
+    <w:lsdException w:name="Light Shading Accent 5" w:uiPriority="60"/>
+    <w:lsdException w:name="Light List Accent 5" w:uiPriority="61"/>
+    <w:lsdException w:name="Light Grid Accent 5" w:uiPriority="62"/>
+    <w:lsdException w:name="Medium Shading 1 Accent 5" w:uiPriority="63"/>
+    <w:lsdException w:name="Medium Shading 2 Accent 5" w:uiPriority="64"/>
+    <w:lsdException w:name="Medium List 1 Accent 5" w:uiPriority="65"/>
+    <w:lsdException w:name="Medium List 2 Accent 5" w:uiPriority="66"/>
+    <w:lsdException w:name="Medium Grid 1 Accent 5" w:uiPriority="67"/>
+    <w:lsdException w:name="Medium Grid 2 Accent 5" w:uiPriority="68"/>
+    <w:lsdException w:name="Medium Grid 3 Accent 5" w:uiPriority="69"/>
+    <w:lsdException w:name="Dark List Accent 5" w:uiPriority="70"/>
+    <w:lsdException w:name="Colorful Shading Accent 5" w:uiPriority="71"/>
+    <w:lsdException w:name="Colorful List Accent 5" w:uiPriority="72"/>
+    <w:lsdException w:name="Colorful Grid Accent 5" w:uiPriority="73"/>
+    <w:lsdException w:name="Light Shading Accent 6" w:uiPriority="60"/>
+    <w:lsdException w:name="Light List Accent 6" w:uiPriority="61"/>
+    <w:lsdException w:name="Light Grid Accent 6" w:uiPriority="62"/>
+    <w:lsdException w:name="Medium Shading 1 Accent 6" w:uiPriority="63"/>
+    <w:lsdException w:name="Medium Shading 2 Accent 6" w:uiPriority="64"/>
+    <w:lsdException w:name="Medium List 1 Accent 6" w:uiPriority="65"/>
+    <w:lsdException w:name="Medium List 2 Accent 6" w:uiPriority="66"/>
+    <w:lsdException w:name="Medium Grid 1 Accent 6" w:uiPriority="67"/>
+    <w:lsdException w:name="Medium Grid 2 Accent 6" w:uiPriority="68"/>
+    <w:lsdException w:name="Medium Grid 3 Accent 6" w:uiPriority="69"/>
+    <w:lsdException w:name="Dark List Accent 6" w:uiPriority="70"/>
+    <w:lsdException w:name="Colorful Shading Accent 6" w:uiPriority="71"/>
+    <w:lsdException w:name="Colorful List Accent 6" w:uiPriority="72"/>
+    <w:lsdException w:name="Colorful Grid Accent 6" w:uiPriority="73"/>
+    <w:lsdException w:name="Subtle Emphasis" w:uiPriority="19" w:qFormat="1"/>
+    <w:lsdException w:name="Intense Emphasis" w:uiPriority="21" w:qFormat="1"/>
+    <w:lsdException w:name="Subtle Reference" w:uiPriority="31" w:qFormat="1"/>
+    <w:lsdException w:name="Intense Reference" w:uiPriority="32" w:qFormat="1"/>
+    <w:lsdException w:name="Book Title" w:uiPriority="33" w:qFormat="1"/>
+    <w:lsdException w:name="Bibliography" w:semiHidden="1" w:uiPriority="37" w:unhideWhenUsed="1"/>
+    <w:lsdException w:name="TOC Heading" w:semiHidden="1" w:uiPriority="39" w:unhideWhenUsed="1" w:qFormat="1"/>
+    <w:lsdException w:name="Plain Table 1" w:uiPriority="41"/>
+    <w:lsdException w:name="Plain Table 2" w:uiPriority="42"/>
+    <w:lsdException w:name="Plain Table 3" w:uiPriority="43"/>
+    <w:lsdException w:name="Plain Table 4" w:uiPriority="44"/>
+    <w:lsdException w:name="Plain Table 5" w:uiPriority="45"/>
+    <w:lsdException w:name="Grid Table Light" w:uiPriority="40"/>
+    <w:lsdException w:name="Grid Table 1 Light" w:uiPriority="46"/>
+    <w:lsdException w:name="Grid Table 2" w:uiPriority="47"/>
+    <w:lsdException w:name="Grid Table 3" w:uiPriority="48"/>
+    <w:lsdException w:name="Grid Table 4" w:uiPriority="49"/>
+    <w:lsdException w:name="Grid Table 5 Dark" w:uiPriority="50"/>
+    <w:lsdException w:name="Grid Table 6 Colorful" w:uiPriority="51"/>
+    <w:lsdException w:name="Grid Table 7 Colorful" w:uiPriority="52"/>
+    <w:lsdException w:name="Grid Table 1 Light Accent 1" w:uiPriority="46"/>
+    <w:lsdException w:name="Grid Table 2 Accent 1" w:uiPriority="47"/>
+    <w:lsdException w:name="Grid Table 3 Accent 1" w:uiPriority="48"/>
+    <w:lsdException w:name="Grid Table 4 Accent 1" w:uiPriority="49"/>
+    <w:lsdException w:name="Grid Table 5 Dark Accent 1" w:uiPriority="50"/>
+    <w:lsdException w:name="Grid Table 6 Colorful Accent 1" w:uiPriority="51"/>
+    <w:lsdException w:name="Grid Table 7 Colorful Accent 1" w:uiPriority="52"/>
+    <w:lsdException w:name="Grid Table 1 Light Accent 2" w:uiPriority="46"/>
+    <w:lsdException w:name="Grid Table 2 Accent 2" w:uiPriority="47"/>
+    <w:lsdException w:name="Grid Table 3 Accent 2" w:uiPriority="48"/>
+    <w:lsdException w:name="Grid Table 4 Accent 2" w:uiPriority="49"/>
+    <w:lsdException w:name="Grid Table 5 Dark Accent 2" w:uiPriority="50"/>
+    <w:lsdException w:name="Grid Table 6 Colorful Accent 2" w:uiPriority="51"/>
+    <w:lsdException w:name="Grid Table 7 Colorful Accent 2" w:uiPriority="52"/>
+    <w:lsdException w:name="Grid Table 1 Light Accent 3" w:uiPriority="46"/>
+    <w:lsdException w:name="Grid Table 2 Accent 3" w:uiPriority="47"/>
+    <w:lsdException w:name="Grid Table 3 Accent 3" w:uiPriority="48"/>
+    <w:lsdException w:name="Grid Table 4 Accent 3" w:uiPriority="49"/>
+    <w:lsdException w:name="Grid Table 5 Dark Accent 3" w:uiPriority="50"/>
+    <w:lsdException w:name="Grid Table 6 Colorful Accent 3" w:uiPriority="51"/>
+    <w:lsdException w:name="Grid Table 7 Colorful Accent 3" w:uiPriority="52"/>
+    <w:lsdException w:name="Grid Table 1 Light Accent 4" w:uiPriority="46"/>
+    <w:lsdException w:name="Grid Table 2 Accent 4" w:uiPriority="47"/>
+    <w:lsdException w:name="Grid Table 3 Accent 4" w:uiPriority="48"/>
+    <w:lsdException w:name="Grid Table 4 Accent 4" w:uiPriority="49"/>
+    <w:lsdException w:name="Grid Table 5 Dark Accent 4" w:uiPriority="50"/>
+    <w:lsdException w:name="Grid Table 6 Colorful Accent 4" w:uiPriority="51"/>
+    <w:lsdException w:name="Grid Table 7 Colorful Accent 4" w:uiPriority="52"/>
+    <w:lsdException w:name="Grid Table 1 Light Accent 5" w:uiPriority="46"/>
+    <w:lsdException w:name="Grid Table 2 Accent 5" w:uiPriority="47"/>
+    <w:lsdException w:name="Grid Table 3 Accent 5" w:uiPriority="48"/>
+    <w:lsdException w:name="Grid Table 4 Accent 5" w:uiPriority="49"/>
+    <w:lsdException w:name="Grid Table 5 Dark Accent 5" w:uiPriority="50"/>
+    <w:lsdException w:name="Grid Table 6 Colorful Accent 5" w:uiPriority="51"/>
+    <w:lsdException w:name="Grid Table 7 Colorful Accent 5" w:uiPriority="52"/>
+    <w:lsdException w:name="Grid Table 1 Light Accent 6" w:uiPriority="46"/>
+    <w:lsdException w:name="Grid Table 2 Accent 6" w:uiPriority="47"/>
+    <w:lsdException w:name="Grid Table 3 Accent 6" w:uiPriority="48"/>
+    <w:lsdException w:name="Grid Table 4 Accent 6" w:uiPriority="49"/>
+    <w:lsdException w:name="Grid Table 5 Dark Accent 6" w:uiPriority="50"/>
+    <w:lsdException w:name="Grid Table 6 Colorful Accent 6" w:uiPriority="51"/>
+    <w:lsdException w:name="Grid Table 7 Colorful Accent 6" w:uiPriority="52"/>
+    <w:lsdException w:name="List Table 1 Light" w:uiPriority="46"/>
+    <w:lsdException w:name="List Table 2" w:uiPriority="47"/>
+    <w:lsdException w:name="List Table 3" w:uiPriority="48"/>
+    <w:lsdException w:name="List Table 4" w:uiPriority="49"/>
+    <w:lsdException w:name="List Table 5 Dark" w:uiPriority="50"/>
+    <w:lsdException w:name="List Table 6 Colorful" w:uiPriority="51"/>
+    <w:lsdException w:name="List Table 7 Colorful" w:uiPriority="52"/>
+    <w:lsdException w:name="List Table 1 Light Accent 1" w:uiPriority="46"/>
+    <w:lsdException w:name="List Table 2 Accent 1" w:uiPriority="47"/>
+    <w:lsdException w:name="List Table 3 Accent 1" w:uiPriority="48"/>
+    <w:lsdException w:name="List Table 4 Accent 1" w:uiPriority="49"/>
+    <w:lsdException w:name="List Table 5 Dark Accent 1" w:uiPriority="50"/>
+    <w:lsdException w:name="List Table 6 Colorful Accent 1" w:uiPriority="51"/>
+    <w:lsdException w:name="List Table 7 Colorful Accent 1" w:uiPriority="52"/>
+    <w:lsdException w:name="List Table 1 Light Accent 2" w:uiPriority="46"/>
+    <w:lsdException w:name="List Table 2 Accent 2" w:uiPriority="47"/>
+    <w:lsdException w:name="List Table 3 Accent 2" w:uiPriority="48"/>
+    <w:lsdException w:name="List Table 4 Accent 2" w:uiPriority="49"/>
+    <w:lsdException w:name="List Table 5 Dark Accent 2" w:uiPriority="50"/>
+    <w:lsdException w:name="List Table 6 Colorful Accent 2" w:uiPriority="51"/>
+    <w:lsdException w:name="List Table 7 Colorful Accent 2" w:uiPriority="52"/>
+    <w:lsdException w:name="List Table 1 Light Accent 3" w:uiPriority="46"/>
+    <w:lsdException w:name="List Table 2 Accent 3" w:uiPriority="47"/>
+    <w:lsdException w:name="List Table 3 Accent 3" w:uiPriority="48"/>
+    <w:lsdException w:name="List Table 4 Accent 3" w:uiPriority="49"/>
+    <w:lsdException w:name="List Table 5 Dark Accent 3" w:uiPriority="50"/>
+    <w:lsdException w:name="List Table 6 Colorful Accent 3" w:uiPriority="51"/>
+    <w:lsdException w:name="List Table 7 Colorful Accent 3" w:uiPriority="52"/>
+    <w:lsdException w:name="List Table 1 Light Accent 4" w:uiPriority="46"/>
+    <w:lsdException w:name="List Table 2 Accent 4" w:uiPriority="47"/>
+    <w:lsdException w:name="List Table 3 Accent 4" w:uiPriority="48"/>
+    <w:lsdException w:name="List Table 4 Accent 4" w:uiPriority="49"/>
+    <w:lsdException w:name="List Table 5 Dark Accent 4" w:uiPriority="50"/>
+    <w:lsdException w:name="List Table 6 Colorful Accent 4" w:uiPriority="51"/>
+    <w:lsdException w:name="List Table 7 Colorful Accent 4" w:uiPriority="52"/>
+    <w:lsdException w:name="List Table 1 Light Accent 5" w:uiPriority="46"/>
+    <w:lsdException w:name="List Table 2 Accent 5" w:uiPriority="47"/>
+    <w:lsdException w:name="List Table 3 Accent 5" w:uiPriority="48"/>
+    <w:lsdException w:name="List Table 4 Accent 5" w:uiPriority="49"/>
+    <w:lsdException w:name="List Table 5 Dark Accent 5" w:uiPriority="50"/>
+    <w:lsdException w:name="List Table 6 Colorful Accent 5" w:uiPriority="51"/>
+    <w:lsdException w:name="List Table 7 Colorful Accent 5" w:uiPriority="52"/>
+    <w:lsdException w:name="List Table 1 Light Accent 6" w:uiPriority="46"/>
+    <w:lsdException w:name="List Table 2 Accent 6" w:uiPriority="47"/>
+    <w:lsdException w:name="List Table 3 Accent 6" w:uiPriority="48"/>
+    <w:lsdException w:name="List Table 4 Accent 6" w:uiPriority="49"/>
+    <w:lsdException w:name="List Table 5 Dark Accent 6" w:uiPriority="50"/>
+    <w:lsdException w:name="List Table 6 Colorful Accent 6" w:uiPriority="51"/>
+    <w:lsdException w:name="List Table 7 Colorful Accent 6" w:uiPriority="52"/>
+    <w:lsdException w:name="Mention" w:semiHidden="1" w:unhideWhenUsed="1"/>
+    <w:lsdException w:name="Smart Hyperlink" w:semiHidden="1" w:unhideWhenUsed="1"/>
+    <w:lsdException w:name="Hashtag" w:semiHidden="1" w:unhideWhenUsed="1"/>
+    <w:lsdException w:name="Unresolved Mention" w:semiHidden="1" w:unhideWhenUsed="1"/>
+    <w:lsdException w:name="Smart Link" w:semiHidden="1" w:unhideWhenUsed="1"/>
   </w:latentStyles>
-  <w:style w:type="paragraph" w:styleId="Normal" w:default="1">
+  <w:style w:type="paragraph" w:default="1" w:styleId="Normal">
     <w:name w:val="Normal"/>
     <w:qFormat/>
-    <w:rsid w:val="001a090d"/>
+    <w:rsid w:val="001A090D"/>
     <w:pPr>
-      <w:widowControl/>
-      <w:bidi w:val="0"/>
-      <w:spacing w:lineRule="auto" w:line="254" w:before="0" w:after="160"/>
-      <w:jc w:val="left"/>
+      <w:spacing w:after="160" w:line="254" w:lineRule="auto"/>
     </w:pPr>
-    <w:rPr>
-      <w:rFonts w:ascii="Calibri" w:hAnsi="Calibri" w:eastAsia="Calibri" w:cs="" w:asciiTheme="minorHAnsi" w:cstheme="minorBidi" w:eastAsiaTheme="minorHAnsi" w:hAnsiTheme="minorHAnsi"/>
-      <w:color w:val="auto"/>
-      <w:kern w:val="0"/>
-      <w:sz w:val="22"/>
-      <w:szCs w:val="22"/>
-      <w:lang w:val="ru-RU" w:eastAsia="en-US" w:bidi="ar-SA"/>
-    </w:rPr>
   </w:style>
-  <w:style w:type="character" w:styleId="DefaultParagraphFont" w:default="1">
+  <w:style w:type="character" w:default="1" w:styleId="DefaultParagraphFont">
     <w:name w:val="Default Paragraph Font"/>
     <w:uiPriority w:val="1"/>
     <w:semiHidden/>
     <w:unhideWhenUsed/>
-    <w:qFormat/>
-    <w:rPr/>
   </w:style>
-  <w:style w:type="character" w:styleId="Style14" w:customStyle="1">
-    <w:name w:val="Текст выноски Знак"/>
-    <w:basedOn w:val="DefaultParagraphFont"/>
-    <w:link w:val="a6"/>
-    <w:uiPriority w:val="99"/>
-    <w:semiHidden/>
-    <w:qFormat/>
-    <w:rsid w:val="00a86754"/>
-    <w:rPr>
-      <w:rFonts w:ascii="Tahoma" w:hAnsi="Tahoma" w:cs="Tahoma"/>
-      <w:sz w:val="16"/>
-      <w:szCs w:val="16"/>
-    </w:rPr>
-  </w:style>
-  <w:style w:type="character" w:styleId="ListLabel1">
-    <w:name w:val="ListLabel 1"/>
-    <w:qFormat/>
-    <w:rPr>
-      <w:rFonts w:cs="Courier New"/>
-    </w:rPr>
-  </w:style>
-  <w:style w:type="character" w:styleId="ListLabel2">
-    <w:name w:val="ListLabel 2"/>
-    <w:qFormat/>
-    <w:rPr>
-      <w:rFonts w:cs="Courier New"/>
-    </w:rPr>
-  </w:style>
-  <w:style w:type="character" w:styleId="ListLabel3">
-    <w:name w:val="ListLabel 3"/>
-    <w:qFormat/>
-    <w:rPr>
-      <w:rFonts w:cs="Courier New"/>
-    </w:rPr>
-  </w:style>
-  <w:style w:type="character" w:styleId="ListLabel4">
-    <w:name w:val="ListLabel 4"/>
-    <w:qFormat/>
-    <w:rPr>
-      <w:rFonts w:ascii="Times New Roman" w:hAnsi="Times New Roman"/>
-      <w:b/>
-      <w:sz w:val="28"/>
-    </w:rPr>
-  </w:style>
-  <w:style w:type="character" w:styleId="ListLabel5">
-    <w:name w:val="ListLabel 5"/>
-    <w:qFormat/>
-    <w:rPr>
-      <w:rFonts w:cs="Times New Roman"/>
-      <w:sz w:val="20"/>
-    </w:rPr>
-  </w:style>
-  <w:style w:type="character" w:styleId="ListLabel6">
-    <w:name w:val="ListLabel 6"/>
-    <w:qFormat/>
-    <w:rPr>
-      <w:sz w:val="20"/>
-    </w:rPr>
-  </w:style>
-  <w:style w:type="character" w:styleId="ListLabel7">
-    <w:name w:val="ListLabel 7"/>
-    <w:qFormat/>
-    <w:rPr>
-      <w:sz w:val="20"/>
-    </w:rPr>
-  </w:style>
-  <w:style w:type="character" w:styleId="ListLabel8">
-    <w:name w:val="ListLabel 8"/>
-    <w:qFormat/>
-    <w:rPr>
-      <w:sz w:val="20"/>
-    </w:rPr>
-  </w:style>
-  <w:style w:type="character" w:styleId="ListLabel9">
-    <w:name w:val="ListLabel 9"/>
-    <w:qFormat/>
-    <w:rPr>
-      <w:sz w:val="20"/>
-    </w:rPr>
-  </w:style>
-  <w:style w:type="character" w:styleId="ListLabel10">
-    <w:name w:val="ListLabel 10"/>
-    <w:qFormat/>
-    <w:rPr>
-      <w:sz w:val="20"/>
-    </w:rPr>
-  </w:style>
-  <w:style w:type="character" w:styleId="ListLabel11">
-    <w:name w:val="ListLabel 11"/>
-    <w:qFormat/>
-    <w:rPr>
-      <w:sz w:val="20"/>
-    </w:rPr>
-  </w:style>
-  <w:style w:type="character" w:styleId="ListLabel12">
-    <w:name w:val="ListLabel 12"/>
-    <w:qFormat/>
-    <w:rPr>
-      <w:sz w:val="20"/>
-    </w:rPr>
-  </w:style>
-  <w:style w:type="paragraph" w:styleId="Heading">
-    <w:name w:val="Heading"/>
-    <w:basedOn w:val="Normal"/>
-    <w:next w:val="TextBody"/>
-    <w:qFormat/>
-    <w:pPr>
-      <w:keepNext w:val="true"/>
-      <w:spacing w:before="240" w:after="120"/>
-    </w:pPr>
-    <w:rPr>
-      <w:rFonts w:ascii="Liberation Sans" w:hAnsi="Liberation Sans" w:eastAsia="Microsoft YaHei" w:cs="Arial"/>
-      <w:sz w:val="28"/>
-      <w:szCs w:val="28"/>
-    </w:rPr>
-  </w:style>
-  <w:style w:type="paragraph" w:styleId="TextBody">
-    <w:name w:val="Body Text"/>
-    <w:basedOn w:val="Normal"/>
-    <w:pPr>
-      <w:spacing w:lineRule="auto" w:line="288" w:before="0" w:after="140"/>
-    </w:pPr>
-    <w:rPr/>
-  </w:style>
-  <w:style w:type="paragraph" w:styleId="List">
-    <w:name w:val="List"/>
-    <w:basedOn w:val="TextBody"/>
-    <w:pPr/>
-    <w:rPr>
-      <w:rFonts w:cs="Arial"/>
-    </w:rPr>
-  </w:style>
-  <w:style w:type="paragraph" w:styleId="Caption">
-    <w:name w:val="Caption"/>
-    <w:basedOn w:val="Normal"/>
-    <w:qFormat/>
-    <w:pPr>
-      <w:suppressLineNumbers/>
-      <w:spacing w:before="120" w:after="120"/>
-    </w:pPr>
-    <w:rPr>
-      <w:rFonts w:cs="Arial"/>
-      <w:i/>
-      <w:iCs/>
-      <w:sz w:val="24"/>
-      <w:szCs w:val="24"/>
-    </w:rPr>
-  </w:style>
-  <w:style w:type="paragraph" w:styleId="Index">
-    <w:name w:val="Index"/>
-    <w:basedOn w:val="Normal"/>
-    <w:qFormat/>
-    <w:pPr>
-      <w:suppressLineNumbers/>
-    </w:pPr>
-    <w:rPr>
-      <w:rFonts w:cs="Arial"/>
-    </w:rPr>
-  </w:style>
-  <w:style w:type="paragraph" w:styleId="Caption1">
-    <w:name w:val="caption"/>
-    <w:basedOn w:val="Normal"/>
-    <w:uiPriority w:val="35"/>
-    <w:semiHidden/>
-    <w:unhideWhenUsed/>
-    <w:qFormat/>
-    <w:rsid w:val="001a090d"/>
-    <w:pPr>
-      <w:spacing w:lineRule="auto" w:line="240" w:before="0" w:after="200"/>
-    </w:pPr>
-    <w:rPr>
-      <w:b/>
-      <w:bCs/>
-      <w:color w:val="4F81BD" w:themeColor="accent1"/>
-      <w:sz w:val="18"/>
-      <w:szCs w:val="18"/>
-    </w:rPr>
-  </w:style>
-  <w:style w:type="paragraph" w:styleId="ListParagraph">
-    <w:name w:val="List Paragraph"/>
-    <w:basedOn w:val="Normal"/>
-    <w:uiPriority w:val="34"/>
-    <w:qFormat/>
-    <w:rsid w:val="001a090d"/>
-    <w:pPr>
-      <w:spacing w:lineRule="auto" w:line="276" w:before="0" w:after="200"/>
-      <w:ind w:left="720" w:hanging="0"/>
-      <w:contextualSpacing/>
-    </w:pPr>
-    <w:rPr/>
-  </w:style>
-  <w:style w:type="paragraph" w:styleId="BalloonText">
-    <w:name w:val="Balloon Text"/>
-    <w:basedOn w:val="Normal"/>
-    <w:link w:val="a7"/>
-    <w:uiPriority w:val="99"/>
-    <w:semiHidden/>
-    <w:unhideWhenUsed/>
-    <w:qFormat/>
-    <w:rsid w:val="00a86754"/>
-    <w:pPr>
-      <w:spacing w:lineRule="auto" w:line="240" w:before="0" w:after="0"/>
-    </w:pPr>
-    <w:rPr>
-      <w:rFonts w:ascii="Tahoma" w:hAnsi="Tahoma" w:cs="Tahoma"/>
-      <w:sz w:val="16"/>
-      <w:szCs w:val="16"/>
-    </w:rPr>
-  </w:style>
-  <w:style w:type="paragraph" w:styleId="FrameContents">
-    <w:name w:val="Frame Contents"/>
-    <w:basedOn w:val="Normal"/>
-    <w:qFormat/>
-    <w:pPr/>
-    <w:rPr/>
-  </w:style>
-  <w:style w:type="numbering" w:styleId="NoList" w:default="1">
-    <w:name w:val="No List"/>
-    <w:uiPriority w:val="99"/>
-    <w:semiHidden/>
-    <w:unhideWhenUsed/>
-    <w:qFormat/>
-  </w:style>
-  <w:style w:type="table" w:default="1" w:styleId="a1">
+  <w:style w:type="table" w:default="1" w:styleId="TableNormal">
     <w:name w:val="Normal Table"/>
     <w:uiPriority w:val="99"/>
     <w:semiHidden/>
@@ -3988,23 +4335,219 @@
       </w:tblCellMar>
     </w:tblPr>
   </w:style>
-  <w:style w:type="table" w:styleId="a5">
-    <w:name w:val="Table Grid"/>
-    <w:basedOn w:val="a1"/>
-    <w:uiPriority w:val="59"/>
-    <w:rsid w:val="001a090d"/>
+  <w:style w:type="numbering" w:default="1" w:styleId="NoList">
+    <w:name w:val="No List"/>
+    <w:uiPriority w:val="99"/>
+    <w:semiHidden/>
+    <w:unhideWhenUsed/>
+  </w:style>
+  <w:style w:type="character" w:customStyle="1" w:styleId="a">
+    <w:name w:val="Текст выноски Знак"/>
+    <w:basedOn w:val="DefaultParagraphFont"/>
+    <w:uiPriority w:val="99"/>
+    <w:semiHidden/>
+    <w:qFormat/>
+    <w:rsid w:val="00A86754"/>
+    <w:rPr>
+      <w:rFonts w:ascii="Tahoma" w:hAnsi="Tahoma" w:cs="Tahoma"/>
+      <w:sz w:val="16"/>
+      <w:szCs w:val="16"/>
+    </w:rPr>
+  </w:style>
+  <w:style w:type="character" w:customStyle="1" w:styleId="ListLabel1">
+    <w:name w:val="ListLabel 1"/>
+    <w:qFormat/>
+    <w:rPr>
+      <w:rFonts w:cs="Courier New"/>
+    </w:rPr>
+  </w:style>
+  <w:style w:type="character" w:customStyle="1" w:styleId="ListLabel2">
+    <w:name w:val="ListLabel 2"/>
+    <w:qFormat/>
+    <w:rPr>
+      <w:rFonts w:cs="Courier New"/>
+    </w:rPr>
+  </w:style>
+  <w:style w:type="character" w:customStyle="1" w:styleId="ListLabel3">
+    <w:name w:val="ListLabel 3"/>
+    <w:qFormat/>
+    <w:rPr>
+      <w:rFonts w:cs="Courier New"/>
+    </w:rPr>
+  </w:style>
+  <w:style w:type="character" w:customStyle="1" w:styleId="ListLabel4">
+    <w:name w:val="ListLabel 4"/>
+    <w:qFormat/>
+    <w:rPr>
+      <w:rFonts w:ascii="Times New Roman" w:hAnsi="Times New Roman"/>
+      <w:b/>
+      <w:sz w:val="28"/>
+    </w:rPr>
+  </w:style>
+  <w:style w:type="character" w:customStyle="1" w:styleId="ListLabel5">
+    <w:name w:val="ListLabel 5"/>
+    <w:qFormat/>
+    <w:rPr>
+      <w:rFonts w:cs="Times New Roman"/>
+      <w:sz w:val="20"/>
+    </w:rPr>
+  </w:style>
+  <w:style w:type="character" w:customStyle="1" w:styleId="ListLabel6">
+    <w:name w:val="ListLabel 6"/>
+    <w:qFormat/>
+    <w:rPr>
+      <w:sz w:val="20"/>
+    </w:rPr>
+  </w:style>
+  <w:style w:type="character" w:customStyle="1" w:styleId="ListLabel7">
+    <w:name w:val="ListLabel 7"/>
+    <w:qFormat/>
+    <w:rPr>
+      <w:sz w:val="20"/>
+    </w:rPr>
+  </w:style>
+  <w:style w:type="character" w:customStyle="1" w:styleId="ListLabel8">
+    <w:name w:val="ListLabel 8"/>
+    <w:qFormat/>
+    <w:rPr>
+      <w:sz w:val="20"/>
+    </w:rPr>
+  </w:style>
+  <w:style w:type="character" w:customStyle="1" w:styleId="ListLabel9">
+    <w:name w:val="ListLabel 9"/>
+    <w:qFormat/>
+    <w:rPr>
+      <w:sz w:val="20"/>
+    </w:rPr>
+  </w:style>
+  <w:style w:type="character" w:customStyle="1" w:styleId="ListLabel10">
+    <w:name w:val="ListLabel 10"/>
+    <w:qFormat/>
+    <w:rPr>
+      <w:sz w:val="20"/>
+    </w:rPr>
+  </w:style>
+  <w:style w:type="character" w:customStyle="1" w:styleId="ListLabel11">
+    <w:name w:val="ListLabel 11"/>
+    <w:qFormat/>
+    <w:rPr>
+      <w:sz w:val="20"/>
+    </w:rPr>
+  </w:style>
+  <w:style w:type="character" w:customStyle="1" w:styleId="ListLabel12">
+    <w:name w:val="ListLabel 12"/>
+    <w:qFormat/>
+    <w:rPr>
+      <w:sz w:val="20"/>
+    </w:rPr>
+  </w:style>
+  <w:style w:type="paragraph" w:customStyle="1" w:styleId="Heading">
+    <w:name w:val="Heading"/>
+    <w:basedOn w:val="Normal"/>
+    <w:next w:val="BodyText"/>
+    <w:qFormat/>
+    <w:pPr>
+      <w:keepNext/>
+      <w:spacing w:before="240" w:after="120"/>
+    </w:pPr>
+    <w:rPr>
+      <w:rFonts w:ascii="Liberation Sans" w:eastAsia="Microsoft YaHei" w:hAnsi="Liberation Sans" w:cs="Arial"/>
+      <w:sz w:val="28"/>
+      <w:szCs w:val="28"/>
+    </w:rPr>
+  </w:style>
+  <w:style w:type="paragraph" w:styleId="BodyText">
+    <w:name w:val="Body Text"/>
+    <w:basedOn w:val="Normal"/>
+    <w:pPr>
+      <w:spacing w:after="140" w:line="288" w:lineRule="auto"/>
+    </w:pPr>
+  </w:style>
+  <w:style w:type="paragraph" w:styleId="List">
+    <w:name w:val="List"/>
+    <w:basedOn w:val="BodyText"/>
+    <w:rPr>
+      <w:rFonts w:cs="Arial"/>
+    </w:rPr>
+  </w:style>
+  <w:style w:type="paragraph" w:styleId="Caption">
+    <w:name w:val="caption"/>
+    <w:basedOn w:val="Normal"/>
+    <w:uiPriority w:val="35"/>
+    <w:semiHidden/>
+    <w:unhideWhenUsed/>
+    <w:qFormat/>
+    <w:rsid w:val="001A090D"/>
+    <w:pPr>
+      <w:spacing w:after="200" w:line="240" w:lineRule="auto"/>
+    </w:pPr>
+    <w:rPr>
+      <w:b/>
+      <w:bCs/>
+      <w:color w:val="4F81BD" w:themeColor="accent1"/>
+      <w:sz w:val="18"/>
+      <w:szCs w:val="18"/>
+    </w:rPr>
+  </w:style>
+  <w:style w:type="paragraph" w:customStyle="1" w:styleId="Index">
+    <w:name w:val="Index"/>
+    <w:basedOn w:val="Normal"/>
+    <w:qFormat/>
+    <w:pPr>
+      <w:suppressLineNumbers/>
+    </w:pPr>
+    <w:rPr>
+      <w:rFonts w:cs="Arial"/>
+    </w:rPr>
+  </w:style>
+  <w:style w:type="paragraph" w:styleId="ListParagraph">
+    <w:name w:val="List Paragraph"/>
+    <w:basedOn w:val="Normal"/>
+    <w:uiPriority w:val="34"/>
+    <w:qFormat/>
+    <w:rsid w:val="001A090D"/>
+    <w:pPr>
+      <w:spacing w:after="200" w:line="276" w:lineRule="auto"/>
+      <w:ind w:left="720"/>
+      <w:contextualSpacing/>
+    </w:pPr>
+  </w:style>
+  <w:style w:type="paragraph" w:styleId="BalloonText">
+    <w:name w:val="Balloon Text"/>
+    <w:basedOn w:val="Normal"/>
+    <w:uiPriority w:val="99"/>
+    <w:semiHidden/>
+    <w:unhideWhenUsed/>
+    <w:qFormat/>
+    <w:rsid w:val="00A86754"/>
     <w:pPr>
       <w:spacing w:after="0" w:line="240" w:lineRule="auto"/>
     </w:pPr>
+    <w:rPr>
+      <w:rFonts w:ascii="Tahoma" w:hAnsi="Tahoma" w:cs="Tahoma"/>
+      <w:sz w:val="16"/>
+      <w:szCs w:val="16"/>
+    </w:rPr>
+  </w:style>
+  <w:style w:type="paragraph" w:customStyle="1" w:styleId="FrameContents">
+    <w:name w:val="Frame Contents"/>
+    <w:basedOn w:val="Normal"/>
+    <w:qFormat/>
+  </w:style>
+  <w:style w:type="table" w:styleId="TableGrid">
+    <w:name w:val="Table Grid"/>
+    <w:basedOn w:val="TableNormal"/>
+    <w:uiPriority w:val="59"/>
+    <w:rsid w:val="001A090D"/>
     <w:tblPr>
       <w:tblInd w:w="0" w:type="nil"/>
       <w:tblBorders>
-        <w:top w:val="single" w:color="auto" w:sz="4" w:space="0"/>
-        <w:left w:val="single" w:color="auto" w:sz="4" w:space="0"/>
-        <w:bottom w:val="single" w:color="auto" w:sz="4" w:space="0"/>
-        <w:right w:val="single" w:color="auto" w:sz="4" w:space="0"/>
-        <w:insideH w:val="single" w:color="auto" w:sz="4" w:space="0"/>
-        <w:insideV w:val="single" w:color="auto" w:sz="4" w:space="0"/>
+        <w:top w:val="single" w:sz="4" w:space="0" w:color="auto"/>
+        <w:left w:val="single" w:sz="4" w:space="0" w:color="auto"/>
+        <w:bottom w:val="single" w:sz="4" w:space="0" w:color="auto"/>
+        <w:right w:val="single" w:sz="4" w:space="0" w:color="auto"/>
+        <w:insideH w:val="single" w:sz="4" w:space="0" w:color="auto"/>
+        <w:insideV w:val="single" w:sz="4" w:space="0" w:color="auto"/>
       </w:tblBorders>
     </w:tblPr>
   </w:style>

</xml_diff>